<commit_message>
esqueleto de la app
</commit_message>
<xml_diff>
--- a/SRO/4 Analisis y Diseño/SRO - DD.docx
+++ b/SRO/4 Analisis y Diseño/SRO - DD.docx
@@ -448,6 +448,9 @@
               <w:spacing w:after="120"/>
               <w:jc w:val="both"/>
             </w:pPr>
+            <w:r>
+              <w:t>Equipo de Diseño</w:t>
+            </w:r>
           </w:p>
         </w:tc>
       </w:tr>
@@ -2504,8 +2507,6 @@
         <w:lastRenderedPageBreak/>
         <w:t xml:space="preserve">Diagrama de Clases Paquete 2 - </w:t>
       </w:r>
-      <w:bookmarkStart w:id="7" w:name="_GoBack"/>
-      <w:bookmarkEnd w:id="7"/>
       <w:r>
         <w:rPr>
           <w:rFonts w:ascii="Arial" w:eastAsia="Arial" w:hAnsi="Arial" w:cs="Arial"/>
@@ -2533,12 +2534,12 @@
         <w:ind w:left="720"/>
         <w:jc w:val="both"/>
       </w:pPr>
-      <w:bookmarkStart w:id="8" w:name="h.4d34og8" w:colFirst="0" w:colLast="0"/>
+      <w:bookmarkStart w:id="7" w:name="h.4d34og8" w:colFirst="0" w:colLast="0"/>
+      <w:bookmarkEnd w:id="7"/>
+    </w:p>
+    <w:p>
+      <w:bookmarkStart w:id="8" w:name="h.2s8eyo1" w:colFirst="0" w:colLast="0"/>
       <w:bookmarkEnd w:id="8"/>
-    </w:p>
-    <w:p>
-      <w:bookmarkStart w:id="9" w:name="h.2s8eyo1" w:colFirst="0" w:colLast="0"/>
-      <w:bookmarkEnd w:id="9"/>
       <w:r>
         <w:rPr>
           <w:noProof/>
@@ -2610,8 +2611,8 @@
         <w:ind w:left="720"/>
         <w:jc w:val="both"/>
       </w:pPr>
-      <w:bookmarkStart w:id="10" w:name="h.3rdcrjn" w:colFirst="0" w:colLast="0"/>
-      <w:bookmarkEnd w:id="10"/>
+      <w:bookmarkStart w:id="9" w:name="h.3rdcrjn" w:colFirst="0" w:colLast="0"/>
+      <w:bookmarkEnd w:id="9"/>
     </w:p>
     <w:p>
       <w:pPr>
@@ -2623,8 +2624,8 @@
         <w:ind w:left="720" w:hanging="718"/>
         <w:jc w:val="both"/>
       </w:pPr>
-      <w:bookmarkStart w:id="11" w:name="h.26in1rg" w:colFirst="0" w:colLast="0"/>
-      <w:bookmarkEnd w:id="11"/>
+      <w:bookmarkStart w:id="10" w:name="h.26in1rg" w:colFirst="0" w:colLast="0"/>
+      <w:bookmarkEnd w:id="10"/>
       <w:r>
         <w:rPr>
           <w:rFonts w:ascii="Arial" w:eastAsia="Arial" w:hAnsi="Arial" w:cs="Arial"/>
@@ -2645,8 +2646,8 @@
         <w:ind w:left="720" w:hanging="718"/>
         <w:jc w:val="both"/>
       </w:pPr>
-      <w:bookmarkStart w:id="12" w:name="h.lnxbz9" w:colFirst="0" w:colLast="0"/>
-      <w:bookmarkEnd w:id="12"/>
+      <w:bookmarkStart w:id="11" w:name="h.lnxbz9" w:colFirst="0" w:colLast="0"/>
+      <w:bookmarkEnd w:id="11"/>
       <w:r>
         <w:rPr>
           <w:rFonts w:ascii="Arial" w:eastAsia="Arial" w:hAnsi="Arial" w:cs="Arial"/>
@@ -2682,9 +2683,9 @@
         </w:rPr>
         <w:drawing>
           <wp:inline distT="0" distB="0" distL="0" distR="0">
-            <wp:extent cx="5943600" cy="3251724"/>
-            <wp:effectExtent l="19050" t="0" r="0" b="0"/>
-            <wp:docPr id="12" name="Imagen 9" descr="C:\Users\Toshiba\Desktop\data.png"/>
+            <wp:extent cx="5943600" cy="4284345"/>
+            <wp:effectExtent l="0" t="0" r="0" b="0"/>
+            <wp:docPr id="4" name="Imagen 4"/>
             <wp:cNvGraphicFramePr>
               <a:graphicFrameLocks xmlns:a="http://schemas.openxmlformats.org/drawingml/2006/main" noChangeAspect="1"/>
             </wp:cNvGraphicFramePr>
@@ -2692,33 +2693,29 @@
               <a:graphicData uri="http://schemas.openxmlformats.org/drawingml/2006/picture">
                 <pic:pic xmlns:pic="http://schemas.openxmlformats.org/drawingml/2006/picture">
                   <pic:nvPicPr>
-                    <pic:cNvPr id="0" name="Picture 9" descr="C:\Users\Toshiba\Desktop\data.png"/>
-                    <pic:cNvPicPr>
-                      <a:picLocks noChangeAspect="1" noChangeArrowheads="1"/>
-                    </pic:cNvPicPr>
+                    <pic:cNvPr id="4" name="modelo_sro.png"/>
+                    <pic:cNvPicPr/>
                   </pic:nvPicPr>
                   <pic:blipFill>
-                    <a:blip r:embed="rId11"/>
-                    <a:srcRect/>
+                    <a:blip r:embed="rId11">
+                      <a:extLst>
+                        <a:ext uri="{28A0092B-C50C-407E-A947-70E740481C1C}">
+                          <a14:useLocalDpi xmlns:a14="http://schemas.microsoft.com/office/drawing/2010/main" val="0"/>
+                        </a:ext>
+                      </a:extLst>
+                    </a:blip>
                     <a:stretch>
                       <a:fillRect/>
                     </a:stretch>
                   </pic:blipFill>
-                  <pic:spPr bwMode="auto">
+                  <pic:spPr>
                     <a:xfrm>
                       <a:off x="0" y="0"/>
-                      <a:ext cx="5943600" cy="3251724"/>
+                      <a:ext cx="5943600" cy="4284345"/>
                     </a:xfrm>
                     <a:prstGeom prst="rect">
                       <a:avLst/>
                     </a:prstGeom>
-                    <a:noFill/>
-                    <a:ln w="9525">
-                      <a:noFill/>
-                      <a:miter lim="800000"/>
-                      <a:headEnd/>
-                      <a:tailEnd/>
-                    </a:ln>
                   </pic:spPr>
                 </pic:pic>
               </a:graphicData>
@@ -2776,8 +2773,8 @@
             <w:pPr>
               <w:jc w:val="both"/>
             </w:pPr>
-            <w:bookmarkStart w:id="13" w:name="h.35nkun2" w:colFirst="0" w:colLast="0"/>
-            <w:bookmarkEnd w:id="13"/>
+            <w:bookmarkStart w:id="12" w:name="h.35nkun2" w:colFirst="0" w:colLast="0"/>
+            <w:bookmarkEnd w:id="12"/>
             <w:r>
               <w:rPr>
                 <w:b/>
@@ -2963,7 +2960,7 @@
               <w:jc w:val="center"/>
             </w:pPr>
             <w:r>
-              <w:t>128</w:t>
+              <w:t>11</w:t>
             </w:r>
           </w:p>
         </w:tc>
@@ -2994,9 +2991,11 @@
             <w:pPr>
               <w:jc w:val="both"/>
             </w:pPr>
-            <w:r>
-              <w:t>nombres</w:t>
-            </w:r>
+            <w:proofErr w:type="spellStart"/>
+            <w:r>
+              <w:t>HistClinica</w:t>
+            </w:r>
+            <w:proofErr w:type="spellEnd"/>
           </w:p>
         </w:tc>
         <w:tc>
@@ -3021,7 +3020,7 @@
               <w:jc w:val="center"/>
             </w:pPr>
             <w:r>
-              <w:t>128</w:t>
+              <w:t>30</w:t>
             </w:r>
           </w:p>
         </w:tc>
@@ -3035,7 +3034,10 @@
               <w:jc w:val="both"/>
             </w:pPr>
             <w:r>
-              <w:t>Nombre del paciente</w:t>
+              <w:t xml:space="preserve">Identificador de la Historia </w:t>
+            </w:r>
+            <w:r>
+              <w:t>Clínica</w:t>
             </w:r>
           </w:p>
         </w:tc>
@@ -3050,7 +3052,10 @@
               <w:jc w:val="both"/>
             </w:pPr>
             <w:r>
-              <w:t>apellidos</w:t>
+              <w:t>N</w:t>
+            </w:r>
+            <w:r>
+              <w:t>ombres</w:t>
             </w:r>
           </w:p>
         </w:tc>
@@ -3076,7 +3081,7 @@
               <w:jc w:val="center"/>
             </w:pPr>
             <w:r>
-              <w:t>128</w:t>
+              <w:t>45</w:t>
             </w:r>
           </w:p>
         </w:tc>
@@ -3090,7 +3095,7 @@
               <w:jc w:val="both"/>
             </w:pPr>
             <w:r>
-              <w:t>Apellidos del paciente</w:t>
+              <w:t>Nombre del paciente</w:t>
             </w:r>
           </w:p>
         </w:tc>
@@ -3105,7 +3110,68 @@
               <w:jc w:val="both"/>
             </w:pPr>
             <w:r>
-              <w:t>edad</w:t>
+              <w:t>A</w:t>
+            </w:r>
+            <w:r>
+              <w:t>pellidos</w:t>
+            </w:r>
+          </w:p>
+        </w:tc>
+        <w:tc>
+          <w:tcPr>
+            <w:tcW w:w="1427" w:type="dxa"/>
+          </w:tcPr>
+          <w:p>
+            <w:pPr>
+              <w:jc w:val="both"/>
+            </w:pPr>
+            <w:r>
+              <w:t>VARCHAR</w:t>
+            </w:r>
+          </w:p>
+        </w:tc>
+        <w:tc>
+          <w:tcPr>
+            <w:tcW w:w="1134" w:type="dxa"/>
+          </w:tcPr>
+          <w:p>
+            <w:pPr>
+              <w:jc w:val="center"/>
+            </w:pPr>
+            <w:r>
+              <w:t>45</w:t>
+            </w:r>
+          </w:p>
+        </w:tc>
+        <w:tc>
+          <w:tcPr>
+            <w:tcW w:w="4081" w:type="dxa"/>
+            <w:gridSpan w:val="2"/>
+          </w:tcPr>
+          <w:p>
+            <w:pPr>
+              <w:jc w:val="both"/>
+            </w:pPr>
+            <w:r>
+              <w:t>Apellidos del paciente</w:t>
+            </w:r>
+          </w:p>
+        </w:tc>
+      </w:tr>
+      <w:tr>
+        <w:tc>
+          <w:tcPr>
+            <w:tcW w:w="2214" w:type="dxa"/>
+          </w:tcPr>
+          <w:p>
+            <w:pPr>
+              <w:jc w:val="both"/>
+            </w:pPr>
+            <w:r>
+              <w:t>E</w:t>
+            </w:r>
+            <w:r>
+              <w:t>dad</w:t>
             </w:r>
           </w:p>
         </w:tc>
@@ -3134,7 +3200,7 @@
               <w:jc w:val="center"/>
             </w:pPr>
             <w:r>
-              <w:t>4</w:t>
+              <w:t>11</w:t>
             </w:r>
           </w:p>
         </w:tc>
@@ -3149,6 +3215,124 @@
             </w:pPr>
             <w:r>
               <w:t>Edad del paciente</w:t>
+            </w:r>
+          </w:p>
+        </w:tc>
+      </w:tr>
+      <w:tr>
+        <w:tc>
+          <w:tcPr>
+            <w:tcW w:w="2214" w:type="dxa"/>
+          </w:tcPr>
+          <w:p>
+            <w:pPr>
+              <w:jc w:val="both"/>
+            </w:pPr>
+            <w:proofErr w:type="spellStart"/>
+            <w:r>
+              <w:t>FechaNac</w:t>
+            </w:r>
+            <w:proofErr w:type="spellEnd"/>
+          </w:p>
+        </w:tc>
+        <w:tc>
+          <w:tcPr>
+            <w:tcW w:w="1427" w:type="dxa"/>
+          </w:tcPr>
+          <w:p>
+            <w:pPr>
+              <w:tabs>
+                <w:tab w:val="left" w:pos="765"/>
+              </w:tabs>
+              <w:jc w:val="both"/>
+            </w:pPr>
+            <w:r>
+              <w:t>DATE</w:t>
+            </w:r>
+          </w:p>
+        </w:tc>
+        <w:tc>
+          <w:tcPr>
+            <w:tcW w:w="1134" w:type="dxa"/>
+          </w:tcPr>
+          <w:p>
+            <w:pPr>
+              <w:jc w:val="center"/>
+            </w:pPr>
+          </w:p>
+        </w:tc>
+        <w:tc>
+          <w:tcPr>
+            <w:tcW w:w="4081" w:type="dxa"/>
+            <w:gridSpan w:val="2"/>
+          </w:tcPr>
+          <w:p>
+            <w:pPr>
+              <w:jc w:val="both"/>
+            </w:pPr>
+            <w:r>
+              <w:t>Fecha de nacimiento del paciente.</w:t>
+            </w:r>
+          </w:p>
+        </w:tc>
+      </w:tr>
+      <w:tr>
+        <w:tc>
+          <w:tcPr>
+            <w:tcW w:w="2214" w:type="dxa"/>
+          </w:tcPr>
+          <w:p>
+            <w:pPr>
+              <w:jc w:val="both"/>
+            </w:pPr>
+            <w:proofErr w:type="spellStart"/>
+            <w:r>
+              <w:lastRenderedPageBreak/>
+              <w:t>Eliminacion</w:t>
+            </w:r>
+            <w:proofErr w:type="spellEnd"/>
+          </w:p>
+        </w:tc>
+        <w:tc>
+          <w:tcPr>
+            <w:tcW w:w="1427" w:type="dxa"/>
+          </w:tcPr>
+          <w:p>
+            <w:pPr>
+              <w:tabs>
+                <w:tab w:val="left" w:pos="765"/>
+              </w:tabs>
+              <w:jc w:val="both"/>
+            </w:pPr>
+            <w:r>
+              <w:t>BOOLEAN</w:t>
+            </w:r>
+          </w:p>
+        </w:tc>
+        <w:tc>
+          <w:tcPr>
+            <w:tcW w:w="1134" w:type="dxa"/>
+          </w:tcPr>
+          <w:p>
+            <w:pPr>
+              <w:jc w:val="center"/>
+            </w:pPr>
+            <w:r>
+              <w:t>1</w:t>
+            </w:r>
+          </w:p>
+        </w:tc>
+        <w:tc>
+          <w:tcPr>
+            <w:tcW w:w="4081" w:type="dxa"/>
+            <w:gridSpan w:val="2"/>
+          </w:tcPr>
+          <w:p>
+            <w:pPr>
+              <w:jc w:val="both"/>
+            </w:pPr>
+            <w:r>
+              <w:t>Eliminación lógica.</w:t>
             </w:r>
           </w:p>
         </w:tc>
@@ -3431,7 +3615,7 @@
               <w:jc w:val="center"/>
             </w:pPr>
             <w:r>
-              <w:t>128</w:t>
+              <w:t>11</w:t>
             </w:r>
           </w:p>
         </w:tc>
@@ -3460,7 +3644,10 @@
               <w:jc w:val="both"/>
             </w:pPr>
             <w:r>
-              <w:t>colegio</w:t>
+              <w:t>C</w:t>
+            </w:r>
+            <w:r>
+              <w:t>olegio</w:t>
             </w:r>
           </w:p>
         </w:tc>
@@ -3486,7 +3673,7 @@
               <w:jc w:val="center"/>
             </w:pPr>
             <w:r>
-              <w:t>128</w:t>
+              <w:t>10</w:t>
             </w:r>
           </w:p>
         </w:tc>
@@ -3515,8 +3702,10 @@
               <w:jc w:val="both"/>
             </w:pPr>
             <w:r>
-              <w:lastRenderedPageBreak/>
-              <w:t>nombres</w:t>
+              <w:t>Nombre</w:t>
+            </w:r>
+            <w:r>
+              <w:t>s</w:t>
             </w:r>
           </w:p>
         </w:tc>
@@ -3542,7 +3731,7 @@
               <w:jc w:val="center"/>
             </w:pPr>
             <w:r>
-              <w:t>128</w:t>
+              <w:t>45</w:t>
             </w:r>
           </w:p>
         </w:tc>
@@ -3571,7 +3760,10 @@
               <w:jc w:val="both"/>
             </w:pPr>
             <w:r>
-              <w:t>apellidos</w:t>
+              <w:t>A</w:t>
+            </w:r>
+            <w:r>
+              <w:t>pellidos</w:t>
             </w:r>
           </w:p>
         </w:tc>
@@ -3597,7 +3789,7 @@
               <w:jc w:val="center"/>
             </w:pPr>
             <w:r>
-              <w:t>128</w:t>
+              <w:t>45</w:t>
             </w:r>
           </w:p>
         </w:tc>
@@ -3625,11 +3817,9 @@
             <w:pPr>
               <w:jc w:val="both"/>
             </w:pPr>
-            <w:proofErr w:type="spellStart"/>
-            <w:r>
-              <w:t>profesion</w:t>
-            </w:r>
-            <w:proofErr w:type="spellEnd"/>
+            <w:r>
+              <w:t>Tipo</w:t>
+            </w:r>
           </w:p>
         </w:tc>
         <w:tc>
@@ -3654,7 +3844,7 @@
               <w:jc w:val="center"/>
             </w:pPr>
             <w:r>
-              <w:t>128</w:t>
+              <w:t>30</w:t>
             </w:r>
           </w:p>
         </w:tc>
@@ -3668,7 +3858,67 @@
               <w:jc w:val="both"/>
             </w:pPr>
             <w:r>
-              <w:t>Profesión del Profesional</w:t>
+              <w:t>Tipo</w:t>
+            </w:r>
+            <w:r>
+              <w:t xml:space="preserve"> de Profesional</w:t>
+            </w:r>
+          </w:p>
+        </w:tc>
+      </w:tr>
+      <w:tr>
+        <w:tc>
+          <w:tcPr>
+            <w:tcW w:w="2214" w:type="dxa"/>
+          </w:tcPr>
+          <w:p>
+            <w:pPr>
+              <w:jc w:val="both"/>
+            </w:pPr>
+            <w:proofErr w:type="spellStart"/>
+            <w:r>
+              <w:t>Eliminacion</w:t>
+            </w:r>
+            <w:proofErr w:type="spellEnd"/>
+          </w:p>
+        </w:tc>
+        <w:tc>
+          <w:tcPr>
+            <w:tcW w:w="1427" w:type="dxa"/>
+          </w:tcPr>
+          <w:p>
+            <w:pPr>
+              <w:jc w:val="both"/>
+            </w:pPr>
+            <w:r>
+              <w:t>BOOLEAN</w:t>
+            </w:r>
+          </w:p>
+        </w:tc>
+        <w:tc>
+          <w:tcPr>
+            <w:tcW w:w="1134" w:type="dxa"/>
+          </w:tcPr>
+          <w:p>
+            <w:pPr>
+              <w:jc w:val="center"/>
+            </w:pPr>
+            <w:r>
+              <w:t>1</w:t>
+            </w:r>
+          </w:p>
+        </w:tc>
+        <w:tc>
+          <w:tcPr>
+            <w:tcW w:w="4081" w:type="dxa"/>
+            <w:gridSpan w:val="2"/>
+          </w:tcPr>
+          <w:p>
+            <w:pPr>
+              <w:jc w:val="both"/>
+            </w:pPr>
+            <w:r>
+              <w:t>Eliminación lógica.</w:t>
             </w:r>
           </w:p>
         </w:tc>
@@ -3953,7 +4203,7 @@
               <w:jc w:val="center"/>
             </w:pPr>
             <w:r>
-              <w:t>128</w:t>
+              <w:t>11</w:t>
             </w:r>
           </w:p>
         </w:tc>
@@ -3981,9 +4231,14 @@
             <w:pPr>
               <w:jc w:val="both"/>
             </w:pPr>
-            <w:r>
-              <w:t>sala</w:t>
-            </w:r>
+            <w:proofErr w:type="spellStart"/>
+            <w:r>
+              <w:t>CodS</w:t>
+            </w:r>
+            <w:r>
+              <w:t>ala</w:t>
+            </w:r>
+            <w:proofErr w:type="spellEnd"/>
           </w:p>
         </w:tc>
         <w:tc>
@@ -4008,7 +4263,7 @@
               <w:jc w:val="center"/>
             </w:pPr>
             <w:r>
-              <w:t>128</w:t>
+              <w:t>45</w:t>
             </w:r>
           </w:p>
         </w:tc>
@@ -4036,9 +4291,11 @@
             <w:pPr>
               <w:jc w:val="both"/>
             </w:pPr>
-            <w:r>
-              <w:t>tipo</w:t>
-            </w:r>
+            <w:proofErr w:type="spellStart"/>
+            <w:r>
+              <w:t>Descripcion</w:t>
+            </w:r>
+            <w:proofErr w:type="spellEnd"/>
           </w:p>
         </w:tc>
         <w:tc>
@@ -4063,7 +4320,7 @@
               <w:jc w:val="center"/>
             </w:pPr>
             <w:r>
-              <w:t>128</w:t>
+              <w:t>45</w:t>
             </w:r>
           </w:p>
         </w:tc>
@@ -4077,7 +4334,64 @@
               <w:jc w:val="both"/>
             </w:pPr>
             <w:r>
-              <w:t>Tipo de sala</w:t>
+              <w:t>Descripción de la sala de operaciones.</w:t>
+            </w:r>
+          </w:p>
+        </w:tc>
+      </w:tr>
+      <w:tr>
+        <w:tc>
+          <w:tcPr>
+            <w:tcW w:w="2214" w:type="dxa"/>
+          </w:tcPr>
+          <w:p>
+            <w:pPr>
+              <w:jc w:val="both"/>
+            </w:pPr>
+            <w:proofErr w:type="spellStart"/>
+            <w:r>
+              <w:t>Eliminacion</w:t>
+            </w:r>
+            <w:proofErr w:type="spellEnd"/>
+          </w:p>
+        </w:tc>
+        <w:tc>
+          <w:tcPr>
+            <w:tcW w:w="1427" w:type="dxa"/>
+          </w:tcPr>
+          <w:p>
+            <w:pPr>
+              <w:jc w:val="both"/>
+            </w:pPr>
+            <w:r>
+              <w:t>BOOLEAN</w:t>
+            </w:r>
+          </w:p>
+        </w:tc>
+        <w:tc>
+          <w:tcPr>
+            <w:tcW w:w="1134" w:type="dxa"/>
+          </w:tcPr>
+          <w:p>
+            <w:pPr>
+              <w:jc w:val="center"/>
+            </w:pPr>
+            <w:r>
+              <w:t>1</w:t>
+            </w:r>
+          </w:p>
+        </w:tc>
+        <w:tc>
+          <w:tcPr>
+            <w:tcW w:w="4081" w:type="dxa"/>
+            <w:gridSpan w:val="2"/>
+          </w:tcPr>
+          <w:p>
+            <w:pPr>
+              <w:jc w:val="both"/>
+            </w:pPr>
+            <w:r>
+              <w:t>Eliminación lógica.</w:t>
             </w:r>
           </w:p>
         </w:tc>
@@ -4346,7 +4660,7 @@
               <w:jc w:val="both"/>
             </w:pPr>
             <w:r>
-              <w:t>VARCHAR</w:t>
+              <w:t>INT</w:t>
             </w:r>
           </w:p>
         </w:tc>
@@ -4359,7 +4673,7 @@
               <w:jc w:val="center"/>
             </w:pPr>
             <w:r>
-              <w:t>128</w:t>
+              <w:t>11</w:t>
             </w:r>
           </w:p>
         </w:tc>
@@ -4388,7 +4702,7 @@
               <w:jc w:val="both"/>
             </w:pPr>
             <w:r>
-              <w:t>cie</w:t>
+              <w:t>CIE</w:t>
             </w:r>
           </w:p>
         </w:tc>
@@ -4414,7 +4728,7 @@
               <w:jc w:val="center"/>
             </w:pPr>
             <w:r>
-              <w:t>128</w:t>
+              <w:t>30</w:t>
             </w:r>
           </w:p>
         </w:tc>
@@ -4443,7 +4757,10 @@
               <w:jc w:val="both"/>
             </w:pPr>
             <w:r>
-              <w:t>nombre</w:t>
+              <w:t>N</w:t>
+            </w:r>
+            <w:r>
+              <w:t>ombre</w:t>
             </w:r>
           </w:p>
         </w:tc>
@@ -4469,7 +4786,7 @@
               <w:jc w:val="center"/>
             </w:pPr>
             <w:r>
-              <w:t>128</w:t>
+              <w:t>45</w:t>
             </w:r>
           </w:p>
         </w:tc>
@@ -4498,7 +4815,10 @@
               <w:jc w:val="both"/>
             </w:pPr>
             <w:r>
-              <w:t>descripción</w:t>
+              <w:t>D</w:t>
+            </w:r>
+            <w:r>
+              <w:t>escripción</w:t>
             </w:r>
           </w:p>
         </w:tc>
@@ -4524,7 +4844,7 @@
               <w:jc w:val="center"/>
             </w:pPr>
             <w:r>
-              <w:t>512</w:t>
+              <w:t>45</w:t>
             </w:r>
           </w:p>
         </w:tc>
@@ -4539,6 +4859,63 @@
             </w:pPr>
             <w:r>
               <w:t>Descripción del procedimiento</w:t>
+            </w:r>
+          </w:p>
+        </w:tc>
+      </w:tr>
+      <w:tr>
+        <w:tc>
+          <w:tcPr>
+            <w:tcW w:w="2214" w:type="dxa"/>
+          </w:tcPr>
+          <w:p>
+            <w:pPr>
+              <w:jc w:val="both"/>
+            </w:pPr>
+            <w:proofErr w:type="spellStart"/>
+            <w:r>
+              <w:t>Eliminacion</w:t>
+            </w:r>
+            <w:proofErr w:type="spellEnd"/>
+          </w:p>
+        </w:tc>
+        <w:tc>
+          <w:tcPr>
+            <w:tcW w:w="1427" w:type="dxa"/>
+          </w:tcPr>
+          <w:p>
+            <w:pPr>
+              <w:jc w:val="both"/>
+            </w:pPr>
+            <w:r>
+              <w:t>BOOLEAN</w:t>
+            </w:r>
+          </w:p>
+        </w:tc>
+        <w:tc>
+          <w:tcPr>
+            <w:tcW w:w="1134" w:type="dxa"/>
+          </w:tcPr>
+          <w:p>
+            <w:pPr>
+              <w:jc w:val="center"/>
+            </w:pPr>
+            <w:r>
+              <w:t>1</w:t>
+            </w:r>
+          </w:p>
+        </w:tc>
+        <w:tc>
+          <w:tcPr>
+            <w:tcW w:w="4081" w:type="dxa"/>
+            <w:gridSpan w:val="2"/>
+          </w:tcPr>
+          <w:p>
+            <w:pPr>
+              <w:jc w:val="both"/>
+            </w:pPr>
+            <w:r>
+              <w:t>Eliminación lógica.</w:t>
             </w:r>
           </w:p>
         </w:tc>
@@ -4633,9 +5010,9 @@
         <w:tblLook w:val="04A0" w:firstRow="1" w:lastRow="0" w:firstColumn="1" w:lastColumn="0" w:noHBand="0" w:noVBand="1"/>
       </w:tblPr>
       <w:tblGrid>
-        <w:gridCol w:w="2214"/>
-        <w:gridCol w:w="1427"/>
-        <w:gridCol w:w="1134"/>
+        <w:gridCol w:w="2507"/>
+        <w:gridCol w:w="1276"/>
+        <w:gridCol w:w="992"/>
         <w:gridCol w:w="709"/>
         <w:gridCol w:w="3372"/>
       </w:tblGrid>
@@ -4714,7 +5091,7 @@
       <w:tr>
         <w:tc>
           <w:tcPr>
-            <w:tcW w:w="2214" w:type="dxa"/>
+            <w:tcW w:w="2507" w:type="dxa"/>
           </w:tcPr>
           <w:p>
             <w:pPr>
@@ -4733,7 +5110,7 @@
         </w:tc>
         <w:tc>
           <w:tcPr>
-            <w:tcW w:w="1427" w:type="dxa"/>
+            <w:tcW w:w="1276" w:type="dxa"/>
           </w:tcPr>
           <w:p>
             <w:pPr>
@@ -4752,7 +5129,7 @@
         </w:tc>
         <w:tc>
           <w:tcPr>
-            <w:tcW w:w="1134" w:type="dxa"/>
+            <w:tcW w:w="992" w:type="dxa"/>
           </w:tcPr>
           <w:p>
             <w:pPr>
@@ -4793,7 +5170,7 @@
       <w:tr>
         <w:tc>
           <w:tcPr>
-            <w:tcW w:w="2214" w:type="dxa"/>
+            <w:tcW w:w="2507" w:type="dxa"/>
           </w:tcPr>
           <w:p>
             <w:pPr>
@@ -4804,6 +5181,7 @@
             </w:pPr>
             <w:proofErr w:type="spellStart"/>
             <w:r>
+              <w:lastRenderedPageBreak/>
               <w:t>idReserva</w:t>
             </w:r>
             <w:proofErr w:type="spellEnd"/>
@@ -4811,27 +5189,27 @@
         </w:tc>
         <w:tc>
           <w:tcPr>
-            <w:tcW w:w="1427" w:type="dxa"/>
-          </w:tcPr>
-          <w:p>
-            <w:pPr>
-              <w:jc w:val="both"/>
-            </w:pPr>
-            <w:r>
-              <w:t>VARCHAR</w:t>
-            </w:r>
-          </w:p>
-        </w:tc>
-        <w:tc>
-          <w:tcPr>
-            <w:tcW w:w="1134" w:type="dxa"/>
+            <w:tcW w:w="1276" w:type="dxa"/>
+          </w:tcPr>
+          <w:p>
+            <w:pPr>
+              <w:jc w:val="both"/>
+            </w:pPr>
+            <w:r>
+              <w:t>INT</w:t>
+            </w:r>
+          </w:p>
+        </w:tc>
+        <w:tc>
+          <w:tcPr>
+            <w:tcW w:w="992" w:type="dxa"/>
           </w:tcPr>
           <w:p>
             <w:pPr>
               <w:jc w:val="center"/>
             </w:pPr>
             <w:r>
-              <w:t>128</w:t>
+              <w:t>11</w:t>
             </w:r>
           </w:p>
         </w:tc>
@@ -4853,7 +5231,7 @@
       <w:tr>
         <w:tc>
           <w:tcPr>
-            <w:tcW w:w="2214" w:type="dxa"/>
+            <w:tcW w:w="2507" w:type="dxa"/>
           </w:tcPr>
           <w:p>
             <w:pPr>
@@ -4861,35 +5239,32 @@
             </w:pPr>
             <w:proofErr w:type="spellStart"/>
             <w:r>
-              <w:t>descripcion</w:t>
+              <w:t>FechAviso</w:t>
             </w:r>
             <w:proofErr w:type="spellEnd"/>
           </w:p>
         </w:tc>
         <w:tc>
           <w:tcPr>
-            <w:tcW w:w="1427" w:type="dxa"/>
-          </w:tcPr>
-          <w:p>
-            <w:pPr>
-              <w:jc w:val="both"/>
-            </w:pPr>
-            <w:r>
-              <w:t>VARCHAR</w:t>
-            </w:r>
-          </w:p>
-        </w:tc>
-        <w:tc>
-          <w:tcPr>
-            <w:tcW w:w="1134" w:type="dxa"/>
+            <w:tcW w:w="1276" w:type="dxa"/>
+          </w:tcPr>
+          <w:p>
+            <w:pPr>
+              <w:jc w:val="both"/>
+            </w:pPr>
+            <w:r>
+              <w:t>DATE</w:t>
+            </w:r>
+          </w:p>
+        </w:tc>
+        <w:tc>
+          <w:tcPr>
+            <w:tcW w:w="992" w:type="dxa"/>
           </w:tcPr>
           <w:p>
             <w:pPr>
               <w:jc w:val="center"/>
             </w:pPr>
-            <w:r>
-              <w:t>128</w:t>
-            </w:r>
           </w:p>
         </w:tc>
         <w:tc>
@@ -4910,20 +5285,22 @@
       <w:tr>
         <w:tc>
           <w:tcPr>
-            <w:tcW w:w="2214" w:type="dxa"/>
-          </w:tcPr>
-          <w:p>
-            <w:pPr>
-              <w:jc w:val="both"/>
-            </w:pPr>
-            <w:r>
-              <w:t>inicio</w:t>
-            </w:r>
-          </w:p>
-        </w:tc>
-        <w:tc>
-          <w:tcPr>
-            <w:tcW w:w="1427" w:type="dxa"/>
+            <w:tcW w:w="2507" w:type="dxa"/>
+          </w:tcPr>
+          <w:p>
+            <w:pPr>
+              <w:jc w:val="both"/>
+            </w:pPr>
+            <w:proofErr w:type="spellStart"/>
+            <w:r>
+              <w:t>FechaIni</w:t>
+            </w:r>
+            <w:proofErr w:type="spellEnd"/>
+          </w:p>
+        </w:tc>
+        <w:tc>
+          <w:tcPr>
+            <w:tcW w:w="1276" w:type="dxa"/>
           </w:tcPr>
           <w:p>
             <w:pPr>
@@ -4936,15 +5313,12 @@
         </w:tc>
         <w:tc>
           <w:tcPr>
-            <w:tcW w:w="1134" w:type="dxa"/>
+            <w:tcW w:w="992" w:type="dxa"/>
           </w:tcPr>
           <w:p>
             <w:pPr>
               <w:jc w:val="center"/>
             </w:pPr>
-            <w:r>
-              <w:t>128</w:t>
-            </w:r>
           </w:p>
         </w:tc>
         <w:tc>
@@ -4957,7 +5331,7 @@
               <w:jc w:val="both"/>
             </w:pPr>
             <w:r>
-              <w:t>Fecha y hora de inicio de reserva</w:t>
+              <w:t>Fecha de inicio de la reserva</w:t>
             </w:r>
           </w:p>
         </w:tc>
@@ -4965,20 +5339,22 @@
       <w:tr>
         <w:tc>
           <w:tcPr>
-            <w:tcW w:w="2214" w:type="dxa"/>
-          </w:tcPr>
-          <w:p>
-            <w:pPr>
-              <w:jc w:val="both"/>
-            </w:pPr>
-            <w:r>
-              <w:t>fin</w:t>
-            </w:r>
-          </w:p>
-        </w:tc>
-        <w:tc>
-          <w:tcPr>
-            <w:tcW w:w="1427" w:type="dxa"/>
+            <w:tcW w:w="2507" w:type="dxa"/>
+          </w:tcPr>
+          <w:p>
+            <w:pPr>
+              <w:jc w:val="both"/>
+            </w:pPr>
+            <w:proofErr w:type="spellStart"/>
+            <w:r>
+              <w:t>FechaFin</w:t>
+            </w:r>
+            <w:proofErr w:type="spellEnd"/>
+          </w:p>
+        </w:tc>
+        <w:tc>
+          <w:tcPr>
+            <w:tcW w:w="1276" w:type="dxa"/>
           </w:tcPr>
           <w:p>
             <w:pPr>
@@ -4991,15 +5367,12 @@
         </w:tc>
         <w:tc>
           <w:tcPr>
-            <w:tcW w:w="1134" w:type="dxa"/>
+            <w:tcW w:w="992" w:type="dxa"/>
           </w:tcPr>
           <w:p>
             <w:pPr>
               <w:jc w:val="center"/>
             </w:pPr>
-            <w:r>
-              <w:t>512</w:t>
-            </w:r>
           </w:p>
         </w:tc>
         <w:tc>
@@ -5012,7 +5385,7 @@
               <w:jc w:val="both"/>
             </w:pPr>
             <w:r>
-              <w:t xml:space="preserve">Fecha y hora de fin de reserva </w:t>
+              <w:t>Fecha de fin de la reserva</w:t>
             </w:r>
           </w:p>
         </w:tc>
@@ -5020,7 +5393,7 @@
       <w:tr>
         <w:tc>
           <w:tcPr>
-            <w:tcW w:w="2214" w:type="dxa"/>
+            <w:tcW w:w="2507" w:type="dxa"/>
           </w:tcPr>
           <w:p>
             <w:pPr>
@@ -5028,35 +5401,32 @@
             </w:pPr>
             <w:proofErr w:type="spellStart"/>
             <w:r>
-              <w:t>Profesional_idProfesional</w:t>
+              <w:t>DuracionReal</w:t>
             </w:r>
             <w:proofErr w:type="spellEnd"/>
           </w:p>
         </w:tc>
         <w:tc>
           <w:tcPr>
-            <w:tcW w:w="1427" w:type="dxa"/>
-          </w:tcPr>
-          <w:p>
-            <w:pPr>
-              <w:jc w:val="both"/>
-            </w:pPr>
-            <w:r>
-              <w:t>INT</w:t>
-            </w:r>
-          </w:p>
-        </w:tc>
-        <w:tc>
-          <w:tcPr>
-            <w:tcW w:w="1134" w:type="dxa"/>
+            <w:tcW w:w="1276" w:type="dxa"/>
+          </w:tcPr>
+          <w:p>
+            <w:pPr>
+              <w:jc w:val="both"/>
+            </w:pPr>
+            <w:r>
+              <w:t>DATETIME</w:t>
+            </w:r>
+          </w:p>
+        </w:tc>
+        <w:tc>
+          <w:tcPr>
+            <w:tcW w:w="992" w:type="dxa"/>
           </w:tcPr>
           <w:p>
             <w:pPr>
               <w:jc w:val="center"/>
             </w:pPr>
-            <w:r>
-              <w:t>128</w:t>
-            </w:r>
           </w:p>
         </w:tc>
         <w:tc>
@@ -5069,10 +5439,7 @@
               <w:jc w:val="both"/>
             </w:pPr>
             <w:r>
-              <w:t>Llave for</w:t>
-            </w:r>
-            <w:r>
-              <w:t>ánea</w:t>
+              <w:t>Duración real de la reserva</w:t>
             </w:r>
           </w:p>
         </w:tc>
@@ -5080,7 +5447,7 @@
       <w:tr>
         <w:tc>
           <w:tcPr>
-            <w:tcW w:w="2214" w:type="dxa"/>
+            <w:tcW w:w="2507" w:type="dxa"/>
           </w:tcPr>
           <w:p>
             <w:pPr>
@@ -5088,35 +5455,32 @@
             </w:pPr>
             <w:proofErr w:type="spellStart"/>
             <w:r>
-              <w:t>Paciente_idPaciente</w:t>
+              <w:t>DuracionEst</w:t>
             </w:r>
             <w:proofErr w:type="spellEnd"/>
           </w:p>
         </w:tc>
         <w:tc>
           <w:tcPr>
-            <w:tcW w:w="1427" w:type="dxa"/>
-          </w:tcPr>
-          <w:p>
-            <w:pPr>
-              <w:jc w:val="both"/>
-            </w:pPr>
-            <w:r>
-              <w:t>INT</w:t>
-            </w:r>
-          </w:p>
-        </w:tc>
-        <w:tc>
-          <w:tcPr>
-            <w:tcW w:w="1134" w:type="dxa"/>
+            <w:tcW w:w="1276" w:type="dxa"/>
+          </w:tcPr>
+          <w:p>
+            <w:pPr>
+              <w:jc w:val="both"/>
+            </w:pPr>
+            <w:r>
+              <w:t>DATETIME</w:t>
+            </w:r>
+          </w:p>
+        </w:tc>
+        <w:tc>
+          <w:tcPr>
+            <w:tcW w:w="992" w:type="dxa"/>
           </w:tcPr>
           <w:p>
             <w:pPr>
               <w:jc w:val="center"/>
             </w:pPr>
-            <w:r>
-              <w:t>128</w:t>
-            </w:r>
           </w:p>
         </w:tc>
         <w:tc>
@@ -5129,7 +5493,7 @@
               <w:jc w:val="both"/>
             </w:pPr>
             <w:r>
-              <w:t>Llave foránea</w:t>
+              <w:t>Duración estimada de la reserva</w:t>
             </w:r>
           </w:p>
         </w:tc>
@@ -5137,42 +5501,40 @@
       <w:tr>
         <w:tc>
           <w:tcPr>
-            <w:tcW w:w="2214" w:type="dxa"/>
-          </w:tcPr>
-          <w:p>
-            <w:pPr>
-              <w:jc w:val="both"/>
-            </w:pPr>
-            <w:proofErr w:type="spellStart"/>
-            <w:r>
-              <w:t>Sala_idSala</w:t>
-            </w:r>
-            <w:proofErr w:type="spellEnd"/>
-          </w:p>
-        </w:tc>
-        <w:tc>
-          <w:tcPr>
-            <w:tcW w:w="1427" w:type="dxa"/>
-          </w:tcPr>
-          <w:p>
-            <w:pPr>
-              <w:jc w:val="both"/>
-            </w:pPr>
-            <w:r>
-              <w:t>INT</w:t>
-            </w:r>
-          </w:p>
-        </w:tc>
-        <w:tc>
-          <w:tcPr>
-            <w:tcW w:w="1134" w:type="dxa"/>
+            <w:tcW w:w="2507" w:type="dxa"/>
+          </w:tcPr>
+          <w:p>
+            <w:pPr>
+              <w:jc w:val="both"/>
+            </w:pPr>
+            <w:r>
+              <w:t>Aprobado</w:t>
+            </w:r>
+          </w:p>
+        </w:tc>
+        <w:tc>
+          <w:tcPr>
+            <w:tcW w:w="1276" w:type="dxa"/>
+          </w:tcPr>
+          <w:p>
+            <w:pPr>
+              <w:jc w:val="both"/>
+            </w:pPr>
+            <w:r>
+              <w:t>BOOLEAN</w:t>
+            </w:r>
+          </w:p>
+        </w:tc>
+        <w:tc>
+          <w:tcPr>
+            <w:tcW w:w="992" w:type="dxa"/>
           </w:tcPr>
           <w:p>
             <w:pPr>
               <w:jc w:val="center"/>
             </w:pPr>
             <w:r>
-              <w:t>128</w:t>
+              <w:t>1</w:t>
             </w:r>
           </w:p>
         </w:tc>
@@ -5186,7 +5548,7 @@
               <w:jc w:val="both"/>
             </w:pPr>
             <w:r>
-              <w:t>Llave foránea</w:t>
+              <w:t>Estado de la reserva (Aprobado, Desaprobado)</w:t>
             </w:r>
           </w:p>
         </w:tc>
@@ -5194,42 +5556,40 @@
       <w:tr>
         <w:tc>
           <w:tcPr>
-            <w:tcW w:w="2214" w:type="dxa"/>
-          </w:tcPr>
-          <w:p>
-            <w:pPr>
-              <w:jc w:val="both"/>
-            </w:pPr>
-            <w:proofErr w:type="spellStart"/>
-            <w:r>
-              <w:t>Procedimiento_idProcedimiento</w:t>
-            </w:r>
-            <w:proofErr w:type="spellEnd"/>
-          </w:p>
-        </w:tc>
-        <w:tc>
-          <w:tcPr>
-            <w:tcW w:w="1427" w:type="dxa"/>
-          </w:tcPr>
-          <w:p>
-            <w:pPr>
-              <w:jc w:val="both"/>
-            </w:pPr>
-            <w:r>
-              <w:t>INT</w:t>
-            </w:r>
-          </w:p>
-        </w:tc>
-        <w:tc>
-          <w:tcPr>
-            <w:tcW w:w="1134" w:type="dxa"/>
+            <w:tcW w:w="2507" w:type="dxa"/>
+          </w:tcPr>
+          <w:p>
+            <w:pPr>
+              <w:jc w:val="both"/>
+            </w:pPr>
+            <w:r>
+              <w:t>Cancelado</w:t>
+            </w:r>
+          </w:p>
+        </w:tc>
+        <w:tc>
+          <w:tcPr>
+            <w:tcW w:w="1276" w:type="dxa"/>
+          </w:tcPr>
+          <w:p>
+            <w:pPr>
+              <w:jc w:val="both"/>
+            </w:pPr>
+            <w:r>
+              <w:t>BOOLEAN</w:t>
+            </w:r>
+          </w:p>
+        </w:tc>
+        <w:tc>
+          <w:tcPr>
+            <w:tcW w:w="992" w:type="dxa"/>
           </w:tcPr>
           <w:p>
             <w:pPr>
               <w:jc w:val="center"/>
             </w:pPr>
             <w:r>
-              <w:t>128</w:t>
+              <w:t>1</w:t>
             </w:r>
           </w:p>
         </w:tc>
@@ -5243,7 +5603,748 @@
               <w:jc w:val="both"/>
             </w:pPr>
             <w:r>
+              <w:t>Fecha y hora de inicio de reserva</w:t>
+            </w:r>
+          </w:p>
+        </w:tc>
+      </w:tr>
+      <w:tr>
+        <w:tc>
+          <w:tcPr>
+            <w:tcW w:w="2507" w:type="dxa"/>
+          </w:tcPr>
+          <w:p>
+            <w:pPr>
+              <w:jc w:val="both"/>
+            </w:pPr>
+            <w:r>
+              <w:t>Realizado</w:t>
+            </w:r>
+          </w:p>
+        </w:tc>
+        <w:tc>
+          <w:tcPr>
+            <w:tcW w:w="1276" w:type="dxa"/>
+          </w:tcPr>
+          <w:p>
+            <w:pPr>
+              <w:jc w:val="both"/>
+            </w:pPr>
+            <w:r>
+              <w:t>BOOLEAN</w:t>
+            </w:r>
+          </w:p>
+        </w:tc>
+        <w:tc>
+          <w:tcPr>
+            <w:tcW w:w="992" w:type="dxa"/>
+          </w:tcPr>
+          <w:p>
+            <w:pPr>
+              <w:jc w:val="center"/>
+            </w:pPr>
+            <w:r>
+              <w:t>1</w:t>
+            </w:r>
+          </w:p>
+        </w:tc>
+        <w:tc>
+          <w:tcPr>
+            <w:tcW w:w="4081" w:type="dxa"/>
+            <w:gridSpan w:val="2"/>
+          </w:tcPr>
+          <w:p>
+            <w:pPr>
+              <w:jc w:val="both"/>
+            </w:pPr>
+            <w:r>
+              <w:t>Fecha y hora de fin de reserva</w:t>
+            </w:r>
+          </w:p>
+        </w:tc>
+      </w:tr>
+      <w:tr>
+        <w:tc>
+          <w:tcPr>
+            <w:tcW w:w="2507" w:type="dxa"/>
+          </w:tcPr>
+          <w:p>
+            <w:pPr>
+              <w:jc w:val="both"/>
+            </w:pPr>
+            <w:proofErr w:type="spellStart"/>
+            <w:r>
+              <w:t>Observacion</w:t>
+            </w:r>
+            <w:proofErr w:type="spellEnd"/>
+          </w:p>
+        </w:tc>
+        <w:tc>
+          <w:tcPr>
+            <w:tcW w:w="1276" w:type="dxa"/>
+          </w:tcPr>
+          <w:p>
+            <w:pPr>
+              <w:jc w:val="both"/>
+            </w:pPr>
+            <w:r>
+              <w:t>VARCHAR</w:t>
+            </w:r>
+          </w:p>
+        </w:tc>
+        <w:tc>
+          <w:tcPr>
+            <w:tcW w:w="992" w:type="dxa"/>
+          </w:tcPr>
+          <w:p>
+            <w:pPr>
+              <w:jc w:val="center"/>
+            </w:pPr>
+            <w:r>
+              <w:t>45</w:t>
+            </w:r>
+          </w:p>
+        </w:tc>
+        <w:tc>
+          <w:tcPr>
+            <w:tcW w:w="4081" w:type="dxa"/>
+            <w:gridSpan w:val="2"/>
+          </w:tcPr>
+          <w:p>
+            <w:pPr>
+              <w:jc w:val="both"/>
+            </w:pPr>
+            <w:r>
+              <w:t>Observación de la reserva</w:t>
+            </w:r>
+          </w:p>
+        </w:tc>
+      </w:tr>
+      <w:tr>
+        <w:tc>
+          <w:tcPr>
+            <w:tcW w:w="2507" w:type="dxa"/>
+          </w:tcPr>
+          <w:p>
+            <w:pPr>
+              <w:jc w:val="both"/>
+            </w:pPr>
+            <w:proofErr w:type="spellStart"/>
+            <w:r>
+              <w:t>Compania</w:t>
+            </w:r>
+            <w:proofErr w:type="spellEnd"/>
+          </w:p>
+        </w:tc>
+        <w:tc>
+          <w:tcPr>
+            <w:tcW w:w="1276" w:type="dxa"/>
+          </w:tcPr>
+          <w:p>
+            <w:pPr>
+              <w:jc w:val="both"/>
+            </w:pPr>
+            <w:r>
+              <w:t>VARCHAR</w:t>
+            </w:r>
+          </w:p>
+        </w:tc>
+        <w:tc>
+          <w:tcPr>
+            <w:tcW w:w="992" w:type="dxa"/>
+          </w:tcPr>
+          <w:p>
+            <w:pPr>
+              <w:jc w:val="center"/>
+            </w:pPr>
+            <w:r>
+              <w:t>45</w:t>
+            </w:r>
+          </w:p>
+        </w:tc>
+        <w:tc>
+          <w:tcPr>
+            <w:tcW w:w="4081" w:type="dxa"/>
+            <w:gridSpan w:val="2"/>
+          </w:tcPr>
+          <w:p>
+            <w:pPr>
+              <w:jc w:val="both"/>
+            </w:pPr>
+            <w:r>
+              <w:t>Compañía que hizo la reserva</w:t>
+            </w:r>
+          </w:p>
+        </w:tc>
+      </w:tr>
+      <w:tr>
+        <w:tc>
+          <w:tcPr>
+            <w:tcW w:w="2507" w:type="dxa"/>
+          </w:tcPr>
+          <w:p>
+            <w:pPr>
+              <w:jc w:val="both"/>
+            </w:pPr>
+            <w:proofErr w:type="spellStart"/>
+            <w:r>
+              <w:t>Ubicacion</w:t>
+            </w:r>
+            <w:proofErr w:type="spellEnd"/>
+          </w:p>
+        </w:tc>
+        <w:tc>
+          <w:tcPr>
+            <w:tcW w:w="1276" w:type="dxa"/>
+          </w:tcPr>
+          <w:p>
+            <w:pPr>
+              <w:jc w:val="both"/>
+            </w:pPr>
+            <w:r>
+              <w:t>VARCHAR</w:t>
+            </w:r>
+          </w:p>
+        </w:tc>
+        <w:tc>
+          <w:tcPr>
+            <w:tcW w:w="992" w:type="dxa"/>
+          </w:tcPr>
+          <w:p>
+            <w:pPr>
+              <w:jc w:val="center"/>
+            </w:pPr>
+            <w:r>
+              <w:t>45</w:t>
+            </w:r>
+          </w:p>
+        </w:tc>
+        <w:tc>
+          <w:tcPr>
+            <w:tcW w:w="4081" w:type="dxa"/>
+            <w:gridSpan w:val="2"/>
+          </w:tcPr>
+          <w:p>
+            <w:pPr>
+              <w:jc w:val="both"/>
+            </w:pPr>
+            <w:r>
+              <w:t>Ubicación de la compañía que hizo la reserva</w:t>
+            </w:r>
+          </w:p>
+        </w:tc>
+      </w:tr>
+      <w:tr>
+        <w:tc>
+          <w:tcPr>
+            <w:tcW w:w="2507" w:type="dxa"/>
+          </w:tcPr>
+          <w:p>
+            <w:pPr>
+              <w:jc w:val="both"/>
+            </w:pPr>
+            <w:r>
+              <w:t>Vigente</w:t>
+            </w:r>
+          </w:p>
+        </w:tc>
+        <w:tc>
+          <w:tcPr>
+            <w:tcW w:w="1276" w:type="dxa"/>
+          </w:tcPr>
+          <w:p>
+            <w:pPr>
+              <w:jc w:val="both"/>
+            </w:pPr>
+            <w:r>
+              <w:t>BOOLEAN</w:t>
+            </w:r>
+          </w:p>
+        </w:tc>
+        <w:tc>
+          <w:tcPr>
+            <w:tcW w:w="992" w:type="dxa"/>
+          </w:tcPr>
+          <w:p>
+            <w:pPr>
+              <w:jc w:val="center"/>
+            </w:pPr>
+            <w:r>
+              <w:t>1</w:t>
+            </w:r>
+          </w:p>
+        </w:tc>
+        <w:tc>
+          <w:tcPr>
+            <w:tcW w:w="4081" w:type="dxa"/>
+            <w:gridSpan w:val="2"/>
+          </w:tcPr>
+          <w:p>
+            <w:pPr>
+              <w:jc w:val="both"/>
+            </w:pPr>
+            <w:r>
+              <w:t>Vigencia de la reserva</w:t>
+            </w:r>
+          </w:p>
+        </w:tc>
+      </w:tr>
+      <w:tr>
+        <w:tc>
+          <w:tcPr>
+            <w:tcW w:w="2507" w:type="dxa"/>
+          </w:tcPr>
+          <w:p>
+            <w:pPr>
+              <w:jc w:val="both"/>
+            </w:pPr>
+            <w:proofErr w:type="spellStart"/>
+            <w:r>
+              <w:t>Sala_idSala</w:t>
+            </w:r>
+            <w:proofErr w:type="spellEnd"/>
+          </w:p>
+        </w:tc>
+        <w:tc>
+          <w:tcPr>
+            <w:tcW w:w="1276" w:type="dxa"/>
+          </w:tcPr>
+          <w:p>
+            <w:pPr>
+              <w:jc w:val="both"/>
+            </w:pPr>
+            <w:r>
+              <w:t>INT</w:t>
+            </w:r>
+          </w:p>
+        </w:tc>
+        <w:tc>
+          <w:tcPr>
+            <w:tcW w:w="992" w:type="dxa"/>
+          </w:tcPr>
+          <w:p>
+            <w:pPr>
+              <w:jc w:val="center"/>
+            </w:pPr>
+            <w:r>
+              <w:t>11</w:t>
+            </w:r>
+          </w:p>
+        </w:tc>
+        <w:tc>
+          <w:tcPr>
+            <w:tcW w:w="4081" w:type="dxa"/>
+            <w:gridSpan w:val="2"/>
+          </w:tcPr>
+          <w:p>
+            <w:pPr>
+              <w:jc w:val="both"/>
+            </w:pPr>
+            <w:r>
               <w:t>Llave foránea</w:t>
+            </w:r>
+          </w:p>
+        </w:tc>
+      </w:tr>
+      <w:tr>
+        <w:tc>
+          <w:tcPr>
+            <w:tcW w:w="2507" w:type="dxa"/>
+          </w:tcPr>
+          <w:p>
+            <w:pPr>
+              <w:jc w:val="both"/>
+            </w:pPr>
+            <w:proofErr w:type="spellStart"/>
+            <w:r>
+              <w:t>Paciente_idPaciente</w:t>
+            </w:r>
+            <w:proofErr w:type="spellEnd"/>
+          </w:p>
+        </w:tc>
+        <w:tc>
+          <w:tcPr>
+            <w:tcW w:w="1276" w:type="dxa"/>
+          </w:tcPr>
+          <w:p>
+            <w:pPr>
+              <w:jc w:val="both"/>
+            </w:pPr>
+            <w:r>
+              <w:t>INT</w:t>
+            </w:r>
+          </w:p>
+        </w:tc>
+        <w:tc>
+          <w:tcPr>
+            <w:tcW w:w="992" w:type="dxa"/>
+          </w:tcPr>
+          <w:p>
+            <w:pPr>
+              <w:jc w:val="center"/>
+            </w:pPr>
+            <w:r>
+              <w:t>11</w:t>
+            </w:r>
+          </w:p>
+        </w:tc>
+        <w:tc>
+          <w:tcPr>
+            <w:tcW w:w="4081" w:type="dxa"/>
+            <w:gridSpan w:val="2"/>
+          </w:tcPr>
+          <w:p>
+            <w:pPr>
+              <w:jc w:val="both"/>
+            </w:pPr>
+            <w:r>
+              <w:t>Llave foránea</w:t>
+            </w:r>
+          </w:p>
+        </w:tc>
+      </w:tr>
+      <w:tr>
+        <w:tc>
+          <w:tcPr>
+            <w:tcW w:w="2507" w:type="dxa"/>
+          </w:tcPr>
+          <w:p>
+            <w:pPr>
+              <w:jc w:val="both"/>
+            </w:pPr>
+            <w:bookmarkStart w:id="13" w:name="_GoBack" w:colFirst="2" w:colLast="2"/>
+            <w:proofErr w:type="spellStart"/>
+            <w:r>
+              <w:t>Procedimiento_idProcedimiento</w:t>
+            </w:r>
+            <w:proofErr w:type="spellEnd"/>
+          </w:p>
+        </w:tc>
+        <w:tc>
+          <w:tcPr>
+            <w:tcW w:w="1276" w:type="dxa"/>
+            <w:vAlign w:val="center"/>
+          </w:tcPr>
+          <w:p>
+            <w:r>
+              <w:t>INT</w:t>
+            </w:r>
+          </w:p>
+        </w:tc>
+        <w:tc>
+          <w:tcPr>
+            <w:tcW w:w="992" w:type="dxa"/>
+            <w:vAlign w:val="center"/>
+          </w:tcPr>
+          <w:p>
+            <w:pPr>
+              <w:jc w:val="center"/>
+            </w:pPr>
+            <w:r>
+              <w:t>11</w:t>
+            </w:r>
+          </w:p>
+        </w:tc>
+        <w:tc>
+          <w:tcPr>
+            <w:tcW w:w="4081" w:type="dxa"/>
+            <w:gridSpan w:val="2"/>
+            <w:vAlign w:val="center"/>
+          </w:tcPr>
+          <w:p>
+            <w:r>
+              <w:t>Llave foránea</w:t>
+            </w:r>
+          </w:p>
+        </w:tc>
+      </w:tr>
+      <w:bookmarkEnd w:id="13"/>
+      <w:tr>
+        <w:tc>
+          <w:tcPr>
+            <w:tcW w:w="2507" w:type="dxa"/>
+          </w:tcPr>
+          <w:p>
+            <w:pPr>
+              <w:jc w:val="both"/>
+            </w:pPr>
+            <w:proofErr w:type="spellStart"/>
+            <w:r>
+              <w:t>Profesional_idProfesional</w:t>
+            </w:r>
+            <w:proofErr w:type="spellEnd"/>
+          </w:p>
+        </w:tc>
+        <w:tc>
+          <w:tcPr>
+            <w:tcW w:w="1276" w:type="dxa"/>
+          </w:tcPr>
+          <w:p>
+            <w:pPr>
+              <w:jc w:val="both"/>
+            </w:pPr>
+            <w:r>
+              <w:t>INT</w:t>
+            </w:r>
+          </w:p>
+        </w:tc>
+        <w:tc>
+          <w:tcPr>
+            <w:tcW w:w="992" w:type="dxa"/>
+          </w:tcPr>
+          <w:p>
+            <w:pPr>
+              <w:jc w:val="center"/>
+            </w:pPr>
+            <w:r>
+              <w:t>11</w:t>
+            </w:r>
+          </w:p>
+        </w:tc>
+        <w:tc>
+          <w:tcPr>
+            <w:tcW w:w="4081" w:type="dxa"/>
+            <w:gridSpan w:val="2"/>
+          </w:tcPr>
+          <w:p>
+            <w:pPr>
+              <w:jc w:val="both"/>
+            </w:pPr>
+            <w:r>
+              <w:t>Llave for</w:t>
+            </w:r>
+            <w:r>
+              <w:t>ánea</w:t>
+            </w:r>
+          </w:p>
+        </w:tc>
+      </w:tr>
+      <w:tr>
+        <w:tc>
+          <w:tcPr>
+            <w:tcW w:w="2507" w:type="dxa"/>
+          </w:tcPr>
+          <w:p>
+            <w:pPr>
+              <w:jc w:val="both"/>
+            </w:pPr>
+            <w:r>
+              <w:t>Profesional_idProfesional</w:t>
+            </w:r>
+            <w:r>
+              <w:t>2</w:t>
+            </w:r>
+          </w:p>
+        </w:tc>
+        <w:tc>
+          <w:tcPr>
+            <w:tcW w:w="1276" w:type="dxa"/>
+          </w:tcPr>
+          <w:p>
+            <w:pPr>
+              <w:jc w:val="both"/>
+            </w:pPr>
+            <w:r>
+              <w:t>INT</w:t>
+            </w:r>
+          </w:p>
+        </w:tc>
+        <w:tc>
+          <w:tcPr>
+            <w:tcW w:w="992" w:type="dxa"/>
+          </w:tcPr>
+          <w:p>
+            <w:pPr>
+              <w:jc w:val="center"/>
+            </w:pPr>
+            <w:r>
+              <w:t>11</w:t>
+            </w:r>
+          </w:p>
+        </w:tc>
+        <w:tc>
+          <w:tcPr>
+            <w:tcW w:w="4081" w:type="dxa"/>
+            <w:gridSpan w:val="2"/>
+          </w:tcPr>
+          <w:p>
+            <w:pPr>
+              <w:jc w:val="both"/>
+            </w:pPr>
+            <w:r>
+              <w:t>Llave foránea</w:t>
+            </w:r>
+          </w:p>
+        </w:tc>
+      </w:tr>
+      <w:tr>
+        <w:tc>
+          <w:tcPr>
+            <w:tcW w:w="2507" w:type="dxa"/>
+          </w:tcPr>
+          <w:p>
+            <w:pPr>
+              <w:jc w:val="both"/>
+            </w:pPr>
+            <w:r>
+              <w:t>Profesional_idProfesional</w:t>
+            </w:r>
+            <w:r>
+              <w:t>3</w:t>
+            </w:r>
+          </w:p>
+        </w:tc>
+        <w:tc>
+          <w:tcPr>
+            <w:tcW w:w="1276" w:type="dxa"/>
+          </w:tcPr>
+          <w:p>
+            <w:pPr>
+              <w:jc w:val="both"/>
+            </w:pPr>
+            <w:r>
+              <w:t>INT</w:t>
+            </w:r>
+          </w:p>
+        </w:tc>
+        <w:tc>
+          <w:tcPr>
+            <w:tcW w:w="992" w:type="dxa"/>
+          </w:tcPr>
+          <w:p>
+            <w:pPr>
+              <w:jc w:val="center"/>
+            </w:pPr>
+            <w:r>
+              <w:t>11</w:t>
+            </w:r>
+          </w:p>
+        </w:tc>
+        <w:tc>
+          <w:tcPr>
+            <w:tcW w:w="4081" w:type="dxa"/>
+            <w:gridSpan w:val="2"/>
+          </w:tcPr>
+          <w:p>
+            <w:pPr>
+              <w:jc w:val="both"/>
+            </w:pPr>
+            <w:r>
+              <w:t>Llave foránea</w:t>
+            </w:r>
+          </w:p>
+        </w:tc>
+      </w:tr>
+      <w:tr>
+        <w:tc>
+          <w:tcPr>
+            <w:tcW w:w="2507" w:type="dxa"/>
+          </w:tcPr>
+          <w:p>
+            <w:pPr>
+              <w:jc w:val="both"/>
+            </w:pPr>
+            <w:proofErr w:type="spellStart"/>
+            <w:r>
+              <w:t>Reserva_idReserva</w:t>
+            </w:r>
+            <w:proofErr w:type="spellEnd"/>
+          </w:p>
+        </w:tc>
+        <w:tc>
+          <w:tcPr>
+            <w:tcW w:w="1276" w:type="dxa"/>
+          </w:tcPr>
+          <w:p>
+            <w:pPr>
+              <w:jc w:val="both"/>
+            </w:pPr>
+            <w:r>
+              <w:t>INT</w:t>
+            </w:r>
+          </w:p>
+        </w:tc>
+        <w:tc>
+          <w:tcPr>
+            <w:tcW w:w="992" w:type="dxa"/>
+          </w:tcPr>
+          <w:p>
+            <w:pPr>
+              <w:jc w:val="center"/>
+            </w:pPr>
+            <w:r>
+              <w:t>11</w:t>
+            </w:r>
+          </w:p>
+        </w:tc>
+        <w:tc>
+          <w:tcPr>
+            <w:tcW w:w="4081" w:type="dxa"/>
+            <w:gridSpan w:val="2"/>
+          </w:tcPr>
+          <w:p>
+            <w:pPr>
+              <w:jc w:val="both"/>
+            </w:pPr>
+            <w:r>
+              <w:t>Llave foránea</w:t>
+            </w:r>
+          </w:p>
+        </w:tc>
+      </w:tr>
+      <w:tr>
+        <w:tc>
+          <w:tcPr>
+            <w:tcW w:w="2507" w:type="dxa"/>
+          </w:tcPr>
+          <w:p>
+            <w:pPr>
+              <w:jc w:val="both"/>
+            </w:pPr>
+            <w:proofErr w:type="spellStart"/>
+            <w:r>
+              <w:t>Eliminacion</w:t>
+            </w:r>
+            <w:proofErr w:type="spellEnd"/>
+          </w:p>
+        </w:tc>
+        <w:tc>
+          <w:tcPr>
+            <w:tcW w:w="1276" w:type="dxa"/>
+          </w:tcPr>
+          <w:p>
+            <w:pPr>
+              <w:jc w:val="both"/>
+            </w:pPr>
+            <w:r>
+              <w:t>BOOLEAN</w:t>
+            </w:r>
+          </w:p>
+        </w:tc>
+        <w:tc>
+          <w:tcPr>
+            <w:tcW w:w="992" w:type="dxa"/>
+          </w:tcPr>
+          <w:p>
+            <w:pPr>
+              <w:jc w:val="center"/>
+            </w:pPr>
+            <w:r>
+              <w:t>1</w:t>
+            </w:r>
+          </w:p>
+        </w:tc>
+        <w:tc>
+          <w:tcPr>
+            <w:tcW w:w="4081" w:type="dxa"/>
+            <w:gridSpan w:val="2"/>
+          </w:tcPr>
+          <w:p>
+            <w:pPr>
+              <w:jc w:val="both"/>
+            </w:pPr>
+            <w:r>
+              <w:t>Eliminación lógica.</w:t>
             </w:r>
           </w:p>
         </w:tc>
@@ -5254,7 +6355,7 @@
         </w:trPr>
         <w:tc>
           <w:tcPr>
-            <w:tcW w:w="3641" w:type="dxa"/>
+            <w:tcW w:w="3783" w:type="dxa"/>
             <w:gridSpan w:val="2"/>
           </w:tcPr>
           <w:p>
@@ -5285,7 +6386,7 @@
         </w:tc>
         <w:tc>
           <w:tcPr>
-            <w:tcW w:w="5215" w:type="dxa"/>
+            <w:tcW w:w="5073" w:type="dxa"/>
             <w:gridSpan w:val="3"/>
           </w:tcPr>
           <w:p>
@@ -5407,6 +6508,7 @@
           <w:b/>
           <w:noProof/>
         </w:rPr>
+        <w:lastRenderedPageBreak/>
         <w:drawing>
           <wp:inline distT="0" distB="0" distL="0" distR="0">
             <wp:extent cx="5934075" cy="2305050"/>
@@ -5651,6 +6753,7 @@
           <w:b/>
           <w:noProof/>
         </w:rPr>
+        <w:lastRenderedPageBreak/>
         <w:drawing>
           <wp:inline distT="0" distB="0" distL="0" distR="0">
             <wp:extent cx="5943600" cy="2242091"/>
@@ -5989,7 +7092,7 @@
             <w:rPr>
               <w:noProof/>
             </w:rPr>
-            <w:t>12</w:t>
+            <w:t>13</w:t>
           </w:r>
           <w:r>
             <w:fldChar w:fldCharType="end"/>
@@ -6010,7 +7113,7 @@
             <w:rPr>
               <w:noProof/>
             </w:rPr>
-            <w:t>12</w:t>
+            <w:t>13</w:t>
           </w:r>
           <w:r>
             <w:fldChar w:fldCharType="end"/>
@@ -7798,7 +8901,7 @@
 </file>
 
 <file path=customXml/itemProps1.xml><?xml version="1.0" encoding="utf-8"?>
-<ds:datastoreItem xmlns:ds="http://schemas.openxmlformats.org/officeDocument/2006/customXml" ds:itemID="{8AA5285A-87F6-4793-AB50-B672C508078D}">
+<ds:datastoreItem xmlns:ds="http://schemas.openxmlformats.org/officeDocument/2006/customXml" ds:itemID="{4646D2FE-D8D0-45A5-8A28-37EE07BAAACA}">
   <ds:schemaRefs>
     <ds:schemaRef ds:uri="http://schemas.openxmlformats.org/officeDocument/2006/bibliography"/>
   </ds:schemaRefs>

</xml_diff>

<commit_message>
Adición de definicion de reportes y especificacion de caso de prueba
</commit_message>
<xml_diff>
--- a/SRO/4 Analisis y Diseño/SRO - DD.docx
+++ b/SRO/4 Analisis y Diseño/SRO - DD.docx
@@ -118,7 +118,15 @@
           <w:b/>
           <w:sz w:val="36"/>
         </w:rPr>
-        <w:t>Versión 1.1</w:t>
+        <w:t>Versión 1.</w:t>
+      </w:r>
+      <w:r>
+        <w:rPr>
+          <w:rFonts w:ascii="Arial" w:eastAsia="Arial" w:hAnsi="Arial" w:cs="Arial"/>
+          <w:b/>
+          <w:sz w:val="36"/>
+        </w:rPr>
+        <w:t>2</w:t>
       </w:r>
     </w:p>
     <w:p>
@@ -470,6 +478,9 @@
               <w:spacing w:after="120"/>
               <w:jc w:val="both"/>
             </w:pPr>
+            <w:r>
+              <w:t>16/06/2014</w:t>
+            </w:r>
           </w:p>
         </w:tc>
         <w:tc>
@@ -487,6 +498,9 @@
               <w:spacing w:after="120"/>
               <w:jc w:val="both"/>
             </w:pPr>
+            <w:r>
+              <w:t>1.2</w:t>
+            </w:r>
           </w:p>
         </w:tc>
         <w:tc>
@@ -504,6 +518,9 @@
               <w:spacing w:after="120"/>
               <w:jc w:val="both"/>
             </w:pPr>
+            <w:r>
+              <w:t>Revisión y corrección de paquetes</w:t>
+            </w:r>
           </w:p>
         </w:tc>
         <w:tc>
@@ -521,6 +538,9 @@
               <w:spacing w:after="120"/>
               <w:jc w:val="both"/>
             </w:pPr>
+            <w:r>
+              <w:t>Equipo de Diseño</w:t>
+            </w:r>
           </w:p>
         </w:tc>
       </w:tr>
@@ -2073,7 +2093,7 @@
     <w:p>
       <w:pPr>
         <w:spacing w:before="120" w:after="60"/>
-        <w:jc w:val="both"/>
+        <w:jc w:val="center"/>
         <w:rPr>
           <w:rFonts w:ascii="Arial" w:eastAsia="Arial" w:hAnsi="Arial" w:cs="Arial"/>
           <w:b/>
@@ -2091,9 +2111,9 @@
         </w:rPr>
         <w:drawing>
           <wp:inline distT="0" distB="0" distL="0" distR="0">
-            <wp:extent cx="6181725" cy="3295650"/>
+            <wp:extent cx="4630211" cy="3276600"/>
             <wp:effectExtent l="0" t="0" r="0" b="0"/>
-            <wp:docPr id="3" name="Imagen 2"/>
+            <wp:docPr id="2" name="Imagen 2"/>
             <wp:cNvGraphicFramePr>
               <a:graphicFrameLocks xmlns:a="http://schemas.openxmlformats.org/drawingml/2006/main" noChangeAspect="1"/>
             </wp:cNvGraphicFramePr>
@@ -2101,33 +2121,29 @@
               <a:graphicData uri="http://schemas.openxmlformats.org/drawingml/2006/picture">
                 <pic:pic xmlns:pic="http://schemas.openxmlformats.org/drawingml/2006/picture">
                   <pic:nvPicPr>
-                    <pic:cNvPr id="0" name="Picture 2"/>
-                    <pic:cNvPicPr>
-                      <a:picLocks noChangeAspect="1" noChangeArrowheads="1"/>
-                    </pic:cNvPicPr>
+                    <pic:cNvPr id="2" name="Diagrama de Paquetes.jpg"/>
+                    <pic:cNvPicPr/>
                   </pic:nvPicPr>
                   <pic:blipFill>
-                    <a:blip r:embed="rId8"/>
-                    <a:srcRect/>
+                    <a:blip r:embed="rId8">
+                      <a:extLst>
+                        <a:ext uri="{28A0092B-C50C-407E-A947-70E740481C1C}">
+                          <a14:useLocalDpi xmlns:a14="http://schemas.microsoft.com/office/drawing/2010/main" val="0"/>
+                        </a:ext>
+                      </a:extLst>
+                    </a:blip>
                     <a:stretch>
                       <a:fillRect/>
                     </a:stretch>
                   </pic:blipFill>
-                  <pic:spPr bwMode="auto">
+                  <pic:spPr>
                     <a:xfrm>
                       <a:off x="0" y="0"/>
-                      <a:ext cx="6188892" cy="3299471"/>
+                      <a:ext cx="4647804" cy="3289050"/>
                     </a:xfrm>
                     <a:prstGeom prst="rect">
                       <a:avLst/>
                     </a:prstGeom>
-                    <a:noFill/>
-                    <a:ln w="9525">
-                      <a:noFill/>
-                      <a:miter lim="800000"/>
-                      <a:headEnd/>
-                      <a:tailEnd/>
-                    </a:ln>
                   </pic:spPr>
                 </pic:pic>
               </a:graphicData>
@@ -2143,149 +2159,9 @@
         <w:rPr>
           <w:rFonts w:ascii="Arial" w:eastAsia="Arial" w:hAnsi="Arial" w:cs="Arial"/>
           <w:b/>
-          <w:noProof/>
           <w:sz w:val="24"/>
-          <w:lang w:val="es-MX" w:eastAsia="es-MX"/>
-        </w:rPr>
-      </w:pPr>
-    </w:p>
-    <w:p>
-      <w:pPr>
-        <w:spacing w:before="120" w:after="60"/>
-        <w:jc w:val="both"/>
-        <w:rPr>
-          <w:rFonts w:ascii="Arial" w:eastAsia="Arial" w:hAnsi="Arial" w:cs="Arial"/>
-          <w:b/>
-          <w:noProof/>
-          <w:sz w:val="24"/>
-          <w:lang w:val="es-MX" w:eastAsia="es-MX"/>
-        </w:rPr>
-      </w:pPr>
-    </w:p>
-    <w:p>
-      <w:pPr>
-        <w:spacing w:before="120" w:after="60"/>
-        <w:jc w:val="both"/>
-        <w:rPr>
-          <w:rFonts w:ascii="Arial" w:eastAsia="Arial" w:hAnsi="Arial" w:cs="Arial"/>
-          <w:b/>
-          <w:noProof/>
-          <w:sz w:val="24"/>
-          <w:lang w:val="es-MX" w:eastAsia="es-MX"/>
-        </w:rPr>
-      </w:pPr>
-    </w:p>
-    <w:p>
-      <w:pPr>
-        <w:spacing w:before="120" w:after="60"/>
-        <w:jc w:val="both"/>
-        <w:rPr>
-          <w:rFonts w:ascii="Arial" w:eastAsia="Arial" w:hAnsi="Arial" w:cs="Arial"/>
-          <w:b/>
-          <w:noProof/>
-          <w:sz w:val="24"/>
-          <w:lang w:val="es-MX" w:eastAsia="es-MX"/>
-        </w:rPr>
-      </w:pPr>
-    </w:p>
-    <w:p>
-      <w:pPr>
-        <w:spacing w:before="120" w:after="60"/>
-        <w:jc w:val="both"/>
-        <w:rPr>
-          <w:rFonts w:ascii="Arial" w:eastAsia="Arial" w:hAnsi="Arial" w:cs="Arial"/>
-          <w:b/>
-          <w:noProof/>
-          <w:sz w:val="24"/>
-          <w:lang w:val="es-MX" w:eastAsia="es-MX"/>
-        </w:rPr>
-      </w:pPr>
-    </w:p>
-    <w:p>
-      <w:pPr>
-        <w:spacing w:before="120" w:after="60"/>
-        <w:jc w:val="both"/>
-        <w:rPr>
-          <w:rFonts w:ascii="Arial" w:eastAsia="Arial" w:hAnsi="Arial" w:cs="Arial"/>
-          <w:b/>
-          <w:noProof/>
-          <w:sz w:val="24"/>
-          <w:lang w:val="es-MX" w:eastAsia="es-MX"/>
-        </w:rPr>
-      </w:pPr>
-    </w:p>
-    <w:p>
-      <w:pPr>
-        <w:spacing w:before="120" w:after="60"/>
-        <w:jc w:val="both"/>
-        <w:rPr>
-          <w:rFonts w:ascii="Arial" w:eastAsia="Arial" w:hAnsi="Arial" w:cs="Arial"/>
-          <w:b/>
-          <w:noProof/>
-          <w:sz w:val="24"/>
-          <w:lang w:val="es-MX" w:eastAsia="es-MX"/>
-        </w:rPr>
-      </w:pPr>
-    </w:p>
-    <w:p>
-      <w:pPr>
-        <w:spacing w:before="120" w:after="60"/>
-        <w:jc w:val="both"/>
-        <w:rPr>
-          <w:rFonts w:ascii="Arial" w:eastAsia="Arial" w:hAnsi="Arial" w:cs="Arial"/>
-          <w:b/>
-          <w:noProof/>
-          <w:sz w:val="24"/>
-          <w:lang w:val="es-MX" w:eastAsia="es-MX"/>
-        </w:rPr>
-      </w:pPr>
-    </w:p>
-    <w:p>
-      <w:pPr>
-        <w:spacing w:before="120" w:after="60"/>
-        <w:jc w:val="both"/>
-        <w:rPr>
-          <w:rFonts w:ascii="Arial" w:eastAsia="Arial" w:hAnsi="Arial" w:cs="Arial"/>
-          <w:b/>
-          <w:noProof/>
-          <w:sz w:val="24"/>
-          <w:lang w:val="es-MX" w:eastAsia="es-MX"/>
-        </w:rPr>
-      </w:pPr>
-    </w:p>
-    <w:p>
-      <w:pPr>
-        <w:spacing w:before="120" w:after="60"/>
-        <w:jc w:val="both"/>
-        <w:rPr>
-          <w:rFonts w:ascii="Arial" w:eastAsia="Arial" w:hAnsi="Arial" w:cs="Arial"/>
-          <w:b/>
-          <w:noProof/>
-          <w:sz w:val="24"/>
-          <w:lang w:val="es-MX" w:eastAsia="es-MX"/>
-        </w:rPr>
-      </w:pPr>
-    </w:p>
-    <w:p>
-      <w:pPr>
-        <w:spacing w:before="120" w:after="60"/>
-        <w:jc w:val="both"/>
-        <w:rPr>
-          <w:rFonts w:ascii="Arial" w:eastAsia="Arial" w:hAnsi="Arial" w:cs="Arial"/>
-          <w:b/>
-          <w:sz w:val="24"/>
-        </w:rPr>
-      </w:pPr>
-      <w:r>
-        <w:rPr>
-          <w:rFonts w:ascii="Arial" w:eastAsia="Arial" w:hAnsi="Arial" w:cs="Arial"/>
-          <w:b/>
-          <w:noProof/>
-          <w:sz w:val="24"/>
-          <w:lang w:val="es-MX" w:eastAsia="es-MX"/>
-        </w:rPr>
-        <w:t xml:space="preserve"> </w:t>
-      </w:r>
+        </w:rPr>
+      </w:pPr>
     </w:p>
     <w:p>
       <w:pPr>
@@ -2305,7 +2181,6 @@
           <w:b/>
           <w:sz w:val="24"/>
         </w:rPr>
-        <w:lastRenderedPageBreak/>
         <w:t>Diagrama de clases de diseño</w:t>
       </w:r>
     </w:p>
@@ -2331,24 +2206,39 @@
           <w:rFonts w:ascii="Arial" w:eastAsia="Arial" w:hAnsi="Arial" w:cs="Arial"/>
           <w:b/>
         </w:rPr>
-        <w:t>Diagrama de Clases: Paquete 1 -  Subsistema – Seguridad</w:t>
-      </w:r>
-    </w:p>
-    <w:p>
-      <w:pPr>
-        <w:spacing w:before="120" w:after="60"/>
+        <w:t>D</w:t>
+      </w:r>
+      <w:r>
+        <w:rPr>
+          <w:rFonts w:ascii="Arial" w:eastAsia="Arial" w:hAnsi="Arial" w:cs="Arial"/>
+          <w:b/>
+        </w:rPr>
+        <w:t>iagrama de Clases: Paquete 1 - Profesional</w:t>
+      </w:r>
+    </w:p>
+    <w:p>
+      <w:pPr>
         <w:ind w:left="720"/>
         <w:jc w:val="both"/>
       </w:pPr>
+      <w:bookmarkStart w:id="6" w:name="h.1t3h5sf" w:colFirst="0" w:colLast="0"/>
+      <w:bookmarkEnd w:id="6"/>
+    </w:p>
+    <w:p>
+      <w:pPr>
+        <w:jc w:val="both"/>
+      </w:pPr>
+      <w:bookmarkStart w:id="7" w:name="_GoBack"/>
       <w:r>
         <w:rPr>
           <w:noProof/>
         </w:rPr>
+        <w:lastRenderedPageBreak/>
         <w:drawing>
           <wp:inline distT="0" distB="0" distL="0" distR="0">
-            <wp:extent cx="5591175" cy="3648075"/>
+            <wp:extent cx="6566299" cy="3165894"/>
             <wp:effectExtent l="0" t="0" r="0" b="0"/>
-            <wp:docPr id="5" name="Imagen 3"/>
+            <wp:docPr id="10" name="Imagen 10"/>
             <wp:cNvGraphicFramePr>
               <a:graphicFrameLocks xmlns:a="http://schemas.openxmlformats.org/drawingml/2006/main" noChangeAspect="1"/>
             </wp:cNvGraphicFramePr>
@@ -2356,33 +2246,36 @@
               <a:graphicData uri="http://schemas.openxmlformats.org/drawingml/2006/picture">
                 <pic:pic xmlns:pic="http://schemas.openxmlformats.org/drawingml/2006/picture">
                   <pic:nvPicPr>
-                    <pic:cNvPr id="0" name="Picture 3"/>
-                    <pic:cNvPicPr>
-                      <a:picLocks noChangeAspect="1" noChangeArrowheads="1"/>
-                    </pic:cNvPicPr>
+                    <pic:cNvPr id="10" name="Diagrama Clases Profesional.jpg"/>
+                    <pic:cNvPicPr/>
                   </pic:nvPicPr>
-                  <pic:blipFill>
-                    <a:blip r:embed="rId9"/>
-                    <a:srcRect/>
-                    <a:stretch>
-                      <a:fillRect/>
-                    </a:stretch>
+                  <pic:blipFill rotWithShape="1">
+                    <a:blip r:embed="rId9">
+                      <a:extLst>
+                        <a:ext uri="{28A0092B-C50C-407E-A947-70E740481C1C}">
+                          <a14:useLocalDpi xmlns:a14="http://schemas.microsoft.com/office/drawing/2010/main" val="0"/>
+                        </a:ext>
+                      </a:extLst>
+                    </a:blip>
+                    <a:srcRect l="1161" t="2340" r="1300" b="2936"/>
+                    <a:stretch/>
                   </pic:blipFill>
                   <pic:spPr bwMode="auto">
                     <a:xfrm>
                       <a:off x="0" y="0"/>
-                      <a:ext cx="5591175" cy="3648075"/>
+                      <a:ext cx="6575797" cy="3170474"/>
                     </a:xfrm>
                     <a:prstGeom prst="rect">
                       <a:avLst/>
                     </a:prstGeom>
-                    <a:noFill/>
-                    <a:ln w="9525">
+                    <a:ln>
                       <a:noFill/>
-                      <a:miter lim="800000"/>
-                      <a:headEnd/>
-                      <a:tailEnd/>
                     </a:ln>
+                    <a:extLst>
+                      <a:ext uri="{53640926-AAD7-44D8-BBD7-CCE9431645EC}">
+                        <a14:shadowObscured xmlns:a14="http://schemas.microsoft.com/office/drawing/2010/main"/>
+                      </a:ext>
+                    </a:extLst>
                   </pic:spPr>
                 </pic:pic>
               </a:graphicData>
@@ -2390,98 +2283,7 @@
           </wp:inline>
         </w:drawing>
       </w:r>
-    </w:p>
-    <w:p>
-      <w:pPr>
-        <w:ind w:left="720"/>
-        <w:jc w:val="both"/>
-      </w:pPr>
-      <w:bookmarkStart w:id="6" w:name="h.1t3h5sf" w:colFirst="0" w:colLast="0"/>
-      <w:bookmarkEnd w:id="6"/>
-    </w:p>
-    <w:p>
-      <w:pPr>
-        <w:ind w:left="720"/>
-        <w:jc w:val="both"/>
-      </w:pPr>
-    </w:p>
-    <w:p>
-      <w:pPr>
-        <w:ind w:left="720"/>
-        <w:jc w:val="both"/>
-      </w:pPr>
-    </w:p>
-    <w:p>
-      <w:pPr>
-        <w:ind w:left="720"/>
-        <w:jc w:val="both"/>
-      </w:pPr>
-    </w:p>
-    <w:p>
-      <w:pPr>
-        <w:ind w:left="720"/>
-        <w:jc w:val="both"/>
-      </w:pPr>
-    </w:p>
-    <w:p>
-      <w:pPr>
-        <w:ind w:left="720"/>
-        <w:jc w:val="both"/>
-      </w:pPr>
-    </w:p>
-    <w:p>
-      <w:pPr>
-        <w:ind w:left="720"/>
-        <w:jc w:val="both"/>
-      </w:pPr>
-    </w:p>
-    <w:p>
-      <w:pPr>
-        <w:ind w:left="720"/>
-        <w:jc w:val="both"/>
-      </w:pPr>
-    </w:p>
-    <w:p>
-      <w:pPr>
-        <w:ind w:left="720"/>
-        <w:jc w:val="both"/>
-      </w:pPr>
-    </w:p>
-    <w:p>
-      <w:pPr>
-        <w:ind w:left="720"/>
-        <w:jc w:val="both"/>
-      </w:pPr>
-    </w:p>
-    <w:p>
-      <w:pPr>
-        <w:ind w:left="720"/>
-        <w:jc w:val="both"/>
-      </w:pPr>
-    </w:p>
-    <w:p>
-      <w:pPr>
-        <w:ind w:left="720"/>
-        <w:jc w:val="both"/>
-      </w:pPr>
-    </w:p>
-    <w:p>
-      <w:pPr>
-        <w:ind w:left="720"/>
-        <w:jc w:val="both"/>
-      </w:pPr>
-    </w:p>
-    <w:p>
-      <w:pPr>
-        <w:ind w:left="720"/>
-        <w:jc w:val="both"/>
-      </w:pPr>
-    </w:p>
-    <w:p>
-      <w:pPr>
-        <w:ind w:left="720"/>
-        <w:jc w:val="both"/>
-      </w:pPr>
+      <w:bookmarkEnd w:id="7"/>
     </w:p>
     <w:p>
       <w:pPr>
@@ -2504,7 +2306,6 @@
           <w:rFonts w:ascii="Arial" w:eastAsia="Arial" w:hAnsi="Arial" w:cs="Arial"/>
           <w:b/>
         </w:rPr>
-        <w:lastRenderedPageBreak/>
         <w:t xml:space="preserve">Diagrama de Clases Paquete 2 - </w:t>
       </w:r>
       <w:r>
@@ -2512,107 +2313,216 @@
           <w:rFonts w:ascii="Arial" w:eastAsia="Arial" w:hAnsi="Arial" w:cs="Arial"/>
           <w:b/>
         </w:rPr>
-        <w:t xml:space="preserve">Subsistema – </w:t>
+        <w:t>Paciente</w:t>
       </w:r>
       <w:r>
         <w:rPr>
           <w:rFonts w:ascii="Arial" w:eastAsia="Arial" w:hAnsi="Arial" w:cs="Arial"/>
           <w:b/>
         </w:rPr>
-        <w:t>Reserva</w:t>
-      </w:r>
-      <w:r>
-        <w:rPr>
-          <w:rFonts w:ascii="Arial" w:eastAsia="Arial" w:hAnsi="Arial" w:cs="Arial"/>
-          <w:b/>
-        </w:rPr>
         <w:t xml:space="preserve"> </w:t>
       </w:r>
     </w:p>
     <w:p>
       <w:pPr>
+        <w:spacing w:before="120" w:after="60"/>
         <w:ind w:left="720"/>
         <w:jc w:val="both"/>
       </w:pPr>
-      <w:bookmarkStart w:id="7" w:name="h.4d34og8" w:colFirst="0" w:colLast="0"/>
-      <w:bookmarkEnd w:id="7"/>
-    </w:p>
-    <w:p>
-      <w:bookmarkStart w:id="8" w:name="h.2s8eyo1" w:colFirst="0" w:colLast="0"/>
-      <w:bookmarkEnd w:id="8"/>
-      <w:r>
-        <w:rPr>
-          <w:noProof/>
-        </w:rPr>
-        <w:drawing>
-          <wp:inline distT="0" distB="0" distL="0" distR="0">
-            <wp:extent cx="5943600" cy="4169391"/>
-            <wp:effectExtent l="0" t="0" r="0" b="0"/>
-            <wp:docPr id="8" name="Imagen 6"/>
-            <wp:cNvGraphicFramePr>
-              <a:graphicFrameLocks xmlns:a="http://schemas.openxmlformats.org/drawingml/2006/main" noChangeAspect="1"/>
-            </wp:cNvGraphicFramePr>
-            <a:graphic xmlns:a="http://schemas.openxmlformats.org/drawingml/2006/main">
-              <a:graphicData uri="http://schemas.openxmlformats.org/drawingml/2006/picture">
-                <pic:pic xmlns:pic="http://schemas.openxmlformats.org/drawingml/2006/picture">
-                  <pic:nvPicPr>
-                    <pic:cNvPr id="0" name="Picture 6"/>
-                    <pic:cNvPicPr>
-                      <a:picLocks noChangeAspect="1" noChangeArrowheads="1"/>
-                    </pic:cNvPicPr>
-                  </pic:nvPicPr>
-                  <pic:blipFill>
-                    <a:blip r:embed="rId10"/>
-                    <a:srcRect/>
-                    <a:stretch>
-                      <a:fillRect/>
-                    </a:stretch>
-                  </pic:blipFill>
-                  <pic:spPr bwMode="auto">
-                    <a:xfrm>
-                      <a:off x="0" y="0"/>
-                      <a:ext cx="5943600" cy="4169391"/>
-                    </a:xfrm>
-                    <a:prstGeom prst="rect">
-                      <a:avLst/>
-                    </a:prstGeom>
-                    <a:noFill/>
-                    <a:ln w="9525">
-                      <a:noFill/>
-                      <a:miter lim="800000"/>
-                      <a:headEnd/>
-                      <a:tailEnd/>
-                    </a:ln>
-                  </pic:spPr>
-                </pic:pic>
-              </a:graphicData>
-            </a:graphic>
-          </wp:inline>
-        </w:drawing>
-      </w:r>
-    </w:p>
-    <w:p/>
-    <w:p/>
-    <w:p/>
-    <w:p/>
-    <w:p/>
-    <w:p/>
-    <w:p/>
-    <w:p/>
-    <w:p/>
-    <w:p/>
-    <w:p/>
-    <w:p/>
-    <w:p/>
-    <w:p/>
+    </w:p>
+    <w:p>
+      <w:pPr>
+        <w:spacing w:before="120" w:after="60"/>
+        <w:ind w:left="720"/>
+        <w:jc w:val="both"/>
+      </w:pPr>
+    </w:p>
+    <w:p>
+      <w:pPr>
+        <w:spacing w:before="120" w:after="60"/>
+        <w:ind w:left="720"/>
+        <w:jc w:val="both"/>
+      </w:pPr>
+    </w:p>
+    <w:p>
+      <w:pPr>
+        <w:numPr>
+          <w:ilvl w:val="1"/>
+          <w:numId w:val="1"/>
+        </w:numPr>
+        <w:spacing w:before="120" w:after="60"/>
+        <w:ind w:left="720" w:hanging="718"/>
+        <w:jc w:val="both"/>
+      </w:pPr>
+      <w:r>
+        <w:rPr>
+          <w:rFonts w:ascii="Arial" w:eastAsia="Arial" w:hAnsi="Arial" w:cs="Arial"/>
+          <w:b/>
+        </w:rPr>
+        <w:t>Diagrama de Clases Paquete 3</w:t>
+      </w:r>
+      <w:r>
+        <w:rPr>
+          <w:rFonts w:ascii="Arial" w:eastAsia="Arial" w:hAnsi="Arial" w:cs="Arial"/>
+          <w:b/>
+        </w:rPr>
+        <w:t xml:space="preserve"> </w:t>
+      </w:r>
+      <w:r>
+        <w:rPr>
+          <w:rFonts w:ascii="Arial" w:eastAsia="Arial" w:hAnsi="Arial" w:cs="Arial"/>
+          <w:b/>
+        </w:rPr>
+        <w:t>–</w:t>
+      </w:r>
+      <w:r>
+        <w:rPr>
+          <w:rFonts w:ascii="Arial" w:eastAsia="Arial" w:hAnsi="Arial" w:cs="Arial"/>
+          <w:b/>
+        </w:rPr>
+        <w:t xml:space="preserve"> </w:t>
+      </w:r>
+      <w:r>
+        <w:rPr>
+          <w:rFonts w:ascii="Arial" w:eastAsia="Arial" w:hAnsi="Arial" w:cs="Arial"/>
+          <w:b/>
+        </w:rPr>
+        <w:t>Sala</w:t>
+      </w:r>
+    </w:p>
+    <w:p>
+      <w:pPr>
+        <w:pStyle w:val="Prrafodelista"/>
+      </w:pPr>
+    </w:p>
+    <w:p>
+      <w:pPr>
+        <w:spacing w:before="120" w:after="60"/>
+        <w:ind w:left="720"/>
+        <w:jc w:val="both"/>
+      </w:pPr>
+    </w:p>
+    <w:p>
+      <w:pPr>
+        <w:numPr>
+          <w:ilvl w:val="1"/>
+          <w:numId w:val="1"/>
+        </w:numPr>
+        <w:spacing w:before="120" w:after="60"/>
+        <w:ind w:left="720" w:hanging="718"/>
+        <w:jc w:val="both"/>
+      </w:pPr>
+      <w:r>
+        <w:rPr>
+          <w:rFonts w:ascii="Arial" w:eastAsia="Arial" w:hAnsi="Arial" w:cs="Arial"/>
+          <w:b/>
+        </w:rPr>
+        <w:t>Diagrama de Clases Paquete 4</w:t>
+      </w:r>
+      <w:r>
+        <w:rPr>
+          <w:rFonts w:ascii="Arial" w:eastAsia="Arial" w:hAnsi="Arial" w:cs="Arial"/>
+          <w:b/>
+        </w:rPr>
+        <w:t xml:space="preserve"> </w:t>
+      </w:r>
+      <w:r>
+        <w:rPr>
+          <w:rFonts w:ascii="Arial" w:eastAsia="Arial" w:hAnsi="Arial" w:cs="Arial"/>
+          <w:b/>
+        </w:rPr>
+        <w:t>–</w:t>
+      </w:r>
+      <w:r>
+        <w:rPr>
+          <w:rFonts w:ascii="Arial" w:eastAsia="Arial" w:hAnsi="Arial" w:cs="Arial"/>
+          <w:b/>
+        </w:rPr>
+        <w:t xml:space="preserve"> </w:t>
+      </w:r>
+      <w:r>
+        <w:rPr>
+          <w:rFonts w:ascii="Arial" w:eastAsia="Arial" w:hAnsi="Arial" w:cs="Arial"/>
+          <w:b/>
+        </w:rPr>
+        <w:t>Procedimiento</w:t>
+      </w:r>
+    </w:p>
+    <w:p>
+      <w:pPr>
+        <w:spacing w:before="120" w:after="60"/>
+        <w:ind w:left="720"/>
+        <w:jc w:val="both"/>
+      </w:pPr>
+    </w:p>
+    <w:p>
+      <w:pPr>
+        <w:numPr>
+          <w:ilvl w:val="1"/>
+          <w:numId w:val="1"/>
+        </w:numPr>
+        <w:spacing w:before="120" w:after="60"/>
+        <w:ind w:left="720" w:hanging="718"/>
+        <w:jc w:val="both"/>
+      </w:pPr>
+      <w:r>
+        <w:rPr>
+          <w:rFonts w:ascii="Arial" w:eastAsia="Arial" w:hAnsi="Arial" w:cs="Arial"/>
+          <w:b/>
+        </w:rPr>
+        <w:t>Diagrama de Clases Paquete 5</w:t>
+      </w:r>
+      <w:r>
+        <w:rPr>
+          <w:rFonts w:ascii="Arial" w:eastAsia="Arial" w:hAnsi="Arial" w:cs="Arial"/>
+          <w:b/>
+        </w:rPr>
+        <w:t xml:space="preserve"> </w:t>
+      </w:r>
+      <w:r>
+        <w:rPr>
+          <w:rFonts w:ascii="Arial" w:eastAsia="Arial" w:hAnsi="Arial" w:cs="Arial"/>
+          <w:b/>
+        </w:rPr>
+        <w:t>–</w:t>
+      </w:r>
+      <w:r>
+        <w:rPr>
+          <w:rFonts w:ascii="Arial" w:eastAsia="Arial" w:hAnsi="Arial" w:cs="Arial"/>
+          <w:b/>
+        </w:rPr>
+        <w:t xml:space="preserve"> </w:t>
+      </w:r>
+      <w:r>
+        <w:rPr>
+          <w:rFonts w:ascii="Arial" w:eastAsia="Arial" w:hAnsi="Arial" w:cs="Arial"/>
+          <w:b/>
+        </w:rPr>
+        <w:t>Reserva</w:t>
+      </w:r>
+    </w:p>
     <w:p>
       <w:pPr>
         <w:spacing w:after="120"/>
         <w:ind w:left="720"/>
         <w:jc w:val="both"/>
       </w:pPr>
-      <w:bookmarkStart w:id="9" w:name="h.3rdcrjn" w:colFirst="0" w:colLast="0"/>
-      <w:bookmarkEnd w:id="9"/>
+      <w:bookmarkStart w:id="8" w:name="h.3rdcrjn" w:colFirst="0" w:colLast="0"/>
+      <w:bookmarkEnd w:id="8"/>
+    </w:p>
+    <w:p>
+      <w:pPr>
+        <w:spacing w:after="120"/>
+        <w:ind w:left="720"/>
+        <w:jc w:val="both"/>
+      </w:pPr>
+    </w:p>
+    <w:p>
+      <w:pPr>
+        <w:spacing w:after="120"/>
+        <w:ind w:left="720"/>
+        <w:jc w:val="both"/>
+      </w:pPr>
     </w:p>
     <w:p>
       <w:pPr>
@@ -2624,15 +2534,14 @@
         <w:ind w:left="720" w:hanging="718"/>
         <w:jc w:val="both"/>
       </w:pPr>
-      <w:bookmarkStart w:id="10" w:name="h.26in1rg" w:colFirst="0" w:colLast="0"/>
-      <w:bookmarkEnd w:id="10"/>
+      <w:bookmarkStart w:id="9" w:name="h.26in1rg" w:colFirst="0" w:colLast="0"/>
+      <w:bookmarkEnd w:id="9"/>
       <w:r>
         <w:rPr>
           <w:rFonts w:ascii="Arial" w:eastAsia="Arial" w:hAnsi="Arial" w:cs="Arial"/>
           <w:b/>
           <w:sz w:val="24"/>
         </w:rPr>
-        <w:lastRenderedPageBreak/>
         <w:t>Modelado de Base de Datos</w:t>
       </w:r>
     </w:p>
@@ -2646,8 +2555,8 @@
         <w:ind w:left="720" w:hanging="718"/>
         <w:jc w:val="both"/>
       </w:pPr>
-      <w:bookmarkStart w:id="11" w:name="h.lnxbz9" w:colFirst="0" w:colLast="0"/>
-      <w:bookmarkEnd w:id="11"/>
+      <w:bookmarkStart w:id="10" w:name="h.lnxbz9" w:colFirst="0" w:colLast="0"/>
+      <w:bookmarkEnd w:id="10"/>
       <w:r>
         <w:rPr>
           <w:rFonts w:ascii="Arial" w:eastAsia="Arial" w:hAnsi="Arial" w:cs="Arial"/>
@@ -2681,6 +2590,7 @@
           <w:b/>
           <w:noProof/>
         </w:rPr>
+        <w:lastRenderedPageBreak/>
         <w:drawing>
           <wp:inline distT="0" distB="0" distL="0" distR="0">
             <wp:extent cx="5943600" cy="4284345"/>
@@ -2697,7 +2607,7 @@
                     <pic:cNvPicPr/>
                   </pic:nvPicPr>
                   <pic:blipFill>
-                    <a:blip r:embed="rId11">
+                    <a:blip r:embed="rId10">
                       <a:extLst>
                         <a:ext uri="{28A0092B-C50C-407E-A947-70E740481C1C}">
                           <a14:useLocalDpi xmlns:a14="http://schemas.microsoft.com/office/drawing/2010/main" val="0"/>
@@ -2773,8 +2683,8 @@
             <w:pPr>
               <w:jc w:val="both"/>
             </w:pPr>
-            <w:bookmarkStart w:id="12" w:name="h.35nkun2" w:colFirst="0" w:colLast="0"/>
-            <w:bookmarkEnd w:id="12"/>
+            <w:bookmarkStart w:id="11" w:name="h.35nkun2" w:colFirst="0" w:colLast="0"/>
+            <w:bookmarkEnd w:id="11"/>
             <w:r>
               <w:rPr>
                 <w:b/>
@@ -3287,7 +3197,6 @@
             </w:pPr>
             <w:proofErr w:type="spellStart"/>
             <w:r>
-              <w:lastRenderedPageBreak/>
               <w:t>Eliminacion</w:t>
             </w:r>
             <w:proofErr w:type="spellEnd"/>
@@ -3437,6 +3346,7 @@
               <w:rPr>
                 <w:b/>
               </w:rPr>
+              <w:lastRenderedPageBreak/>
               <w:t xml:space="preserve">Nombre de la tabla: </w:t>
             </w:r>
             <w:r>
@@ -5181,7 +5091,6 @@
             </w:pPr>
             <w:proofErr w:type="spellStart"/>
             <w:r>
-              <w:lastRenderedPageBreak/>
               <w:t>idReserva</w:t>
             </w:r>
             <w:proofErr w:type="spellEnd"/>
@@ -5455,6 +5364,7 @@
             </w:pPr>
             <w:proofErr w:type="spellStart"/>
             <w:r>
+              <w:lastRenderedPageBreak/>
               <w:t>DuracionEst</w:t>
             </w:r>
             <w:proofErr w:type="spellEnd"/>
@@ -6012,7 +5922,6 @@
             <w:pPr>
               <w:jc w:val="both"/>
             </w:pPr>
-            <w:bookmarkStart w:id="13" w:name="_GoBack" w:colFirst="2" w:colLast="2"/>
             <w:proofErr w:type="spellStart"/>
             <w:r>
               <w:t>Procedimiento_idProcedimiento</w:t>
@@ -6058,7 +5967,6 @@
           </w:p>
         </w:tc>
       </w:tr>
-      <w:bookmarkEnd w:id="13"/>
       <w:tr>
         <w:tc>
           <w:tcPr>
@@ -6438,8 +6346,8 @@
         <w:ind w:left="720" w:hanging="718"/>
         <w:jc w:val="both"/>
       </w:pPr>
-      <w:bookmarkStart w:id="14" w:name="h.1ksv4uv" w:colFirst="0" w:colLast="0"/>
-      <w:bookmarkEnd w:id="14"/>
+      <w:bookmarkStart w:id="12" w:name="h.1ksv4uv" w:colFirst="0" w:colLast="0"/>
+      <w:bookmarkEnd w:id="12"/>
       <w:r>
         <w:rPr>
           <w:rFonts w:ascii="Arial" w:eastAsia="Arial" w:hAnsi="Arial" w:cs="Arial"/>
@@ -6465,14 +6373,18 @@
         <w:spacing w:before="120" w:after="60"/>
         <w:ind w:left="720" w:hanging="718"/>
         <w:jc w:val="both"/>
-      </w:pPr>
-      <w:bookmarkStart w:id="15" w:name="h.44sinio" w:colFirst="0" w:colLast="0"/>
-      <w:bookmarkEnd w:id="15"/>
-      <w:r>
         <w:rPr>
           <w:rFonts w:ascii="Arial" w:eastAsia="Arial" w:hAnsi="Arial" w:cs="Arial"/>
           <w:b/>
         </w:rPr>
+      </w:pPr>
+      <w:bookmarkStart w:id="13" w:name="h.44sinio" w:colFirst="0" w:colLast="0"/>
+      <w:bookmarkEnd w:id="13"/>
+      <w:r>
+        <w:rPr>
+          <w:rFonts w:ascii="Arial" w:eastAsia="Arial" w:hAnsi="Arial" w:cs="Arial"/>
+          <w:b/>
+        </w:rPr>
         <w:t xml:space="preserve">Pantalla 1 – </w:t>
       </w:r>
       <w:r>
@@ -6481,6 +6393,27 @@
           <w:b/>
         </w:rPr>
         <w:t>Listado de Profesionales</w:t>
+      </w:r>
+      <w:r>
+        <w:rPr>
+          <w:rFonts w:ascii="Arial" w:eastAsia="Arial" w:hAnsi="Arial" w:cs="Arial"/>
+          <w:b/>
+        </w:rPr>
+        <w:t xml:space="preserve"> (</w:t>
+      </w:r>
+      <w:r>
+        <w:rPr>
+          <w:rFonts w:ascii="Arial" w:eastAsia="Arial" w:hAnsi="Arial" w:cs="Arial"/>
+          <w:b/>
+        </w:rPr>
+        <w:t>CU06 - Registrar Profesional</w:t>
+      </w:r>
+      <w:r>
+        <w:rPr>
+          <w:rFonts w:ascii="Arial" w:eastAsia="Arial" w:hAnsi="Arial" w:cs="Arial"/>
+          <w:b/>
+        </w:rPr>
+        <w:t>)</w:t>
       </w:r>
     </w:p>
     <w:p>
@@ -6508,7 +6441,6 @@
           <w:b/>
           <w:noProof/>
         </w:rPr>
-        <w:lastRenderedPageBreak/>
         <w:drawing>
           <wp:inline distT="0" distB="0" distL="0" distR="0">
             <wp:extent cx="5934075" cy="2305050"/>
@@ -6527,7 +6459,7 @@
                     </pic:cNvPicPr>
                   </pic:nvPicPr>
                   <pic:blipFill>
-                    <a:blip r:embed="rId12">
+                    <a:blip r:embed="rId11">
                       <a:extLst>
                         <a:ext uri="{28A0092B-C50C-407E-A947-70E740481C1C}">
                           <a14:useLocalDpi xmlns:a14="http://schemas.microsoft.com/office/drawing/2010/main" val="0"/>
@@ -6579,13 +6511,14 @@
           <w:b/>
         </w:rPr>
       </w:pPr>
-      <w:bookmarkStart w:id="16" w:name="h.2jxsxqh" w:colFirst="0" w:colLast="0"/>
-      <w:bookmarkEnd w:id="16"/>
+      <w:bookmarkStart w:id="14" w:name="h.2jxsxqh" w:colFirst="0" w:colLast="0"/>
+      <w:bookmarkEnd w:id="14"/>
       <w:r>
         <w:rPr>
           <w:rFonts w:ascii="Arial" w:eastAsia="Arial" w:hAnsi="Arial" w:cs="Arial"/>
           <w:b/>
         </w:rPr>
+        <w:lastRenderedPageBreak/>
         <w:t xml:space="preserve">Pantalla 2 </w:t>
       </w:r>
       <w:r>
@@ -6601,6 +6534,34 @@
           <w:b/>
         </w:rPr>
         <w:t>Salas</w:t>
+      </w:r>
+      <w:r>
+        <w:rPr>
+          <w:rFonts w:ascii="Arial" w:eastAsia="Arial" w:hAnsi="Arial" w:cs="Arial"/>
+          <w:b/>
+        </w:rPr>
+        <w:t xml:space="preserve"> </w:t>
+      </w:r>
+      <w:r>
+        <w:rPr>
+          <w:rFonts w:ascii="Arial" w:eastAsia="Arial" w:hAnsi="Arial" w:cs="Arial"/>
+          <w:b/>
+        </w:rPr>
+        <w:t>(</w:t>
+      </w:r>
+      <w:r>
+        <w:rPr>
+          <w:rFonts w:ascii="Arial" w:eastAsia="Arial" w:hAnsi="Arial" w:cs="Arial"/>
+          <w:b/>
+        </w:rPr>
+        <w:t>CU08 - Registrar Sala</w:t>
+      </w:r>
+      <w:r>
+        <w:rPr>
+          <w:rFonts w:ascii="Arial" w:eastAsia="Arial" w:hAnsi="Arial" w:cs="Arial"/>
+          <w:b/>
+        </w:rPr>
+        <w:t>)</w:t>
       </w:r>
     </w:p>
     <w:p>
@@ -6647,7 +6608,7 @@
                     </pic:cNvPicPr>
                   </pic:nvPicPr>
                   <pic:blipFill>
-                    <a:blip r:embed="rId13"/>
+                    <a:blip r:embed="rId12"/>
                     <a:srcRect/>
                     <a:stretch>
                       <a:fillRect/>
@@ -6693,8 +6654,8 @@
         <w:ind w:left="720" w:hanging="718"/>
         <w:jc w:val="both"/>
       </w:pPr>
-      <w:bookmarkStart w:id="17" w:name="h.z337ya" w:colFirst="0" w:colLast="0"/>
-      <w:bookmarkEnd w:id="17"/>
+      <w:bookmarkStart w:id="15" w:name="h.z337ya" w:colFirst="0" w:colLast="0"/>
+      <w:bookmarkEnd w:id="15"/>
       <w:r>
         <w:rPr>
           <w:rFonts w:ascii="Arial" w:eastAsia="Arial" w:hAnsi="Arial" w:cs="Arial"/>
@@ -6729,6 +6690,27 @@
           <w:b/>
         </w:rPr>
         <w:t>Procedimientos</w:t>
+      </w:r>
+      <w:r>
+        <w:rPr>
+          <w:rFonts w:ascii="Arial" w:eastAsia="Arial" w:hAnsi="Arial" w:cs="Arial"/>
+          <w:b/>
+        </w:rPr>
+        <w:t xml:space="preserve"> (</w:t>
+      </w:r>
+      <w:r>
+        <w:rPr>
+          <w:rFonts w:ascii="Arial" w:eastAsia="Arial" w:hAnsi="Arial" w:cs="Arial"/>
+          <w:b/>
+        </w:rPr>
+        <w:t>CU05 - Registrar Procedimiento</w:t>
+      </w:r>
+      <w:r>
+        <w:rPr>
+          <w:rFonts w:ascii="Arial" w:eastAsia="Arial" w:hAnsi="Arial" w:cs="Arial"/>
+          <w:b/>
+        </w:rPr>
+        <w:t>)</w:t>
       </w:r>
     </w:p>
     <w:p>
@@ -6753,7 +6735,6 @@
           <w:b/>
           <w:noProof/>
         </w:rPr>
-        <w:lastRenderedPageBreak/>
         <w:drawing>
           <wp:inline distT="0" distB="0" distL="0" distR="0">
             <wp:extent cx="5943600" cy="2242091"/>
@@ -6772,7 +6753,7 @@
                     </pic:cNvPicPr>
                   </pic:nvPicPr>
                   <pic:blipFill>
-                    <a:blip r:embed="rId14"/>
+                    <a:blip r:embed="rId13"/>
                     <a:srcRect/>
                     <a:stretch>
                       <a:fillRect/>
@@ -6842,6 +6823,27 @@
         </w:rPr>
         <w:t xml:space="preserve"> Listado de Pacientes</w:t>
       </w:r>
+      <w:r>
+        <w:rPr>
+          <w:rFonts w:ascii="Arial" w:eastAsia="Arial" w:hAnsi="Arial" w:cs="Arial"/>
+          <w:b/>
+        </w:rPr>
+        <w:t xml:space="preserve"> (</w:t>
+      </w:r>
+      <w:r>
+        <w:rPr>
+          <w:rFonts w:ascii="Arial" w:eastAsia="Arial" w:hAnsi="Arial" w:cs="Arial"/>
+          <w:b/>
+        </w:rPr>
+        <w:t>CU04 - Registrar Paciente</w:t>
+      </w:r>
+      <w:r>
+        <w:rPr>
+          <w:rFonts w:ascii="Arial" w:eastAsia="Arial" w:hAnsi="Arial" w:cs="Arial"/>
+          <w:b/>
+        </w:rPr>
+        <w:t>)</w:t>
+      </w:r>
     </w:p>
     <w:p>
       <w:pPr>
@@ -6859,6 +6861,7 @@
         <w:rPr>
           <w:noProof/>
         </w:rPr>
+        <w:lastRenderedPageBreak/>
         <w:drawing>
           <wp:inline distT="0" distB="0" distL="0" distR="0">
             <wp:extent cx="5943600" cy="2289169"/>
@@ -6877,7 +6880,7 @@
                     </pic:cNvPicPr>
                   </pic:nvPicPr>
                   <pic:blipFill>
-                    <a:blip r:embed="rId15"/>
+                    <a:blip r:embed="rId14"/>
                     <a:srcRect/>
                     <a:stretch>
                       <a:fillRect/>
@@ -6927,8 +6930,8 @@
         <w:widowControl/>
         <w:spacing w:after="200" w:line="276" w:lineRule="auto"/>
       </w:pPr>
-      <w:bookmarkStart w:id="18" w:name="h.3j2qqm3" w:colFirst="0" w:colLast="0"/>
-      <w:bookmarkEnd w:id="18"/>
+      <w:bookmarkStart w:id="16" w:name="h.3j2qqm3" w:colFirst="0" w:colLast="0"/>
+      <w:bookmarkEnd w:id="16"/>
       <w:r>
         <w:br w:type="page"/>
       </w:r>
@@ -6966,8 +6969,8 @@
     </w:p>
     <w:p/>
     <w:sectPr>
-      <w:headerReference w:type="default" r:id="rId16"/>
-      <w:footerReference w:type="default" r:id="rId17"/>
+      <w:headerReference w:type="default" r:id="rId15"/>
+      <w:footerReference w:type="default" r:id="rId16"/>
       <w:pgSz w:w="12240" w:h="15840"/>
       <w:pgMar w:top="1440" w:right="1440" w:bottom="1440" w:left="1440" w:header="720" w:footer="720" w:gutter="0"/>
       <w:cols w:space="720"/>
@@ -7092,7 +7095,7 @@
             <w:rPr>
               <w:noProof/>
             </w:rPr>
-            <w:t>13</w:t>
+            <w:t>1</w:t>
           </w:r>
           <w:r>
             <w:fldChar w:fldCharType="end"/>
@@ -7113,7 +7116,7 @@
             <w:rPr>
               <w:noProof/>
             </w:rPr>
-            <w:t>13</w:t>
+            <w:t>12</w:t>
           </w:r>
           <w:r>
             <w:fldChar w:fldCharType="end"/>
@@ -7227,7 +7230,10 @@
             <w:ind w:right="68"/>
           </w:pPr>
           <w:r>
-            <w:t xml:space="preserve">  Versión:           1.1</w:t>
+            <w:t xml:space="preserve">  Versión:           1.</w:t>
+          </w:r>
+          <w:r>
+            <w:t>2</w:t>
           </w:r>
         </w:p>
       </w:tc>
@@ -7264,7 +7270,7 @@
             <w:t xml:space="preserve">  Fecha  :           </w:t>
           </w:r>
           <w:r>
-            <w:t>09</w:t>
+            <w:t>16</w:t>
           </w:r>
           <w:r>
             <w:t>/0</w:t>
@@ -8901,7 +8907,7 @@
 </file>
 
 <file path=customXml/itemProps1.xml><?xml version="1.0" encoding="utf-8"?>
-<ds:datastoreItem xmlns:ds="http://schemas.openxmlformats.org/officeDocument/2006/customXml" ds:itemID="{4646D2FE-D8D0-45A5-8A28-37EE07BAAACA}">
+<ds:datastoreItem xmlns:ds="http://schemas.openxmlformats.org/officeDocument/2006/customXml" ds:itemID="{8D825517-14EF-48BD-A651-C4BBBF00990F}">
   <ds:schemaRefs>
     <ds:schemaRef ds:uri="http://schemas.openxmlformats.org/officeDocument/2006/bibliography"/>
   </ds:schemaRefs>

</xml_diff>

<commit_message>
arreglo del documento de diseño y el respectivo uml
</commit_message>
<xml_diff>
--- a/SRO/4 Analisis y Diseño/SRO - DD.docx
+++ b/SRO/4 Analisis y Diseño/SRO - DD.docx
@@ -126,7 +126,7 @@
           <w:b/>
           <w:sz w:val="36"/>
         </w:rPr>
-        <w:t>2</w:t>
+        <w:t>3</w:t>
       </w:r>
     </w:p>
     <w:p>
@@ -560,6 +560,9 @@
               <w:spacing w:after="120"/>
               <w:jc w:val="both"/>
             </w:pPr>
+            <w:r>
+              <w:t>28/07/2014</w:t>
+            </w:r>
           </w:p>
         </w:tc>
         <w:tc>
@@ -577,6 +580,9 @@
               <w:spacing w:after="120"/>
               <w:jc w:val="both"/>
             </w:pPr>
+            <w:r>
+              <w:t>1.3</w:t>
+            </w:r>
           </w:p>
         </w:tc>
         <w:tc>
@@ -594,6 +600,9 @@
               <w:spacing w:after="120"/>
               <w:jc w:val="both"/>
             </w:pPr>
+            <w:r>
+              <w:t>Revisión y corrección de paquetes</w:t>
+            </w:r>
           </w:p>
         </w:tc>
         <w:tc>
@@ -611,6 +620,9 @@
               <w:spacing w:after="120"/>
               <w:jc w:val="both"/>
             </w:pPr>
+            <w:r>
+              <w:t>Equipo de Diseño</w:t>
+            </w:r>
           </w:p>
         </w:tc>
       </w:tr>
@@ -2154,14 +2166,22 @@
     </w:p>
     <w:p>
       <w:pPr>
-        <w:spacing w:before="120" w:after="60"/>
-        <w:jc w:val="both"/>
+        <w:widowControl/>
+        <w:spacing w:after="200" w:line="276" w:lineRule="auto"/>
         <w:rPr>
           <w:rFonts w:ascii="Arial" w:eastAsia="Arial" w:hAnsi="Arial" w:cs="Arial"/>
           <w:b/>
           <w:sz w:val="24"/>
         </w:rPr>
       </w:pPr>
+      <w:r>
+        <w:rPr>
+          <w:rFonts w:ascii="Arial" w:eastAsia="Arial" w:hAnsi="Arial" w:cs="Arial"/>
+          <w:b/>
+          <w:sz w:val="24"/>
+        </w:rPr>
+        <w:br w:type="page"/>
+      </w:r>
     </w:p>
     <w:p>
       <w:pPr>
@@ -2181,15 +2201,9 @@
           <w:b/>
           <w:sz w:val="24"/>
         </w:rPr>
+        <w:lastRenderedPageBreak/>
         <w:t>Diagrama de clases de diseño</w:t>
       </w:r>
-    </w:p>
-    <w:p>
-      <w:pPr>
-        <w:spacing w:before="120" w:after="60"/>
-        <w:ind w:left="720"/>
-        <w:jc w:val="both"/>
-      </w:pPr>
     </w:p>
     <w:p>
       <w:pPr>
@@ -2218,27 +2232,19 @@
     </w:p>
     <w:p>
       <w:pPr>
-        <w:ind w:left="720"/>
         <w:jc w:val="both"/>
       </w:pPr>
       <w:bookmarkStart w:id="6" w:name="h.1t3h5sf" w:colFirst="0" w:colLast="0"/>
       <w:bookmarkEnd w:id="6"/>
-    </w:p>
-    <w:p>
-      <w:pPr>
-        <w:jc w:val="both"/>
-      </w:pPr>
-      <w:bookmarkStart w:id="7" w:name="_GoBack"/>
       <w:r>
         <w:rPr>
           <w:noProof/>
         </w:rPr>
-        <w:lastRenderedPageBreak/>
         <w:drawing>
           <wp:inline distT="0" distB="0" distL="0" distR="0">
-            <wp:extent cx="6566299" cy="3165894"/>
+            <wp:extent cx="6486917" cy="2852928"/>
             <wp:effectExtent l="0" t="0" r="0" b="0"/>
-            <wp:docPr id="10" name="Imagen 10"/>
+            <wp:docPr id="8" name="Imagen 8"/>
             <wp:cNvGraphicFramePr>
               <a:graphicFrameLocks xmlns:a="http://schemas.openxmlformats.org/drawingml/2006/main" noChangeAspect="1"/>
             </wp:cNvGraphicFramePr>
@@ -2246,7 +2252,7 @@
               <a:graphicData uri="http://schemas.openxmlformats.org/drawingml/2006/picture">
                 <pic:pic xmlns:pic="http://schemas.openxmlformats.org/drawingml/2006/picture">
                   <pic:nvPicPr>
-                    <pic:cNvPr id="10" name="Diagrama Clases Profesional.jpg"/>
+                    <pic:cNvPr id="8" name="Diagrama Clases Profesional.jpg"/>
                     <pic:cNvPicPr/>
                   </pic:nvPicPr>
                   <pic:blipFill rotWithShape="1">
@@ -2257,13 +2263,13 @@
                         </a:ext>
                       </a:extLst>
                     </a:blip>
-                    <a:srcRect l="1161" t="2340" r="1300" b="2936"/>
+                    <a:srcRect l="1478" t="2704" r="1396" b="3440"/>
                     <a:stretch/>
                   </pic:blipFill>
                   <pic:spPr bwMode="auto">
                     <a:xfrm>
                       <a:off x="0" y="0"/>
-                      <a:ext cx="6575797" cy="3170474"/>
+                      <a:ext cx="6498795" cy="2858152"/>
                     </a:xfrm>
                     <a:prstGeom prst="rect">
                       <a:avLst/>
@@ -2283,7 +2289,6 @@
           </wp:inline>
         </w:drawing>
       </w:r>
-      <w:bookmarkEnd w:id="7"/>
     </w:p>
     <w:p>
       <w:pPr>
@@ -2325,10 +2330,61 @@
     </w:p>
     <w:p>
       <w:pPr>
-        <w:spacing w:before="120" w:after="60"/>
-        <w:ind w:left="720"/>
         <w:jc w:val="both"/>
       </w:pPr>
+      <w:r>
+        <w:rPr>
+          <w:noProof/>
+        </w:rPr>
+        <w:drawing>
+          <wp:inline distT="0" distB="0" distL="0" distR="0">
+            <wp:extent cx="6527003" cy="2728569"/>
+            <wp:effectExtent l="0" t="0" r="0" b="0"/>
+            <wp:docPr id="12" name="Imagen 12"/>
+            <wp:cNvGraphicFramePr>
+              <a:graphicFrameLocks xmlns:a="http://schemas.openxmlformats.org/drawingml/2006/main" noChangeAspect="1"/>
+            </wp:cNvGraphicFramePr>
+            <a:graphic xmlns:a="http://schemas.openxmlformats.org/drawingml/2006/main">
+              <a:graphicData uri="http://schemas.openxmlformats.org/drawingml/2006/picture">
+                <pic:pic xmlns:pic="http://schemas.openxmlformats.org/drawingml/2006/picture">
+                  <pic:nvPicPr>
+                    <pic:cNvPr id="12" name="Diagrama Clases Paciente.jpg"/>
+                    <pic:cNvPicPr/>
+                  </pic:nvPicPr>
+                  <pic:blipFill rotWithShape="1">
+                    <a:blip r:embed="rId10">
+                      <a:extLst>
+                        <a:ext uri="{28A0092B-C50C-407E-A947-70E740481C1C}">
+                          <a14:useLocalDpi xmlns:a14="http://schemas.microsoft.com/office/drawing/2010/main" val="0"/>
+                        </a:ext>
+                      </a:extLst>
+                    </a:blip>
+                    <a:srcRect l="1477" t="3667" r="1654" b="3523"/>
+                    <a:stretch/>
+                  </pic:blipFill>
+                  <pic:spPr bwMode="auto">
+                    <a:xfrm>
+                      <a:off x="0" y="0"/>
+                      <a:ext cx="6539961" cy="2733986"/>
+                    </a:xfrm>
+                    <a:prstGeom prst="rect">
+                      <a:avLst/>
+                    </a:prstGeom>
+                    <a:ln>
+                      <a:noFill/>
+                    </a:ln>
+                    <a:extLst>
+                      <a:ext uri="{53640926-AAD7-44D8-BBD7-CCE9431645EC}">
+                        <a14:shadowObscured xmlns:a14="http://schemas.microsoft.com/office/drawing/2010/main"/>
+                      </a:ext>
+                    </a:extLst>
+                  </pic:spPr>
+                </pic:pic>
+              </a:graphicData>
+            </a:graphic>
+          </wp:inline>
+        </w:drawing>
+      </w:r>
     </w:p>
     <w:p>
       <w:pPr>
@@ -2359,6 +2415,7 @@
           <w:rFonts w:ascii="Arial" w:eastAsia="Arial" w:hAnsi="Arial" w:cs="Arial"/>
           <w:b/>
         </w:rPr>
+        <w:lastRenderedPageBreak/>
         <w:t>Diagrama de Clases Paquete 3</w:t>
       </w:r>
       <w:r>
@@ -2392,8 +2449,61 @@
     </w:p>
     <w:p>
       <w:pPr>
-        <w:pStyle w:val="Prrafodelista"/>
-      </w:pPr>
+        <w:jc w:val="both"/>
+      </w:pPr>
+      <w:r>
+        <w:rPr>
+          <w:noProof/>
+        </w:rPr>
+        <w:drawing>
+          <wp:inline distT="0" distB="0" distL="0" distR="0">
+            <wp:extent cx="6473952" cy="3054853"/>
+            <wp:effectExtent l="0" t="0" r="0" b="0"/>
+            <wp:docPr id="13" name="Imagen 13"/>
+            <wp:cNvGraphicFramePr>
+              <a:graphicFrameLocks xmlns:a="http://schemas.openxmlformats.org/drawingml/2006/main" noChangeAspect="1"/>
+            </wp:cNvGraphicFramePr>
+            <a:graphic xmlns:a="http://schemas.openxmlformats.org/drawingml/2006/main">
+              <a:graphicData uri="http://schemas.openxmlformats.org/drawingml/2006/picture">
+                <pic:pic xmlns:pic="http://schemas.openxmlformats.org/drawingml/2006/picture">
+                  <pic:nvPicPr>
+                    <pic:cNvPr id="13" name="Diagrama Clases Sala.jpg"/>
+                    <pic:cNvPicPr/>
+                  </pic:nvPicPr>
+                  <pic:blipFill rotWithShape="1">
+                    <a:blip r:embed="rId11">
+                      <a:extLst>
+                        <a:ext uri="{28A0092B-C50C-407E-A947-70E740481C1C}">
+                          <a14:useLocalDpi xmlns:a14="http://schemas.microsoft.com/office/drawing/2010/main" val="0"/>
+                        </a:ext>
+                      </a:extLst>
+                    </a:blip>
+                    <a:srcRect l="1847" t="3518" r="1891" b="3755"/>
+                    <a:stretch/>
+                  </pic:blipFill>
+                  <pic:spPr bwMode="auto">
+                    <a:xfrm>
+                      <a:off x="0" y="0"/>
+                      <a:ext cx="6482153" cy="3058723"/>
+                    </a:xfrm>
+                    <a:prstGeom prst="rect">
+                      <a:avLst/>
+                    </a:prstGeom>
+                    <a:ln>
+                      <a:noFill/>
+                    </a:ln>
+                    <a:extLst>
+                      <a:ext uri="{53640926-AAD7-44D8-BBD7-CCE9431645EC}">
+                        <a14:shadowObscured xmlns:a14="http://schemas.microsoft.com/office/drawing/2010/main"/>
+                      </a:ext>
+                    </a:extLst>
+                  </pic:spPr>
+                </pic:pic>
+              </a:graphicData>
+            </a:graphic>
+          </wp:inline>
+        </w:drawing>
+      </w:r>
     </w:p>
     <w:p>
       <w:pPr>
@@ -2450,10 +2560,84 @@
     </w:p>
     <w:p>
       <w:pPr>
+        <w:jc w:val="both"/>
+      </w:pPr>
+      <w:r>
+        <w:rPr>
+          <w:noProof/>
+        </w:rPr>
+        <w:drawing>
+          <wp:inline distT="0" distB="0" distL="0" distR="0">
+            <wp:extent cx="6563887" cy="2545690"/>
+            <wp:effectExtent l="0" t="0" r="0" b="0"/>
+            <wp:docPr id="14" name="Imagen 14"/>
+            <wp:cNvGraphicFramePr>
+              <a:graphicFrameLocks xmlns:a="http://schemas.openxmlformats.org/drawingml/2006/main" noChangeAspect="1"/>
+            </wp:cNvGraphicFramePr>
+            <a:graphic xmlns:a="http://schemas.openxmlformats.org/drawingml/2006/main">
+              <a:graphicData uri="http://schemas.openxmlformats.org/drawingml/2006/picture">
+                <pic:pic xmlns:pic="http://schemas.openxmlformats.org/drawingml/2006/picture">
+                  <pic:nvPicPr>
+                    <pic:cNvPr id="14" name="Diagrama Clases Procedimiento.jpg"/>
+                    <pic:cNvPicPr/>
+                  </pic:nvPicPr>
+                  <pic:blipFill rotWithShape="1">
+                    <a:blip r:embed="rId12">
+                      <a:extLst>
+                        <a:ext uri="{28A0092B-C50C-407E-A947-70E740481C1C}">
+                          <a14:useLocalDpi xmlns:a14="http://schemas.microsoft.com/office/drawing/2010/main" val="0"/>
+                        </a:ext>
+                      </a:extLst>
+                    </a:blip>
+                    <a:srcRect l="1478" t="3665" r="1394" b="2861"/>
+                    <a:stretch/>
+                  </pic:blipFill>
+                  <pic:spPr bwMode="auto">
+                    <a:xfrm>
+                      <a:off x="0" y="0"/>
+                      <a:ext cx="6573543" cy="2549435"/>
+                    </a:xfrm>
+                    <a:prstGeom prst="rect">
+                      <a:avLst/>
+                    </a:prstGeom>
+                    <a:ln>
+                      <a:noFill/>
+                    </a:ln>
+                    <a:extLst>
+                      <a:ext uri="{53640926-AAD7-44D8-BBD7-CCE9431645EC}">
+                        <a14:shadowObscured xmlns:a14="http://schemas.microsoft.com/office/drawing/2010/main"/>
+                      </a:ext>
+                    </a:extLst>
+                  </pic:spPr>
+                </pic:pic>
+              </a:graphicData>
+            </a:graphic>
+          </wp:inline>
+        </w:drawing>
+      </w:r>
+    </w:p>
+    <w:p>
+      <w:pPr>
         <w:spacing w:before="120" w:after="60"/>
         <w:ind w:left="720"/>
         <w:jc w:val="both"/>
       </w:pPr>
+    </w:p>
+    <w:p>
+      <w:pPr>
+        <w:spacing w:before="120" w:after="60"/>
+        <w:ind w:left="720"/>
+        <w:jc w:val="both"/>
+      </w:pPr>
+    </w:p>
+    <w:p>
+      <w:pPr>
+        <w:spacing w:before="120" w:after="60"/>
+        <w:ind w:left="720"/>
+        <w:jc w:val="both"/>
+      </w:pPr>
+      <w:bookmarkStart w:id="7" w:name="_GoBack"/>
+      <w:bookmarkEnd w:id="7"/>
     </w:p>
     <w:p>
       <w:pPr>
@@ -2470,6 +2654,7 @@
           <w:rFonts w:ascii="Arial" w:eastAsia="Arial" w:hAnsi="Arial" w:cs="Arial"/>
           <w:b/>
         </w:rPr>
+        <w:lastRenderedPageBreak/>
         <w:t>Diagrama de Clases Paquete 5</w:t>
       </w:r>
       <w:r>
@@ -2503,8 +2688,6 @@
     </w:p>
     <w:p>
       <w:pPr>
-        <w:spacing w:after="120"/>
-        <w:ind w:left="720"/>
         <w:jc w:val="both"/>
       </w:pPr>
       <w:bookmarkStart w:id="8" w:name="h.3rdcrjn" w:colFirst="0" w:colLast="0"/>
@@ -2590,7 +2773,6 @@
           <w:b/>
           <w:noProof/>
         </w:rPr>
-        <w:lastRenderedPageBreak/>
         <w:drawing>
           <wp:inline distT="0" distB="0" distL="0" distR="0">
             <wp:extent cx="5943600" cy="4284345"/>
@@ -2607,7 +2789,7 @@
                     <pic:cNvPicPr/>
                   </pic:nvPicPr>
                   <pic:blipFill>
-                    <a:blip r:embed="rId10">
+                    <a:blip r:embed="rId13">
                       <a:extLst>
                         <a:ext uri="{28A0092B-C50C-407E-A947-70E740481C1C}">
                           <a14:useLocalDpi xmlns:a14="http://schemas.microsoft.com/office/drawing/2010/main" val="0"/>
@@ -2903,6 +3085,7 @@
             </w:pPr>
             <w:proofErr w:type="spellStart"/>
             <w:r>
+              <w:lastRenderedPageBreak/>
               <w:t>HistClinica</w:t>
             </w:r>
             <w:proofErr w:type="spellEnd"/>
@@ -3346,7 +3529,6 @@
               <w:rPr>
                 <w:b/>
               </w:rPr>
-              <w:lastRenderedPageBreak/>
               <w:t xml:space="preserve">Nombre de la tabla: </w:t>
             </w:r>
             <w:r>
@@ -5364,7 +5546,6 @@
             </w:pPr>
             <w:proofErr w:type="spellStart"/>
             <w:r>
-              <w:lastRenderedPageBreak/>
               <w:t>DuracionEst</w:t>
             </w:r>
             <w:proofErr w:type="spellEnd"/>
@@ -6441,6 +6622,7 @@
           <w:b/>
           <w:noProof/>
         </w:rPr>
+        <w:lastRenderedPageBreak/>
         <w:drawing>
           <wp:inline distT="0" distB="0" distL="0" distR="0">
             <wp:extent cx="5934075" cy="2305050"/>
@@ -6459,7 +6641,7 @@
                     </pic:cNvPicPr>
                   </pic:nvPicPr>
                   <pic:blipFill>
-                    <a:blip r:embed="rId11">
+                    <a:blip r:embed="rId14">
                       <a:extLst>
                         <a:ext uri="{28A0092B-C50C-407E-A947-70E740481C1C}">
                           <a14:useLocalDpi xmlns:a14="http://schemas.microsoft.com/office/drawing/2010/main" val="0"/>
@@ -6518,7 +6700,6 @@
           <w:rFonts w:ascii="Arial" w:eastAsia="Arial" w:hAnsi="Arial" w:cs="Arial"/>
           <w:b/>
         </w:rPr>
-        <w:lastRenderedPageBreak/>
         <w:t xml:space="preserve">Pantalla 2 </w:t>
       </w:r>
       <w:r>
@@ -6608,7 +6789,7 @@
                     </pic:cNvPicPr>
                   </pic:nvPicPr>
                   <pic:blipFill>
-                    <a:blip r:embed="rId12"/>
+                    <a:blip r:embed="rId15"/>
                     <a:srcRect/>
                     <a:stretch>
                       <a:fillRect/>
@@ -6735,6 +6916,7 @@
           <w:b/>
           <w:noProof/>
         </w:rPr>
+        <w:lastRenderedPageBreak/>
         <w:drawing>
           <wp:inline distT="0" distB="0" distL="0" distR="0">
             <wp:extent cx="5943600" cy="2242091"/>
@@ -6753,7 +6935,7 @@
                     </pic:cNvPicPr>
                   </pic:nvPicPr>
                   <pic:blipFill>
-                    <a:blip r:embed="rId13"/>
+                    <a:blip r:embed="rId16"/>
                     <a:srcRect/>
                     <a:stretch>
                       <a:fillRect/>
@@ -6861,7 +7043,6 @@
         <w:rPr>
           <w:noProof/>
         </w:rPr>
-        <w:lastRenderedPageBreak/>
         <w:drawing>
           <wp:inline distT="0" distB="0" distL="0" distR="0">
             <wp:extent cx="5943600" cy="2289169"/>
@@ -6880,7 +7061,7 @@
                     </pic:cNvPicPr>
                   </pic:nvPicPr>
                   <pic:blipFill>
-                    <a:blip r:embed="rId14"/>
+                    <a:blip r:embed="rId17"/>
                     <a:srcRect/>
                     <a:stretch>
                       <a:fillRect/>
@@ -6969,8 +7150,8 @@
     </w:p>
     <w:p/>
     <w:sectPr>
-      <w:headerReference w:type="default" r:id="rId15"/>
-      <w:footerReference w:type="default" r:id="rId16"/>
+      <w:headerReference w:type="default" r:id="rId18"/>
+      <w:footerReference w:type="default" r:id="rId19"/>
       <w:pgSz w:w="12240" w:h="15840"/>
       <w:pgMar w:top="1440" w:right="1440" w:bottom="1440" w:left="1440" w:header="720" w:footer="720" w:gutter="0"/>
       <w:cols w:space="720"/>
@@ -7095,7 +7276,7 @@
             <w:rPr>
               <w:noProof/>
             </w:rPr>
-            <w:t>1</w:t>
+            <w:t>13</w:t>
           </w:r>
           <w:r>
             <w:fldChar w:fldCharType="end"/>
@@ -7116,7 +7297,7 @@
             <w:rPr>
               <w:noProof/>
             </w:rPr>
-            <w:t>12</w:t>
+            <w:t>13</w:t>
           </w:r>
           <w:r>
             <w:fldChar w:fldCharType="end"/>
@@ -7233,7 +7414,7 @@
             <w:t xml:space="preserve">  Versión:           1.</w:t>
           </w:r>
           <w:r>
-            <w:t>2</w:t>
+            <w:t>3</w:t>
           </w:r>
         </w:p>
       </w:tc>
@@ -7270,13 +7451,13 @@
             <w:t xml:space="preserve">  Fecha  :           </w:t>
           </w:r>
           <w:r>
-            <w:t>16</w:t>
+            <w:t>28</w:t>
           </w:r>
           <w:r>
             <w:t>/0</w:t>
           </w:r>
           <w:r>
-            <w:t>6</w:t>
+            <w:t>7</w:t>
           </w:r>
           <w:r>
             <w:t>/201</w:t>
@@ -8907,7 +9088,7 @@
 </file>
 
 <file path=customXml/itemProps1.xml><?xml version="1.0" encoding="utf-8"?>
-<ds:datastoreItem xmlns:ds="http://schemas.openxmlformats.org/officeDocument/2006/customXml" ds:itemID="{8D825517-14EF-48BD-A651-C4BBBF00990F}">
+<ds:datastoreItem xmlns:ds="http://schemas.openxmlformats.org/officeDocument/2006/customXml" ds:itemID="{BEFC7BAC-41E3-4642-B727-669C66F57F51}">
   <ds:schemaRefs>
     <ds:schemaRef ds:uri="http://schemas.openxmlformats.org/officeDocument/2006/bibliography"/>
   </ds:schemaRefs>

</xml_diff>

<commit_message>
modifica del documento de disenio y el uml
</commit_message>
<xml_diff>
--- a/SRO/4 Analisis y Diseño/SRO - DD.docx
+++ b/SRO/4 Analisis y Diseño/SRO - DD.docx
@@ -894,6 +894,12 @@
         </w:rPr>
         <w:tab/>
       </w:r>
+      <w:r>
+        <w:rPr>
+          <w:b/>
+        </w:rPr>
+        <w:t>4</w:t>
+      </w:r>
     </w:p>
     <w:p>
       <w:pPr>
@@ -929,6 +935,12 @@
         </w:rPr>
         <w:tab/>
       </w:r>
+      <w:r>
+        <w:rPr>
+          <w:i/>
+        </w:rPr>
+        <w:t>4</w:t>
+      </w:r>
     </w:p>
     <w:p>
       <w:pPr>
@@ -964,6 +976,12 @@
         </w:rPr>
         <w:tab/>
       </w:r>
+      <w:r>
+        <w:rPr>
+          <w:i/>
+        </w:rPr>
+        <w:t>4</w:t>
+      </w:r>
     </w:p>
     <w:p>
       <w:pPr>
@@ -999,6 +1017,12 @@
         </w:rPr>
         <w:tab/>
       </w:r>
+      <w:r>
+        <w:rPr>
+          <w:i/>
+        </w:rPr>
+        <w:t>4</w:t>
+      </w:r>
     </w:p>
     <w:p>
       <w:pPr>
@@ -1033,6 +1057,12 @@
         </w:rPr>
         <w:tab/>
       </w:r>
+      <w:r>
+        <w:rPr>
+          <w:b/>
+        </w:rPr>
+        <w:t>5</w:t>
+      </w:r>
     </w:p>
     <w:p>
       <w:pPr>
@@ -1041,6 +1071,9 @@
           <w:tab w:val="right" w:pos="9350"/>
         </w:tabs>
         <w:spacing w:before="240" w:after="120"/>
+        <w:rPr>
+          <w:i/>
+        </w:rPr>
       </w:pPr>
       <w:r>
         <w:rPr>
@@ -1066,6 +1099,12 @@
           <w:b/>
         </w:rPr>
         <w:tab/>
+      </w:r>
+      <w:r>
+        <w:rPr>
+          <w:b/>
+        </w:rPr>
+        <w:t>6</w:t>
       </w:r>
     </w:p>
     <w:p>
@@ -1076,37 +1115,46 @@
         </w:tabs>
         <w:spacing w:before="120"/>
         <w:ind w:left="200"/>
-      </w:pPr>
-      <w:r>
         <w:rPr>
           <w:i/>
         </w:rPr>
+      </w:pPr>
+      <w:r>
+        <w:rPr>
+          <w:i/>
+        </w:rPr>
         <w:t>3.1</w:t>
       </w:r>
       <w:r>
         <w:rPr>
-          <w:rFonts w:ascii="Calibri" w:eastAsia="Calibri" w:hAnsi="Calibri" w:cs="Calibri"/>
-          <w:sz w:val="22"/>
+          <w:i/>
         </w:rPr>
         <w:tab/>
+        <w:t xml:space="preserve">Diagrama de Clases: Paquete 1 </w:t>
       </w:r>
       <w:r>
         <w:rPr>
           <w:i/>
         </w:rPr>
-        <w:t xml:space="preserve">Diagrama de Clases: Paquete 1 -  </w:t>
+        <w:t>–</w:t>
       </w:r>
       <w:r>
         <w:rPr>
           <w:i/>
         </w:rPr>
-        <w:t>Sistema Seguridad</w:t>
+        <w:t xml:space="preserve"> Profesional</w:t>
       </w:r>
       <w:r>
         <w:rPr>
           <w:i/>
         </w:rPr>
         <w:tab/>
+      </w:r>
+      <w:r>
+        <w:rPr>
+          <w:i/>
+        </w:rPr>
+        <w:t>6</w:t>
       </w:r>
     </w:p>
     <w:p>
@@ -1117,71 +1165,34 @@
         </w:tabs>
         <w:spacing w:before="120"/>
         <w:ind w:left="200"/>
-      </w:pPr>
-      <w:r>
         <w:rPr>
           <w:i/>
         </w:rPr>
+      </w:pPr>
+      <w:r>
+        <w:rPr>
+          <w:i/>
+        </w:rPr>
         <w:t>3.2</w:t>
       </w:r>
       <w:r>
         <w:rPr>
-          <w:rFonts w:ascii="Calibri" w:eastAsia="Calibri" w:hAnsi="Calibri" w:cs="Calibri"/>
-          <w:sz w:val="22"/>
+          <w:i/>
         </w:rPr>
         <w:tab/>
+        <w:t xml:space="preserve">Diagrama de Clases: Paquete 2 - Paciente </w:t>
       </w:r>
       <w:r>
         <w:rPr>
           <w:i/>
         </w:rPr>
-        <w:t xml:space="preserve">Diagrama de Clases Paquete 2 -  </w:t>
+        <w:tab/>
       </w:r>
       <w:r>
         <w:rPr>
           <w:i/>
         </w:rPr>
-        <w:t>Sistema Reservas</w:t>
-      </w:r>
-      <w:r>
-        <w:rPr>
-          <w:i/>
-        </w:rPr>
-        <w:tab/>
-      </w:r>
-    </w:p>
-    <w:p>
-      <w:pPr>
-        <w:tabs>
-          <w:tab w:val="left" w:pos="400"/>
-          <w:tab w:val="right" w:pos="9350"/>
-        </w:tabs>
-        <w:spacing w:before="240" w:after="120"/>
-      </w:pPr>
-      <w:r>
-        <w:rPr>
-          <w:b/>
-        </w:rPr>
-        <w:t>4.</w:t>
-      </w:r>
-      <w:r>
-        <w:rPr>
-          <w:rFonts w:ascii="Calibri" w:eastAsia="Calibri" w:hAnsi="Calibri" w:cs="Calibri"/>
-          <w:sz w:val="22"/>
-        </w:rPr>
-        <w:tab/>
-      </w:r>
-      <w:r>
-        <w:rPr>
-          <w:b/>
-        </w:rPr>
-        <w:t>Modelado de Base de Datos</w:t>
-      </w:r>
-      <w:r>
-        <w:rPr>
-          <w:b/>
-        </w:rPr>
-        <w:tab/>
+        <w:t>6</w:t>
       </w:r>
     </w:p>
     <w:p>
@@ -1192,31 +1203,34 @@
         </w:tabs>
         <w:spacing w:before="120"/>
         <w:ind w:left="200"/>
-      </w:pPr>
-      <w:r>
         <w:rPr>
           <w:i/>
         </w:rPr>
-        <w:t>4.1</w:t>
-      </w:r>
-      <w:r>
-        <w:rPr>
-          <w:rFonts w:ascii="Calibri" w:eastAsia="Calibri" w:hAnsi="Calibri" w:cs="Calibri"/>
-          <w:sz w:val="22"/>
+      </w:pPr>
+      <w:r>
+        <w:rPr>
+          <w:i/>
+        </w:rPr>
+        <w:t>3.3</w:t>
+      </w:r>
+      <w:r>
+        <w:rPr>
+          <w:i/>
         </w:rPr>
         <w:tab/>
+        <w:t>Diagrama de Clases: Paquete 3 – Sala</w:t>
       </w:r>
       <w:r>
         <w:rPr>
           <w:i/>
         </w:rPr>
-        <w:t>Diseño Físico</w:t>
+        <w:tab/>
       </w:r>
       <w:r>
         <w:rPr>
           <w:i/>
         </w:rPr>
-        <w:tab/>
+        <w:t>7</w:t>
       </w:r>
     </w:p>
     <w:p>
@@ -1227,65 +1241,34 @@
         </w:tabs>
         <w:spacing w:before="120"/>
         <w:ind w:left="200"/>
-      </w:pPr>
-      <w:r>
         <w:rPr>
           <w:i/>
         </w:rPr>
-        <w:t>4.2</w:t>
-      </w:r>
-      <w:r>
-        <w:rPr>
-          <w:rFonts w:ascii="Calibri" w:eastAsia="Calibri" w:hAnsi="Calibri" w:cs="Calibri"/>
-          <w:sz w:val="22"/>
+      </w:pPr>
+      <w:r>
+        <w:rPr>
+          <w:i/>
+        </w:rPr>
+        <w:t>3.4</w:t>
+      </w:r>
+      <w:r>
+        <w:rPr>
+          <w:i/>
         </w:rPr>
         <w:tab/>
+        <w:t>Diagrama de Clases: Paquete 4 – Procedimiento</w:t>
       </w:r>
       <w:r>
         <w:rPr>
           <w:i/>
         </w:rPr>
-        <w:t>Diccionario de Datos</w:t>
+        <w:tab/>
       </w:r>
       <w:r>
         <w:rPr>
           <w:i/>
         </w:rPr>
-        <w:tab/>
-      </w:r>
-    </w:p>
-    <w:p>
-      <w:pPr>
-        <w:tabs>
-          <w:tab w:val="left" w:pos="400"/>
-          <w:tab w:val="right" w:pos="9350"/>
-        </w:tabs>
-        <w:spacing w:before="240" w:after="120"/>
-      </w:pPr>
-      <w:r>
-        <w:rPr>
-          <w:b/>
-        </w:rPr>
-        <w:t>5.</w:t>
-      </w:r>
-      <w:r>
-        <w:rPr>
-          <w:rFonts w:ascii="Calibri" w:eastAsia="Calibri" w:hAnsi="Calibri" w:cs="Calibri"/>
-          <w:sz w:val="22"/>
-        </w:rPr>
-        <w:tab/>
-      </w:r>
-      <w:r>
-        <w:rPr>
-          <w:b/>
-        </w:rPr>
-        <w:t>Diseño de Pantallas</w:t>
-      </w:r>
-      <w:r>
-        <w:rPr>
-          <w:b/>
-        </w:rPr>
-        <w:tab/>
+        <w:t>7</w:t>
       </w:r>
     </w:p>
     <w:p>
@@ -1296,12 +1279,49 @@
         </w:tabs>
         <w:spacing w:before="120"/>
         <w:ind w:left="200"/>
-      </w:pPr>
-      <w:r>
         <w:rPr>
           <w:i/>
         </w:rPr>
-        <w:t>5.1</w:t>
+      </w:pPr>
+      <w:r>
+        <w:rPr>
+          <w:i/>
+        </w:rPr>
+        <w:t>3.5</w:t>
+      </w:r>
+      <w:r>
+        <w:rPr>
+          <w:i/>
+        </w:rPr>
+        <w:tab/>
+        <w:t>Diagrama de Clases: Paquete 5 – Reserva</w:t>
+      </w:r>
+      <w:r>
+        <w:rPr>
+          <w:i/>
+        </w:rPr>
+        <w:tab/>
+      </w:r>
+      <w:r>
+        <w:rPr>
+          <w:i/>
+        </w:rPr>
+        <w:t>8</w:t>
+      </w:r>
+    </w:p>
+    <w:p>
+      <w:pPr>
+        <w:tabs>
+          <w:tab w:val="left" w:pos="400"/>
+          <w:tab w:val="right" w:pos="9350"/>
+        </w:tabs>
+        <w:spacing w:before="240" w:after="120"/>
+      </w:pPr>
+      <w:r>
+        <w:rPr>
+          <w:b/>
+        </w:rPr>
+        <w:t>4.</w:t>
       </w:r>
       <w:r>
         <w:rPr>
@@ -1312,21 +1332,21 @@
       </w:r>
       <w:r>
         <w:rPr>
-          <w:i/>
-        </w:rPr>
-        <w:t xml:space="preserve">Pantalla 1 – </w:t>
-      </w:r>
-      <w:r>
-        <w:rPr>
-          <w:i/>
-        </w:rPr>
-        <w:t>Listado de Profesionales</w:t>
-      </w:r>
-      <w:r>
-        <w:rPr>
-          <w:i/>
+          <w:b/>
+        </w:rPr>
+        <w:t>Modelado de Base de Datos</w:t>
+      </w:r>
+      <w:r>
+        <w:rPr>
+          <w:b/>
         </w:rPr>
         <w:tab/>
+      </w:r>
+      <w:r>
+        <w:rPr>
+          <w:b/>
+        </w:rPr>
+        <w:t>9</w:t>
       </w:r>
     </w:p>
     <w:p>
@@ -1342,7 +1362,7 @@
         <w:rPr>
           <w:i/>
         </w:rPr>
-        <w:t>5.2</w:t>
+        <w:t>4.1</w:t>
       </w:r>
       <w:r>
         <w:rPr>
@@ -1355,25 +1375,19 @@
         <w:rPr>
           <w:i/>
         </w:rPr>
-        <w:t xml:space="preserve">Pantalla 2 </w:t>
+        <w:t>Diseño Físico</w:t>
       </w:r>
       <w:r>
         <w:rPr>
           <w:i/>
         </w:rPr>
-        <w:t>–</w:t>
+        <w:tab/>
       </w:r>
       <w:r>
         <w:rPr>
           <w:i/>
         </w:rPr>
-        <w:t>Listado de Salas</w:t>
-      </w:r>
-      <w:r>
-        <w:rPr>
-          <w:i/>
-        </w:rPr>
-        <w:tab/>
+        <w:t>9</w:t>
       </w:r>
     </w:p>
     <w:p>
@@ -1389,7 +1403,7 @@
         <w:rPr>
           <w:i/>
         </w:rPr>
-        <w:t>5.3</w:t>
+        <w:t>4.2</w:t>
       </w:r>
       <w:r>
         <w:rPr>
@@ -1402,25 +1416,62 @@
         <w:rPr>
           <w:i/>
         </w:rPr>
-        <w:t xml:space="preserve">Pantalla 3 </w:t>
+        <w:t>Diccionario de Datos</w:t>
       </w:r>
       <w:r>
         <w:rPr>
           <w:i/>
         </w:rPr>
-        <w:t>–</w:t>
+        <w:tab/>
       </w:r>
       <w:r>
         <w:rPr>
           <w:i/>
         </w:rPr>
-        <w:t>Listado de Procedimientos</w:t>
-      </w:r>
-      <w:r>
+        <w:t>9</w:t>
+      </w:r>
+    </w:p>
+    <w:p>
+      <w:pPr>
+        <w:tabs>
+          <w:tab w:val="left" w:pos="400"/>
+          <w:tab w:val="right" w:pos="9350"/>
+        </w:tabs>
+        <w:spacing w:before="240" w:after="120"/>
         <w:rPr>
           <w:i/>
         </w:rPr>
+      </w:pPr>
+      <w:r>
+        <w:rPr>
+          <w:b/>
+        </w:rPr>
+        <w:t>5.</w:t>
+      </w:r>
+      <w:r>
+        <w:rPr>
+          <w:rFonts w:ascii="Calibri" w:eastAsia="Calibri" w:hAnsi="Calibri" w:cs="Calibri"/>
+          <w:sz w:val="22"/>
+        </w:rPr>
         <w:tab/>
+      </w:r>
+      <w:r>
+        <w:rPr>
+          <w:b/>
+        </w:rPr>
+        <w:t>Diseño de Pantallas</w:t>
+      </w:r>
+      <w:r>
+        <w:rPr>
+          <w:b/>
+        </w:rPr>
+        <w:tab/>
+      </w:r>
+      <w:r>
+        <w:rPr>
+          <w:b/>
+        </w:rPr>
+        <w:t>12</w:t>
       </w:r>
     </w:p>
     <w:p>
@@ -1431,43 +1482,262 @@
         </w:tabs>
         <w:spacing w:before="120"/>
         <w:ind w:left="200"/>
-      </w:pPr>
-      <w:r>
         <w:rPr>
           <w:i/>
         </w:rPr>
+      </w:pPr>
+      <w:r>
+        <w:rPr>
+          <w:i/>
+        </w:rPr>
+        <w:t>5.1</w:t>
+      </w:r>
+      <w:r>
+        <w:rPr>
+          <w:i/>
+        </w:rPr>
+        <w:tab/>
+        <w:t>Pantalla 1 – Listado de Profesionales (CU06 - Registrar Profesional)</w:t>
+      </w:r>
+      <w:r>
+        <w:rPr>
+          <w:i/>
+        </w:rPr>
+        <w:tab/>
+      </w:r>
+      <w:r>
+        <w:rPr>
+          <w:i/>
+        </w:rPr>
+        <w:t>12</w:t>
+      </w:r>
+    </w:p>
+    <w:p>
+      <w:pPr>
+        <w:tabs>
+          <w:tab w:val="left" w:pos="800"/>
+          <w:tab w:val="right" w:pos="9350"/>
+        </w:tabs>
+        <w:spacing w:before="120"/>
+        <w:ind w:left="200"/>
+        <w:rPr>
+          <w:i/>
+        </w:rPr>
+      </w:pPr>
+      <w:r>
+        <w:rPr>
+          <w:i/>
+        </w:rPr>
+        <w:t>5.2</w:t>
+      </w:r>
+      <w:r>
+        <w:rPr>
+          <w:i/>
+        </w:rPr>
+        <w:tab/>
+        <w:t>Pantalla 2 –Registrar Salas (CU08 - Registrar Sala)</w:t>
+      </w:r>
+      <w:r>
+        <w:rPr>
+          <w:i/>
+        </w:rPr>
+        <w:tab/>
+      </w:r>
+      <w:r>
+        <w:rPr>
+          <w:i/>
+        </w:rPr>
+        <w:t>12</w:t>
+      </w:r>
+    </w:p>
+    <w:p>
+      <w:pPr>
+        <w:tabs>
+          <w:tab w:val="left" w:pos="800"/>
+          <w:tab w:val="right" w:pos="9350"/>
+        </w:tabs>
+        <w:spacing w:before="120"/>
+        <w:ind w:left="200"/>
+        <w:rPr>
+          <w:i/>
+        </w:rPr>
+      </w:pPr>
+      <w:r>
+        <w:rPr>
+          <w:i/>
+        </w:rPr>
+        <w:t>5.3</w:t>
+      </w:r>
+      <w:r>
+        <w:rPr>
+          <w:i/>
+        </w:rPr>
+        <w:tab/>
+        <w:t>Pantalla 3 – Listado de Procedimientos (CU05 - Registrar Procedimiento)</w:t>
+      </w:r>
+      <w:r>
+        <w:rPr>
+          <w:i/>
+        </w:rPr>
+        <w:tab/>
+      </w:r>
+      <w:r>
+        <w:rPr>
+          <w:i/>
+        </w:rPr>
+        <w:t>13</w:t>
+      </w:r>
+    </w:p>
+    <w:p>
+      <w:pPr>
+        <w:tabs>
+          <w:tab w:val="left" w:pos="800"/>
+          <w:tab w:val="right" w:pos="9350"/>
+        </w:tabs>
+        <w:spacing w:before="120"/>
+        <w:ind w:left="200"/>
+        <w:rPr>
+          <w:i/>
+        </w:rPr>
+      </w:pPr>
+      <w:r>
+        <w:rPr>
+          <w:i/>
+        </w:rPr>
         <w:t>5.4</w:t>
       </w:r>
       <w:r>
         <w:rPr>
-          <w:rFonts w:ascii="Calibri" w:eastAsia="Calibri" w:hAnsi="Calibri" w:cs="Calibri"/>
-          <w:sz w:val="22"/>
+          <w:i/>
         </w:rPr>
         <w:tab/>
+        <w:t>Pantalla 4 – Listado de Pacientes (CU04 - Registrar Paciente)</w:t>
       </w:r>
       <w:r>
         <w:rPr>
           <w:i/>
         </w:rPr>
-        <w:t xml:space="preserve">Pantalla 4 </w:t>
+        <w:tab/>
       </w:r>
       <w:r>
         <w:rPr>
           <w:i/>
         </w:rPr>
-        <w:t>–</w:t>
-      </w:r>
-      <w:r>
+        <w:t>13</w:t>
+      </w:r>
+    </w:p>
+    <w:p>
+      <w:pPr>
+        <w:tabs>
+          <w:tab w:val="left" w:pos="800"/>
+          <w:tab w:val="right" w:pos="9350"/>
+        </w:tabs>
+        <w:spacing w:before="120"/>
+        <w:ind w:left="200"/>
         <w:rPr>
           <w:i/>
         </w:rPr>
-        <w:t>Listado de Pacientes</w:t>
-      </w:r>
+      </w:pPr>
       <w:r>
         <w:rPr>
           <w:i/>
         </w:rPr>
+        <w:t>5.5</w:t>
+      </w:r>
+      <w:r>
+        <w:rPr>
+          <w:i/>
+        </w:rPr>
         <w:tab/>
+        <w:t>Pantalla 5 – Registro de Reservas (CU07 – Registrar Reserva)</w:t>
+      </w:r>
+      <w:r>
+        <w:rPr>
+          <w:i/>
+        </w:rPr>
+        <w:tab/>
+      </w:r>
+      <w:r>
+        <w:rPr>
+          <w:i/>
+        </w:rPr>
+        <w:t>14</w:t>
+      </w:r>
+    </w:p>
+    <w:p>
+      <w:pPr>
+        <w:tabs>
+          <w:tab w:val="left" w:pos="800"/>
+          <w:tab w:val="right" w:pos="9350"/>
+        </w:tabs>
+        <w:spacing w:before="120"/>
+        <w:ind w:left="200"/>
+        <w:rPr>
+          <w:i/>
+        </w:rPr>
+      </w:pPr>
+      <w:r>
+        <w:rPr>
+          <w:i/>
+        </w:rPr>
+        <w:t>5.6</w:t>
+      </w:r>
+      <w:r>
+        <w:rPr>
+          <w:i/>
+        </w:rPr>
+        <w:tab/>
+        <w:t>Pantalla 6 – Listado de Reservas (CU02 – Consultar Reserva)</w:t>
+      </w:r>
+      <w:r>
+        <w:rPr>
+          <w:i/>
+        </w:rPr>
+        <w:tab/>
+      </w:r>
+      <w:r>
+        <w:rPr>
+          <w:i/>
+        </w:rPr>
+        <w:t>14</w:t>
+      </w:r>
+    </w:p>
+    <w:p>
+      <w:pPr>
+        <w:tabs>
+          <w:tab w:val="left" w:pos="800"/>
+          <w:tab w:val="right" w:pos="9350"/>
+        </w:tabs>
+        <w:spacing w:before="120"/>
+        <w:ind w:left="200"/>
+        <w:rPr>
+          <w:i/>
+        </w:rPr>
+      </w:pPr>
+      <w:r>
+        <w:rPr>
+          <w:i/>
+        </w:rPr>
+        <w:t>5.7</w:t>
+      </w:r>
+      <w:r>
+        <w:rPr>
+          <w:i/>
+        </w:rPr>
+        <w:tab/>
+        <w:t>Pantalla 7 – Actualización del Estado de la Operación (CU01 – Actualizar Estado de Operaciones)</w:t>
+      </w:r>
+      <w:r>
+        <w:rPr>
+          <w:i/>
+        </w:rPr>
+        <w:tab/>
+      </w:r>
+      <w:r>
+        <w:rPr>
+          <w:i/>
+        </w:rPr>
+        <w:t>15</w:t>
       </w:r>
     </w:p>
     <w:p>
@@ -1503,6 +1773,14 @@
         </w:rPr>
         <w:tab/>
       </w:r>
+      <w:r>
+        <w:rPr>
+          <w:b/>
+        </w:rPr>
+        <w:t>16</w:t>
+      </w:r>
+      <w:bookmarkStart w:id="0" w:name="_GoBack"/>
+      <w:bookmarkEnd w:id="0"/>
     </w:p>
     <w:p>
       <w:pPr>
@@ -1519,8 +1797,8 @@
       <w:pPr>
         <w:jc w:val="right"/>
       </w:pPr>
-      <w:bookmarkStart w:id="0" w:name="h.gjdgxs" w:colFirst="0" w:colLast="0"/>
-      <w:bookmarkEnd w:id="0"/>
+      <w:bookmarkStart w:id="1" w:name="h.gjdgxs" w:colFirst="0" w:colLast="0"/>
+      <w:bookmarkEnd w:id="1"/>
       <w:r>
         <w:rPr>
           <w:rFonts w:ascii="Arial" w:eastAsia="Arial" w:hAnsi="Arial" w:cs="Arial"/>
@@ -1549,8 +1827,8 @@
           <w:color w:val="auto"/>
         </w:rPr>
       </w:pPr>
-      <w:bookmarkStart w:id="1" w:name="h.30j0zll" w:colFirst="0" w:colLast="0"/>
-      <w:bookmarkEnd w:id="1"/>
+      <w:bookmarkStart w:id="2" w:name="h.30j0zll" w:colFirst="0" w:colLast="0"/>
+      <w:bookmarkEnd w:id="2"/>
       <w:r>
         <w:rPr>
           <w:rFonts w:ascii="Arial" w:eastAsia="Arial" w:hAnsi="Arial" w:cs="Arial"/>
@@ -1677,8 +1955,8 @@
           <w:color w:val="auto"/>
         </w:rPr>
       </w:pPr>
-      <w:bookmarkStart w:id="2" w:name="h.1fob9te" w:colFirst="0" w:colLast="0"/>
-      <w:bookmarkEnd w:id="2"/>
+      <w:bookmarkStart w:id="3" w:name="h.1fob9te" w:colFirst="0" w:colLast="0"/>
+      <w:bookmarkEnd w:id="3"/>
       <w:r>
         <w:rPr>
           <w:color w:val="auto"/>
@@ -1795,8 +2073,8 @@
               <w:spacing w:after="120"/>
               <w:jc w:val="both"/>
             </w:pPr>
-            <w:bookmarkStart w:id="3" w:name="h.2et92p0" w:colFirst="0" w:colLast="0"/>
-            <w:bookmarkEnd w:id="3"/>
+            <w:bookmarkStart w:id="4" w:name="h.2et92p0" w:colFirst="0" w:colLast="0"/>
+            <w:bookmarkEnd w:id="4"/>
             <w:r>
               <w:t>Documento</w:t>
             </w:r>
@@ -2065,15 +2343,6 @@
     </w:p>
     <w:p>
       <w:pPr>
-        <w:spacing w:after="120"/>
-        <w:ind w:left="720"/>
-        <w:jc w:val="both"/>
-      </w:pPr>
-      <w:bookmarkStart w:id="4" w:name="h.tyjcwt" w:colFirst="0" w:colLast="0"/>
-      <w:bookmarkEnd w:id="4"/>
-    </w:p>
-    <w:p>
-      <w:pPr>
         <w:numPr>
           <w:ilvl w:val="0"/>
           <w:numId w:val="1"/>
@@ -2082,12 +2351,15 @@
         <w:ind w:left="720" w:hanging="718"/>
         <w:jc w:val="both"/>
       </w:pPr>
+      <w:bookmarkStart w:id="5" w:name="h.tyjcwt" w:colFirst="0" w:colLast="0"/>
+      <w:bookmarkEnd w:id="5"/>
       <w:r>
         <w:rPr>
           <w:rFonts w:ascii="Arial" w:eastAsia="Arial" w:hAnsi="Arial" w:cs="Arial"/>
           <w:b/>
           <w:sz w:val="24"/>
         </w:rPr>
+        <w:lastRenderedPageBreak/>
         <w:t>Diagrama de Paquetes de Diseño</w:t>
       </w:r>
     </w:p>
@@ -2193,8 +2465,8 @@
         <w:ind w:left="720" w:hanging="718"/>
         <w:jc w:val="both"/>
       </w:pPr>
-      <w:bookmarkStart w:id="5" w:name="h.3dy6vkm" w:colFirst="0" w:colLast="0"/>
-      <w:bookmarkEnd w:id="5"/>
+      <w:bookmarkStart w:id="6" w:name="h.3dy6vkm" w:colFirst="0" w:colLast="0"/>
+      <w:bookmarkEnd w:id="6"/>
       <w:r>
         <w:rPr>
           <w:rFonts w:ascii="Arial" w:eastAsia="Arial" w:hAnsi="Arial" w:cs="Arial"/>
@@ -2234,8 +2506,8 @@
       <w:pPr>
         <w:jc w:val="both"/>
       </w:pPr>
-      <w:bookmarkStart w:id="6" w:name="h.1t3h5sf" w:colFirst="0" w:colLast="0"/>
-      <w:bookmarkEnd w:id="6"/>
+      <w:bookmarkStart w:id="7" w:name="h.1t3h5sf" w:colFirst="0" w:colLast="0"/>
+      <w:bookmarkEnd w:id="7"/>
       <w:r>
         <w:rPr>
           <w:noProof/>
@@ -2311,7 +2583,21 @@
           <w:rFonts w:ascii="Arial" w:eastAsia="Arial" w:hAnsi="Arial" w:cs="Arial"/>
           <w:b/>
         </w:rPr>
-        <w:t xml:space="preserve">Diagrama de Clases Paquete 2 - </w:t>
+        <w:t>Diagrama de Clases</w:t>
+      </w:r>
+      <w:r>
+        <w:rPr>
+          <w:rFonts w:ascii="Arial" w:eastAsia="Arial" w:hAnsi="Arial" w:cs="Arial"/>
+          <w:b/>
+        </w:rPr>
+        <w:t>:</w:t>
+      </w:r>
+      <w:r>
+        <w:rPr>
+          <w:rFonts w:ascii="Arial" w:eastAsia="Arial" w:hAnsi="Arial" w:cs="Arial"/>
+          <w:b/>
+        </w:rPr>
+        <w:t xml:space="preserve"> Paquete 2 - </w:t>
       </w:r>
       <w:r>
         <w:rPr>
@@ -2402,6 +2688,27 @@
     </w:p>
     <w:p>
       <w:pPr>
+        <w:spacing w:before="120" w:after="60"/>
+        <w:ind w:left="720"/>
+        <w:jc w:val="both"/>
+      </w:pPr>
+    </w:p>
+    <w:p>
+      <w:pPr>
+        <w:spacing w:before="120" w:after="60"/>
+        <w:ind w:left="720"/>
+        <w:jc w:val="both"/>
+      </w:pPr>
+    </w:p>
+    <w:p>
+      <w:pPr>
+        <w:spacing w:before="120" w:after="60"/>
+        <w:ind w:left="720"/>
+        <w:jc w:val="both"/>
+      </w:pPr>
+    </w:p>
+    <w:p>
+      <w:pPr>
         <w:numPr>
           <w:ilvl w:val="1"/>
           <w:numId w:val="1"/>
@@ -2416,7 +2723,21 @@
           <w:b/>
         </w:rPr>
         <w:lastRenderedPageBreak/>
-        <w:t>Diagrama de Clases Paquete 3</w:t>
+        <w:t>Diagrama de Clases</w:t>
+      </w:r>
+      <w:r>
+        <w:rPr>
+          <w:rFonts w:ascii="Arial" w:eastAsia="Arial" w:hAnsi="Arial" w:cs="Arial"/>
+          <w:b/>
+        </w:rPr>
+        <w:t>:</w:t>
+      </w:r>
+      <w:r>
+        <w:rPr>
+          <w:rFonts w:ascii="Arial" w:eastAsia="Arial" w:hAnsi="Arial" w:cs="Arial"/>
+          <w:b/>
+        </w:rPr>
+        <w:t xml:space="preserve"> Paquete 3</w:t>
       </w:r>
       <w:r>
         <w:rPr>
@@ -2527,7 +2848,21 @@
           <w:rFonts w:ascii="Arial" w:eastAsia="Arial" w:hAnsi="Arial" w:cs="Arial"/>
           <w:b/>
         </w:rPr>
-        <w:t>Diagrama de Clases Paquete 4</w:t>
+        <w:t>Diagrama de Clases</w:t>
+      </w:r>
+      <w:r>
+        <w:rPr>
+          <w:rFonts w:ascii="Arial" w:eastAsia="Arial" w:hAnsi="Arial" w:cs="Arial"/>
+          <w:b/>
+        </w:rPr>
+        <w:t>:</w:t>
+      </w:r>
+      <w:r>
+        <w:rPr>
+          <w:rFonts w:ascii="Arial" w:eastAsia="Arial" w:hAnsi="Arial" w:cs="Arial"/>
+          <w:b/>
+        </w:rPr>
+        <w:t xml:space="preserve"> Paquete 4</w:t>
       </w:r>
       <w:r>
         <w:rPr>
@@ -2636,8 +2971,27 @@
         <w:ind w:left="720"/>
         <w:jc w:val="both"/>
       </w:pPr>
-      <w:bookmarkStart w:id="7" w:name="_GoBack"/>
-      <w:bookmarkEnd w:id="7"/>
+    </w:p>
+    <w:p>
+      <w:pPr>
+        <w:spacing w:before="120" w:after="60"/>
+        <w:ind w:left="720"/>
+        <w:jc w:val="both"/>
+      </w:pPr>
+    </w:p>
+    <w:p>
+      <w:pPr>
+        <w:spacing w:before="120" w:after="60"/>
+        <w:ind w:left="720"/>
+        <w:jc w:val="both"/>
+      </w:pPr>
+    </w:p>
+    <w:p>
+      <w:pPr>
+        <w:spacing w:before="120" w:after="60"/>
+        <w:ind w:left="720"/>
+        <w:jc w:val="both"/>
+      </w:pPr>
     </w:p>
     <w:p>
       <w:pPr>
@@ -2655,7 +3009,21 @@
           <w:b/>
         </w:rPr>
         <w:lastRenderedPageBreak/>
-        <w:t>Diagrama de Clases Paquete 5</w:t>
+        <w:t>Diagrama de Clases</w:t>
+      </w:r>
+      <w:r>
+        <w:rPr>
+          <w:rFonts w:ascii="Arial" w:eastAsia="Arial" w:hAnsi="Arial" w:cs="Arial"/>
+          <w:b/>
+        </w:rPr>
+        <w:t>:</w:t>
+      </w:r>
+      <w:r>
+        <w:rPr>
+          <w:rFonts w:ascii="Arial" w:eastAsia="Arial" w:hAnsi="Arial" w:cs="Arial"/>
+          <w:b/>
+        </w:rPr>
+        <w:t xml:space="preserve"> Paquete 5</w:t>
       </w:r>
       <w:r>
         <w:rPr>
@@ -2688,23 +3056,76 @@
     </w:p>
     <w:p>
       <w:pPr>
+        <w:spacing w:before="120" w:after="60"/>
+        <w:ind w:left="2"/>
         <w:jc w:val="both"/>
+      </w:pPr>
+    </w:p>
+    <w:p>
+      <w:pPr>
+        <w:widowControl/>
+        <w:spacing w:after="200" w:line="276" w:lineRule="auto"/>
       </w:pPr>
       <w:bookmarkStart w:id="8" w:name="h.3rdcrjn" w:colFirst="0" w:colLast="0"/>
       <w:bookmarkEnd w:id="8"/>
-    </w:p>
-    <w:p>
-      <w:pPr>
-        <w:spacing w:after="120"/>
-        <w:ind w:left="720"/>
-        <w:jc w:val="both"/>
-      </w:pPr>
-    </w:p>
-    <w:p>
-      <w:pPr>
-        <w:spacing w:after="120"/>
-        <w:ind w:left="720"/>
-        <w:jc w:val="both"/>
+      <w:r>
+        <w:rPr>
+          <w:noProof/>
+        </w:rPr>
+        <w:drawing>
+          <wp:inline distT="0" distB="0" distL="0" distR="0">
+            <wp:extent cx="6485890" cy="6686550"/>
+            <wp:effectExtent l="0" t="0" r="0" b="0"/>
+            <wp:docPr id="5" name="Imagen 5"/>
+            <wp:cNvGraphicFramePr>
+              <a:graphicFrameLocks xmlns:a="http://schemas.openxmlformats.org/drawingml/2006/main" noChangeAspect="1"/>
+            </wp:cNvGraphicFramePr>
+            <a:graphic xmlns:a="http://schemas.openxmlformats.org/drawingml/2006/main">
+              <a:graphicData uri="http://schemas.openxmlformats.org/drawingml/2006/picture">
+                <pic:pic xmlns:pic="http://schemas.openxmlformats.org/drawingml/2006/picture">
+                  <pic:nvPicPr>
+                    <pic:cNvPr id="5" name="Diagrama Clases Reserva.jpg"/>
+                    <pic:cNvPicPr/>
+                  </pic:nvPicPr>
+                  <pic:blipFill rotWithShape="1">
+                    <a:blip r:embed="rId13">
+                      <a:extLst>
+                        <a:ext uri="{28A0092B-C50C-407E-A947-70E740481C1C}">
+                          <a14:useLocalDpi xmlns:a14="http://schemas.microsoft.com/office/drawing/2010/main" val="0"/>
+                        </a:ext>
+                      </a:extLst>
+                    </a:blip>
+                    <a:srcRect l="985" t="1074" r="1097" b="1004"/>
+                    <a:stretch/>
+                  </pic:blipFill>
+                  <pic:spPr bwMode="auto">
+                    <a:xfrm>
+                      <a:off x="0" y="0"/>
+                      <a:ext cx="6494309" cy="6695229"/>
+                    </a:xfrm>
+                    <a:prstGeom prst="rect">
+                      <a:avLst/>
+                    </a:prstGeom>
+                    <a:ln>
+                      <a:noFill/>
+                    </a:ln>
+                    <a:extLst>
+                      <a:ext uri="{53640926-AAD7-44D8-BBD7-CCE9431645EC}">
+                        <a14:shadowObscured xmlns:a14="http://schemas.microsoft.com/office/drawing/2010/main"/>
+                      </a:ext>
+                    </a:extLst>
+                  </pic:spPr>
+                </pic:pic>
+              </a:graphicData>
+            </a:graphic>
+          </wp:inline>
+        </w:drawing>
+      </w:r>
+    </w:p>
+    <w:p>
+      <w:pPr>
+        <w:widowControl/>
+        <w:spacing w:after="200" w:line="276" w:lineRule="auto"/>
       </w:pPr>
     </w:p>
     <w:p>
@@ -2725,6 +3146,7 @@
           <w:b/>
           <w:sz w:val="24"/>
         </w:rPr>
+        <w:lastRenderedPageBreak/>
         <w:t>Modelado de Base de Datos</w:t>
       </w:r>
     </w:p>
@@ -2789,7 +3211,7 @@
                     <pic:cNvPicPr/>
                   </pic:nvPicPr>
                   <pic:blipFill>
-                    <a:blip r:embed="rId13">
+                    <a:blip r:embed="rId14">
                       <a:extLst>
                         <a:ext uri="{28A0092B-C50C-407E-A947-70E740481C1C}">
                           <a14:useLocalDpi xmlns:a14="http://schemas.microsoft.com/office/drawing/2010/main" val="0"/>
@@ -3085,7 +3507,6 @@
             </w:pPr>
             <w:proofErr w:type="spellStart"/>
             <w:r>
-              <w:lastRenderedPageBreak/>
               <w:t>HistClinica</w:t>
             </w:r>
             <w:proofErr w:type="spellEnd"/>
@@ -3529,6 +3950,7 @@
               <w:rPr>
                 <w:b/>
               </w:rPr>
+              <w:lastRenderedPageBreak/>
               <w:t xml:space="preserve">Nombre de la tabla: </w:t>
             </w:r>
             <w:r>
@@ -5093,6 +5515,15 @@
         <w:jc w:val="both"/>
       </w:pPr>
     </w:p>
+    <w:p>
+      <w:pPr>
+        <w:widowControl/>
+        <w:spacing w:after="200" w:line="276" w:lineRule="auto"/>
+      </w:pPr>
+      <w:r>
+        <w:br w:type="page"/>
+      </w:r>
+    </w:p>
     <w:tbl>
       <w:tblPr>
         <w:tblStyle w:val="Tablaconcuadrcula"/>
@@ -5122,6 +5553,7 @@
               <w:rPr>
                 <w:b/>
               </w:rPr>
+              <w:lastRenderedPageBreak/>
               <w:t xml:space="preserve">Nombre de la tabla: </w:t>
             </w:r>
             <w:r>
@@ -6516,6 +6948,15 @@
         <w:spacing w:before="120" w:after="60"/>
         <w:jc w:val="both"/>
       </w:pPr>
+    </w:p>
+    <w:p>
+      <w:pPr>
+        <w:widowControl/>
+        <w:spacing w:after="200" w:line="276" w:lineRule="auto"/>
+      </w:pPr>
+      <w:r>
+        <w:br w:type="page"/>
+      </w:r>
     </w:p>
     <w:p>
       <w:pPr>
@@ -6535,6 +6976,7 @@
           <w:b/>
           <w:sz w:val="24"/>
         </w:rPr>
+        <w:lastRenderedPageBreak/>
         <w:t>Diseño de Pantallas</w:t>
       </w:r>
     </w:p>
@@ -6622,7 +7064,6 @@
           <w:b/>
           <w:noProof/>
         </w:rPr>
-        <w:lastRenderedPageBreak/>
         <w:drawing>
           <wp:inline distT="0" distB="0" distL="0" distR="0">
             <wp:extent cx="5934075" cy="2305050"/>
@@ -6641,7 +7082,7 @@
                     </pic:cNvPicPr>
                   </pic:nvPicPr>
                   <pic:blipFill>
-                    <a:blip r:embed="rId14">
+                    <a:blip r:embed="rId15">
                       <a:extLst>
                         <a:ext uri="{28A0092B-C50C-407E-A947-70E740481C1C}">
                           <a14:useLocalDpi xmlns:a14="http://schemas.microsoft.com/office/drawing/2010/main" val="0"/>
@@ -6789,7 +7230,7 @@
                     </pic:cNvPicPr>
                   </pic:nvPicPr>
                   <pic:blipFill>
-                    <a:blip r:embed="rId15"/>
+                    <a:blip r:embed="rId16"/>
                     <a:srcRect/>
                     <a:stretch>
                       <a:fillRect/>
@@ -6827,6 +7268,34 @@
     </w:p>
     <w:p>
       <w:pPr>
+        <w:spacing w:before="120" w:after="60"/>
+        <w:ind w:left="720"/>
+        <w:jc w:val="both"/>
+      </w:pPr>
+    </w:p>
+    <w:p>
+      <w:pPr>
+        <w:spacing w:before="120" w:after="60"/>
+        <w:ind w:left="720"/>
+        <w:jc w:val="both"/>
+      </w:pPr>
+    </w:p>
+    <w:p>
+      <w:pPr>
+        <w:spacing w:before="120" w:after="60"/>
+        <w:ind w:left="720"/>
+        <w:jc w:val="both"/>
+      </w:pPr>
+    </w:p>
+    <w:p>
+      <w:pPr>
+        <w:spacing w:before="120" w:after="60"/>
+        <w:ind w:left="720"/>
+        <w:jc w:val="both"/>
+      </w:pPr>
+    </w:p>
+    <w:p>
+      <w:pPr>
         <w:numPr>
           <w:ilvl w:val="1"/>
           <w:numId w:val="1"/>
@@ -6842,6 +7311,7 @@
           <w:rFonts w:ascii="Arial" w:eastAsia="Arial" w:hAnsi="Arial" w:cs="Arial"/>
           <w:b/>
         </w:rPr>
+        <w:lastRenderedPageBreak/>
         <w:t xml:space="preserve">Pantalla 3 </w:t>
       </w:r>
       <w:r>
@@ -6916,7 +7386,6 @@
           <w:b/>
           <w:noProof/>
         </w:rPr>
-        <w:lastRenderedPageBreak/>
         <w:drawing>
           <wp:inline distT="0" distB="0" distL="0" distR="0">
             <wp:extent cx="5943600" cy="2242091"/>
@@ -6935,7 +7404,7 @@
                     </pic:cNvPicPr>
                   </pic:nvPicPr>
                   <pic:blipFill>
-                    <a:blip r:embed="rId16"/>
+                    <a:blip r:embed="rId17"/>
                     <a:srcRect/>
                     <a:stretch>
                       <a:fillRect/>
@@ -7061,7 +7530,7 @@
                     </pic:cNvPicPr>
                   </pic:nvPicPr>
                   <pic:blipFill>
-                    <a:blip r:embed="rId17"/>
+                    <a:blip r:embed="rId18"/>
                     <a:srcRect/>
                     <a:stretch>
                       <a:fillRect/>
@@ -7117,7 +7586,456 @@
         <w:br w:type="page"/>
       </w:r>
     </w:p>
-    <w:p/>
+    <w:p>
+      <w:pPr>
+        <w:numPr>
+          <w:ilvl w:val="1"/>
+          <w:numId w:val="1"/>
+        </w:numPr>
+        <w:spacing w:before="120" w:after="60"/>
+        <w:ind w:left="720" w:hanging="718"/>
+        <w:jc w:val="both"/>
+        <w:rPr>
+          <w:rFonts w:ascii="Arial" w:eastAsia="Arial" w:hAnsi="Arial" w:cs="Arial"/>
+          <w:b/>
+        </w:rPr>
+      </w:pPr>
+      <w:r>
+        <w:rPr>
+          <w:rFonts w:ascii="Arial" w:eastAsia="Arial" w:hAnsi="Arial" w:cs="Arial"/>
+          <w:b/>
+        </w:rPr>
+        <w:lastRenderedPageBreak/>
+        <w:t xml:space="preserve">Pantalla </w:t>
+      </w:r>
+      <w:r>
+        <w:rPr>
+          <w:rFonts w:ascii="Arial" w:eastAsia="Arial" w:hAnsi="Arial" w:cs="Arial"/>
+          <w:b/>
+        </w:rPr>
+        <w:t>5</w:t>
+      </w:r>
+      <w:r>
+        <w:rPr>
+          <w:rFonts w:ascii="Arial" w:eastAsia="Arial" w:hAnsi="Arial" w:cs="Arial"/>
+          <w:b/>
+        </w:rPr>
+        <w:t xml:space="preserve"> – </w:t>
+      </w:r>
+      <w:r>
+        <w:rPr>
+          <w:rFonts w:ascii="Arial" w:eastAsia="Arial" w:hAnsi="Arial" w:cs="Arial"/>
+          <w:b/>
+        </w:rPr>
+        <w:t>Registro</w:t>
+      </w:r>
+      <w:r>
+        <w:rPr>
+          <w:rFonts w:ascii="Arial" w:eastAsia="Arial" w:hAnsi="Arial" w:cs="Arial"/>
+          <w:b/>
+        </w:rPr>
+        <w:t xml:space="preserve"> de </w:t>
+      </w:r>
+      <w:r>
+        <w:rPr>
+          <w:rFonts w:ascii="Arial" w:eastAsia="Arial" w:hAnsi="Arial" w:cs="Arial"/>
+          <w:b/>
+        </w:rPr>
+        <w:t>Reservas</w:t>
+      </w:r>
+      <w:r>
+        <w:rPr>
+          <w:rFonts w:ascii="Arial" w:eastAsia="Arial" w:hAnsi="Arial" w:cs="Arial"/>
+          <w:b/>
+        </w:rPr>
+        <w:t xml:space="preserve"> (</w:t>
+      </w:r>
+      <w:r>
+        <w:rPr>
+          <w:rFonts w:ascii="Arial" w:eastAsia="Arial" w:hAnsi="Arial" w:cs="Arial"/>
+          <w:b/>
+        </w:rPr>
+        <w:t>CU0</w:t>
+      </w:r>
+      <w:r>
+        <w:rPr>
+          <w:rFonts w:ascii="Arial" w:eastAsia="Arial" w:hAnsi="Arial" w:cs="Arial"/>
+          <w:b/>
+        </w:rPr>
+        <w:t>7</w:t>
+      </w:r>
+      <w:r>
+        <w:rPr>
+          <w:rFonts w:ascii="Arial" w:eastAsia="Arial" w:hAnsi="Arial" w:cs="Arial"/>
+          <w:b/>
+        </w:rPr>
+        <w:t xml:space="preserve"> </w:t>
+      </w:r>
+      <w:r>
+        <w:rPr>
+          <w:rFonts w:ascii="Arial" w:eastAsia="Arial" w:hAnsi="Arial" w:cs="Arial"/>
+          <w:b/>
+        </w:rPr>
+        <w:t>–</w:t>
+      </w:r>
+      <w:r>
+        <w:rPr>
+          <w:rFonts w:ascii="Arial" w:eastAsia="Arial" w:hAnsi="Arial" w:cs="Arial"/>
+          <w:b/>
+        </w:rPr>
+        <w:t xml:space="preserve"> </w:t>
+      </w:r>
+      <w:r>
+        <w:rPr>
+          <w:rFonts w:ascii="Arial" w:eastAsia="Arial" w:hAnsi="Arial" w:cs="Arial"/>
+          <w:b/>
+        </w:rPr>
+        <w:t>Registrar</w:t>
+      </w:r>
+      <w:r>
+        <w:rPr>
+          <w:rFonts w:ascii="Arial" w:eastAsia="Arial" w:hAnsi="Arial" w:cs="Arial"/>
+          <w:b/>
+        </w:rPr>
+        <w:t xml:space="preserve"> Reserva</w:t>
+      </w:r>
+      <w:r>
+        <w:rPr>
+          <w:rFonts w:ascii="Arial" w:eastAsia="Arial" w:hAnsi="Arial" w:cs="Arial"/>
+          <w:b/>
+        </w:rPr>
+        <w:t>)</w:t>
+      </w:r>
+    </w:p>
+    <w:p>
+      <w:pPr>
+        <w:jc w:val="center"/>
+      </w:pPr>
+      <w:r>
+        <w:rPr>
+          <w:noProof/>
+        </w:rPr>
+        <w:drawing>
+          <wp:inline distT="0" distB="0" distL="0" distR="0">
+            <wp:extent cx="3067050" cy="5368895"/>
+            <wp:effectExtent l="0" t="0" r="0" b="0"/>
+            <wp:docPr id="7" name="Imagen 7"/>
+            <wp:cNvGraphicFramePr>
+              <a:graphicFrameLocks xmlns:a="http://schemas.openxmlformats.org/drawingml/2006/main" noChangeAspect="1"/>
+            </wp:cNvGraphicFramePr>
+            <a:graphic xmlns:a="http://schemas.openxmlformats.org/drawingml/2006/main">
+              <a:graphicData uri="http://schemas.openxmlformats.org/drawingml/2006/picture">
+                <pic:pic xmlns:pic="http://schemas.openxmlformats.org/drawingml/2006/picture">
+                  <pic:nvPicPr>
+                    <pic:cNvPr id="0" name="Picture 1"/>
+                    <pic:cNvPicPr>
+                      <a:picLocks noChangeAspect="1" noChangeArrowheads="1"/>
+                    </pic:cNvPicPr>
+                  </pic:nvPicPr>
+                  <pic:blipFill>
+                    <a:blip r:embed="rId19">
+                      <a:extLst>
+                        <a:ext uri="{28A0092B-C50C-407E-A947-70E740481C1C}">
+                          <a14:useLocalDpi xmlns:a14="http://schemas.microsoft.com/office/drawing/2010/main" val="0"/>
+                        </a:ext>
+                      </a:extLst>
+                    </a:blip>
+                    <a:srcRect/>
+                    <a:stretch>
+                      <a:fillRect/>
+                    </a:stretch>
+                  </pic:blipFill>
+                  <pic:spPr bwMode="auto">
+                    <a:xfrm>
+                      <a:off x="0" y="0"/>
+                      <a:ext cx="3085660" cy="5401473"/>
+                    </a:xfrm>
+                    <a:prstGeom prst="rect">
+                      <a:avLst/>
+                    </a:prstGeom>
+                    <a:noFill/>
+                    <a:ln>
+                      <a:noFill/>
+                    </a:ln>
+                  </pic:spPr>
+                </pic:pic>
+              </a:graphicData>
+            </a:graphic>
+          </wp:inline>
+        </w:drawing>
+      </w:r>
+    </w:p>
+    <w:p>
+      <w:pPr>
+        <w:numPr>
+          <w:ilvl w:val="1"/>
+          <w:numId w:val="1"/>
+        </w:numPr>
+        <w:spacing w:before="120" w:after="60"/>
+        <w:ind w:left="720" w:hanging="718"/>
+        <w:jc w:val="both"/>
+        <w:rPr>
+          <w:rFonts w:ascii="Arial" w:eastAsia="Arial" w:hAnsi="Arial" w:cs="Arial"/>
+          <w:b/>
+        </w:rPr>
+      </w:pPr>
+      <w:r>
+        <w:rPr>
+          <w:rFonts w:ascii="Arial" w:eastAsia="Arial" w:hAnsi="Arial" w:cs="Arial"/>
+          <w:b/>
+        </w:rPr>
+        <w:t xml:space="preserve">Pantalla </w:t>
+      </w:r>
+      <w:r>
+        <w:rPr>
+          <w:rFonts w:ascii="Arial" w:eastAsia="Arial" w:hAnsi="Arial" w:cs="Arial"/>
+          <w:b/>
+        </w:rPr>
+        <w:t>6</w:t>
+      </w:r>
+      <w:r>
+        <w:rPr>
+          <w:rFonts w:ascii="Arial" w:eastAsia="Arial" w:hAnsi="Arial" w:cs="Arial"/>
+          <w:b/>
+        </w:rPr>
+        <w:t xml:space="preserve"> – Listado de Reservas (</w:t>
+      </w:r>
+      <w:r>
+        <w:rPr>
+          <w:rFonts w:ascii="Arial" w:eastAsia="Arial" w:hAnsi="Arial" w:cs="Arial"/>
+          <w:b/>
+        </w:rPr>
+        <w:t>CU0</w:t>
+      </w:r>
+      <w:r>
+        <w:rPr>
+          <w:rFonts w:ascii="Arial" w:eastAsia="Arial" w:hAnsi="Arial" w:cs="Arial"/>
+          <w:b/>
+        </w:rPr>
+        <w:t>2</w:t>
+      </w:r>
+      <w:r>
+        <w:rPr>
+          <w:rFonts w:ascii="Arial" w:eastAsia="Arial" w:hAnsi="Arial" w:cs="Arial"/>
+          <w:b/>
+        </w:rPr>
+        <w:t xml:space="preserve"> </w:t>
+      </w:r>
+      <w:r>
+        <w:rPr>
+          <w:rFonts w:ascii="Arial" w:eastAsia="Arial" w:hAnsi="Arial" w:cs="Arial"/>
+          <w:b/>
+        </w:rPr>
+        <w:t>–</w:t>
+      </w:r>
+      <w:r>
+        <w:rPr>
+          <w:rFonts w:ascii="Arial" w:eastAsia="Arial" w:hAnsi="Arial" w:cs="Arial"/>
+          <w:b/>
+        </w:rPr>
+        <w:t xml:space="preserve"> </w:t>
+      </w:r>
+      <w:r>
+        <w:rPr>
+          <w:rFonts w:ascii="Arial" w:eastAsia="Arial" w:hAnsi="Arial" w:cs="Arial"/>
+          <w:b/>
+        </w:rPr>
+        <w:t>Consultar Reserva)</w:t>
+      </w:r>
+    </w:p>
+    <w:p>
+      <w:r>
+        <w:rPr>
+          <w:noProof/>
+        </w:rPr>
+        <w:drawing>
+          <wp:inline distT="0" distB="0" distL="0" distR="0" wp14:anchorId="2F0F1C98" wp14:editId="3BC035D9">
+            <wp:extent cx="5953125" cy="1639549"/>
+            <wp:effectExtent l="0" t="0" r="0" b="0"/>
+            <wp:docPr id="10" name="Imagen 10"/>
+            <wp:cNvGraphicFramePr>
+              <a:graphicFrameLocks xmlns:a="http://schemas.openxmlformats.org/drawingml/2006/main" noChangeAspect="1"/>
+            </wp:cNvGraphicFramePr>
+            <a:graphic xmlns:a="http://schemas.openxmlformats.org/drawingml/2006/main">
+              <a:graphicData uri="http://schemas.openxmlformats.org/drawingml/2006/picture">
+                <pic:pic xmlns:pic="http://schemas.openxmlformats.org/drawingml/2006/picture">
+                  <pic:nvPicPr>
+                    <pic:cNvPr id="1" name=""/>
+                    <pic:cNvPicPr/>
+                  </pic:nvPicPr>
+                  <pic:blipFill rotWithShape="1">
+                    <a:blip r:embed="rId20"/>
+                    <a:srcRect l="801" t="2246" r="1442" b="3407"/>
+                    <a:stretch/>
+                  </pic:blipFill>
+                  <pic:spPr bwMode="auto">
+                    <a:xfrm>
+                      <a:off x="0" y="0"/>
+                      <a:ext cx="5982104" cy="1647530"/>
+                    </a:xfrm>
+                    <a:prstGeom prst="rect">
+                      <a:avLst/>
+                    </a:prstGeom>
+                    <a:ln>
+                      <a:noFill/>
+                    </a:ln>
+                    <a:extLst>
+                      <a:ext uri="{53640926-AAD7-44D8-BBD7-CCE9431645EC}">
+                        <a14:shadowObscured xmlns:a14="http://schemas.microsoft.com/office/drawing/2010/main"/>
+                      </a:ext>
+                    </a:extLst>
+                  </pic:spPr>
+                </pic:pic>
+              </a:graphicData>
+            </a:graphic>
+          </wp:inline>
+        </w:drawing>
+      </w:r>
+    </w:p>
+    <w:p>
+      <w:pPr>
+        <w:numPr>
+          <w:ilvl w:val="1"/>
+          <w:numId w:val="1"/>
+        </w:numPr>
+        <w:spacing w:before="120" w:after="60"/>
+        <w:ind w:left="720" w:hanging="718"/>
+        <w:jc w:val="both"/>
+        <w:rPr>
+          <w:rFonts w:ascii="Arial" w:eastAsia="Arial" w:hAnsi="Arial" w:cs="Arial"/>
+          <w:b/>
+        </w:rPr>
+      </w:pPr>
+      <w:r>
+        <w:rPr>
+          <w:rFonts w:ascii="Arial" w:eastAsia="Arial" w:hAnsi="Arial" w:cs="Arial"/>
+          <w:b/>
+        </w:rPr>
+        <w:lastRenderedPageBreak/>
+        <w:t xml:space="preserve">Pantalla </w:t>
+      </w:r>
+      <w:r>
+        <w:rPr>
+          <w:rFonts w:ascii="Arial" w:eastAsia="Arial" w:hAnsi="Arial" w:cs="Arial"/>
+          <w:b/>
+        </w:rPr>
+        <w:t>7</w:t>
+      </w:r>
+      <w:r>
+        <w:rPr>
+          <w:rFonts w:ascii="Arial" w:eastAsia="Arial" w:hAnsi="Arial" w:cs="Arial"/>
+          <w:b/>
+        </w:rPr>
+        <w:t xml:space="preserve"> </w:t>
+      </w:r>
+      <w:r>
+        <w:rPr>
+          <w:rFonts w:ascii="Arial" w:eastAsia="Arial" w:hAnsi="Arial" w:cs="Arial"/>
+          <w:b/>
+        </w:rPr>
+        <w:t>–</w:t>
+      </w:r>
+      <w:r>
+        <w:rPr>
+          <w:rFonts w:ascii="Arial" w:eastAsia="Arial" w:hAnsi="Arial" w:cs="Arial"/>
+          <w:b/>
+        </w:rPr>
+        <w:t xml:space="preserve"> Actualización del Estado de la Operación (</w:t>
+      </w:r>
+      <w:r>
+        <w:rPr>
+          <w:rFonts w:ascii="Arial" w:eastAsia="Arial" w:hAnsi="Arial" w:cs="Arial"/>
+          <w:b/>
+        </w:rPr>
+        <w:t>CU01</w:t>
+      </w:r>
+      <w:r>
+        <w:rPr>
+          <w:rFonts w:ascii="Arial" w:eastAsia="Arial" w:hAnsi="Arial" w:cs="Arial"/>
+          <w:b/>
+        </w:rPr>
+        <w:t xml:space="preserve"> </w:t>
+      </w:r>
+      <w:r>
+        <w:rPr>
+          <w:rFonts w:ascii="Arial" w:eastAsia="Arial" w:hAnsi="Arial" w:cs="Arial"/>
+          <w:b/>
+        </w:rPr>
+        <w:t>–</w:t>
+      </w:r>
+      <w:r>
+        <w:rPr>
+          <w:rFonts w:ascii="Arial" w:eastAsia="Arial" w:hAnsi="Arial" w:cs="Arial"/>
+          <w:b/>
+        </w:rPr>
+        <w:t xml:space="preserve"> Actualizar Estado de Operaciones</w:t>
+      </w:r>
+      <w:r>
+        <w:rPr>
+          <w:rFonts w:ascii="Arial" w:eastAsia="Arial" w:hAnsi="Arial" w:cs="Arial"/>
+          <w:b/>
+        </w:rPr>
+        <w:t>)</w:t>
+      </w:r>
+    </w:p>
+    <w:p>
+      <w:pPr>
+        <w:jc w:val="center"/>
+      </w:pPr>
+      <w:r>
+        <w:rPr>
+          <w:noProof/>
+        </w:rPr>
+        <w:drawing>
+          <wp:inline distT="0" distB="0" distL="0" distR="0">
+            <wp:extent cx="3607549" cy="7181850"/>
+            <wp:effectExtent l="0" t="0" r="0" b="0"/>
+            <wp:docPr id="16" name="Imagen 16"/>
+            <wp:cNvGraphicFramePr>
+              <a:graphicFrameLocks xmlns:a="http://schemas.openxmlformats.org/drawingml/2006/main" noChangeAspect="1"/>
+            </wp:cNvGraphicFramePr>
+            <a:graphic xmlns:a="http://schemas.openxmlformats.org/drawingml/2006/main">
+              <a:graphicData uri="http://schemas.openxmlformats.org/drawingml/2006/picture">
+                <pic:pic xmlns:pic="http://schemas.openxmlformats.org/drawingml/2006/picture">
+                  <pic:nvPicPr>
+                    <pic:cNvPr id="0" name="Picture 2"/>
+                    <pic:cNvPicPr>
+                      <a:picLocks noChangeAspect="1" noChangeArrowheads="1"/>
+                    </pic:cNvPicPr>
+                  </pic:nvPicPr>
+                  <pic:blipFill>
+                    <a:blip r:embed="rId21">
+                      <a:extLst>
+                        <a:ext uri="{28A0092B-C50C-407E-A947-70E740481C1C}">
+                          <a14:useLocalDpi xmlns:a14="http://schemas.microsoft.com/office/drawing/2010/main" val="0"/>
+                        </a:ext>
+                      </a:extLst>
+                    </a:blip>
+                    <a:srcRect/>
+                    <a:stretch>
+                      <a:fillRect/>
+                    </a:stretch>
+                  </pic:blipFill>
+                  <pic:spPr bwMode="auto">
+                    <a:xfrm>
+                      <a:off x="0" y="0"/>
+                      <a:ext cx="3624100" cy="7214799"/>
+                    </a:xfrm>
+                    <a:prstGeom prst="rect">
+                      <a:avLst/>
+                    </a:prstGeom>
+                    <a:noFill/>
+                    <a:ln>
+                      <a:noFill/>
+                    </a:ln>
+                  </pic:spPr>
+                </pic:pic>
+              </a:graphicData>
+            </a:graphic>
+          </wp:inline>
+        </w:drawing>
+      </w:r>
+    </w:p>
     <w:p>
       <w:pPr>
         <w:numPr>
@@ -7125,15 +8043,18 @@
           <w:numId w:val="1"/>
         </w:numPr>
         <w:spacing w:before="120" w:after="60"/>
-        <w:ind w:left="720" w:hanging="718"/>
         <w:jc w:val="both"/>
-      </w:pPr>
-      <w:r>
-        <w:rPr>
-          <w:rFonts w:ascii="Arial" w:eastAsia="Arial" w:hAnsi="Arial" w:cs="Arial"/>
-          <w:b/>
-          <w:sz w:val="24"/>
-        </w:rPr>
+        <w:rPr>
+          <w:rFonts w:ascii="Arial" w:eastAsia="Arial" w:hAnsi="Arial" w:cs="Arial"/>
+          <w:b/>
+        </w:rPr>
+      </w:pPr>
+      <w:r>
+        <w:rPr>
+          <w:rFonts w:ascii="Arial" w:eastAsia="Arial" w:hAnsi="Arial" w:cs="Arial"/>
+          <w:b/>
+        </w:rPr>
+        <w:lastRenderedPageBreak/>
         <w:t>Referencias</w:t>
       </w:r>
     </w:p>
@@ -7150,8 +8071,8 @@
     </w:p>
     <w:p/>
     <w:sectPr>
-      <w:headerReference w:type="default" r:id="rId18"/>
-      <w:footerReference w:type="default" r:id="rId19"/>
+      <w:headerReference w:type="default" r:id="rId22"/>
+      <w:footerReference w:type="default" r:id="rId23"/>
       <w:pgSz w:w="12240" w:h="15840"/>
       <w:pgMar w:top="1440" w:right="1440" w:bottom="1440" w:left="1440" w:header="720" w:footer="720" w:gutter="0"/>
       <w:cols w:space="720"/>
@@ -7181,11 +8102,6 @@
 
 <file path=word/footer1.xml><?xml version="1.0" encoding="utf-8"?>
 <w:ftr xmlns:wpc="http://schemas.microsoft.com/office/word/2010/wordprocessingCanvas" xmlns:mc="http://schemas.openxmlformats.org/markup-compatibility/2006" xmlns:o="urn:schemas-microsoft-com:office:office" xmlns:r="http://schemas.openxmlformats.org/officeDocument/2006/relationships" xmlns:m="http://schemas.openxmlformats.org/officeDocument/2006/math" xmlns:v="urn:schemas-microsoft-com:vml" xmlns:wp14="http://schemas.microsoft.com/office/word/2010/wordprocessingDrawing" xmlns:wp="http://schemas.openxmlformats.org/drawingml/2006/wordprocessingDrawing" xmlns:w10="urn:schemas-microsoft-com:office:word" xmlns:w="http://schemas.openxmlformats.org/wordprocessingml/2006/main" xmlns:w14="http://schemas.microsoft.com/office/word/2010/wordml" xmlns:w15="http://schemas.microsoft.com/office/word/2012/wordml" xmlns:wpg="http://schemas.microsoft.com/office/word/2010/wordprocessingGroup" xmlns:wpi="http://schemas.microsoft.com/office/word/2010/wordprocessingInk" xmlns:wne="http://schemas.microsoft.com/office/word/2006/wordml" xmlns:wps="http://schemas.microsoft.com/office/word/2010/wordprocessingShape" mc:Ignorable="w14 w15 wp14">
-  <w:p>
-    <w:pPr>
-      <w:spacing w:after="200" w:line="276" w:lineRule="auto"/>
-    </w:pPr>
-  </w:p>
   <w:tbl>
     <w:tblPr>
       <w:tblW w:w="9486" w:type="dxa"/>
@@ -7276,7 +8192,7 @@
             <w:rPr>
               <w:noProof/>
             </w:rPr>
-            <w:t>13</w:t>
+            <w:t>16</w:t>
           </w:r>
           <w:r>
             <w:fldChar w:fldCharType="end"/>
@@ -7297,7 +8213,7 @@
             <w:rPr>
               <w:noProof/>
             </w:rPr>
-            <w:t>13</w:t>
+            <w:t>16</w:t>
           </w:r>
           <w:r>
             <w:fldChar w:fldCharType="end"/>
@@ -7338,11 +8254,6 @@
 
 <file path=word/header1.xml><?xml version="1.0" encoding="utf-8"?>
 <w:hdr xmlns:wpc="http://schemas.microsoft.com/office/word/2010/wordprocessingCanvas" xmlns:mc="http://schemas.openxmlformats.org/markup-compatibility/2006" xmlns:o="urn:schemas-microsoft-com:office:office" xmlns:r="http://schemas.openxmlformats.org/officeDocument/2006/relationships" xmlns:m="http://schemas.openxmlformats.org/officeDocument/2006/math" xmlns:v="urn:schemas-microsoft-com:vml" xmlns:wp14="http://schemas.microsoft.com/office/word/2010/wordprocessingDrawing" xmlns:wp="http://schemas.openxmlformats.org/drawingml/2006/wordprocessingDrawing" xmlns:w10="urn:schemas-microsoft-com:office:word" xmlns:w="http://schemas.openxmlformats.org/wordprocessingml/2006/main" xmlns:w14="http://schemas.microsoft.com/office/word/2010/wordml" xmlns:w15="http://schemas.microsoft.com/office/word/2012/wordml" xmlns:wpg="http://schemas.microsoft.com/office/word/2010/wordprocessingGroup" xmlns:wpi="http://schemas.microsoft.com/office/word/2010/wordprocessingInk" xmlns:wne="http://schemas.microsoft.com/office/word/2006/wordml" xmlns:wps="http://schemas.microsoft.com/office/word/2010/wordprocessingShape" mc:Ignorable="w14 w15 wp14">
-  <w:p>
-    <w:pPr>
-      <w:spacing w:after="200" w:line="276" w:lineRule="auto"/>
-    </w:pPr>
-  </w:p>
   <w:tbl>
     <w:tblPr>
       <w:tblW w:w="9558" w:type="dxa"/>
@@ -7469,6 +8380,9 @@
       </w:tc>
     </w:tr>
     <w:tr>
+      <w:trPr>
+        <w:trHeight w:val="231"/>
+      </w:trPr>
       <w:tc>
         <w:tcPr>
           <w:tcW w:w="6379" w:type="dxa"/>
@@ -7497,7 +8411,7 @@
         </w:tcPr>
         <w:p>
           <w:pPr>
-            <w:spacing w:after="200" w:line="276" w:lineRule="auto"/>
+            <w:spacing w:line="276" w:lineRule="auto"/>
           </w:pPr>
         </w:p>
       </w:tc>
@@ -8004,6 +8918,128 @@
       </w:rPr>
     </w:lvl>
   </w:abstractNum>
+  <w:abstractNum w:abstractNumId="4">
+    <w:nsid w:val="7FAE0D6A"/>
+    <w:multiLevelType w:val="multilevel"/>
+    <w:tmpl w:val="3518657C"/>
+    <w:lvl w:ilvl="0">
+      <w:start w:val="1"/>
+      <w:numFmt w:val="decimal"/>
+      <w:lvlText w:val="%1."/>
+      <w:lvlJc w:val="left"/>
+      <w:pPr>
+        <w:ind w:left="0" w:firstLine="0"/>
+      </w:pPr>
+      <w:rPr>
+        <w:rFonts w:ascii="Arial" w:eastAsia="Arial" w:hAnsi="Arial" w:cs="Arial"/>
+        <w:vertAlign w:val="baseline"/>
+      </w:rPr>
+    </w:lvl>
+    <w:lvl w:ilvl="1">
+      <w:start w:val="1"/>
+      <w:numFmt w:val="decimal"/>
+      <w:lvlText w:val="%1.%2"/>
+      <w:lvlJc w:val="left"/>
+      <w:pPr>
+        <w:ind w:left="0" w:firstLine="0"/>
+      </w:pPr>
+      <w:rPr>
+        <w:rFonts w:ascii="Arial" w:eastAsia="Arial" w:hAnsi="Arial" w:cs="Arial"/>
+        <w:vertAlign w:val="baseline"/>
+      </w:rPr>
+    </w:lvl>
+    <w:lvl w:ilvl="2">
+      <w:start w:val="1"/>
+      <w:numFmt w:val="decimal"/>
+      <w:lvlText w:val="%1.%2.%3"/>
+      <w:lvlJc w:val="left"/>
+      <w:pPr>
+        <w:ind w:left="0" w:firstLine="0"/>
+      </w:pPr>
+      <w:rPr>
+        <w:rFonts w:ascii="Arial" w:eastAsia="Arial" w:hAnsi="Arial" w:cs="Arial"/>
+        <w:vertAlign w:val="baseline"/>
+      </w:rPr>
+    </w:lvl>
+    <w:lvl w:ilvl="3">
+      <w:start w:val="1"/>
+      <w:numFmt w:val="decimal"/>
+      <w:lvlText w:val="%1.%2.%3.%4"/>
+      <w:lvlJc w:val="left"/>
+      <w:pPr>
+        <w:ind w:left="0" w:firstLine="0"/>
+      </w:pPr>
+      <w:rPr>
+        <w:rFonts w:ascii="Arial" w:eastAsia="Arial" w:hAnsi="Arial" w:cs="Arial"/>
+        <w:vertAlign w:val="baseline"/>
+      </w:rPr>
+    </w:lvl>
+    <w:lvl w:ilvl="4">
+      <w:start w:val="1"/>
+      <w:numFmt w:val="decimal"/>
+      <w:lvlText w:val="%1.%2.%3.%4.%5"/>
+      <w:lvlJc w:val="left"/>
+      <w:pPr>
+        <w:ind w:left="0" w:firstLine="0"/>
+      </w:pPr>
+      <w:rPr>
+        <w:rFonts w:ascii="Arial" w:eastAsia="Arial" w:hAnsi="Arial" w:cs="Arial"/>
+        <w:vertAlign w:val="baseline"/>
+      </w:rPr>
+    </w:lvl>
+    <w:lvl w:ilvl="5">
+      <w:start w:val="1"/>
+      <w:numFmt w:val="decimal"/>
+      <w:lvlText w:val="%1.%2.%3.%4.%5.%6"/>
+      <w:lvlJc w:val="left"/>
+      <w:pPr>
+        <w:ind w:left="0" w:firstLine="0"/>
+      </w:pPr>
+      <w:rPr>
+        <w:rFonts w:ascii="Arial" w:eastAsia="Arial" w:hAnsi="Arial" w:cs="Arial"/>
+        <w:vertAlign w:val="baseline"/>
+      </w:rPr>
+    </w:lvl>
+    <w:lvl w:ilvl="6">
+      <w:start w:val="1"/>
+      <w:numFmt w:val="decimal"/>
+      <w:lvlText w:val="%1.%2.%3.%4.%5.%6.%7"/>
+      <w:lvlJc w:val="left"/>
+      <w:pPr>
+        <w:ind w:left="0" w:firstLine="0"/>
+      </w:pPr>
+      <w:rPr>
+        <w:rFonts w:ascii="Arial" w:eastAsia="Arial" w:hAnsi="Arial" w:cs="Arial"/>
+        <w:vertAlign w:val="baseline"/>
+      </w:rPr>
+    </w:lvl>
+    <w:lvl w:ilvl="7">
+      <w:start w:val="1"/>
+      <w:numFmt w:val="decimal"/>
+      <w:lvlText w:val="%1.%2.%3.%4.%5.%6.%7.%8"/>
+      <w:lvlJc w:val="left"/>
+      <w:pPr>
+        <w:ind w:left="0" w:firstLine="0"/>
+      </w:pPr>
+      <w:rPr>
+        <w:rFonts w:ascii="Arial" w:eastAsia="Arial" w:hAnsi="Arial" w:cs="Arial"/>
+        <w:vertAlign w:val="baseline"/>
+      </w:rPr>
+    </w:lvl>
+    <w:lvl w:ilvl="8">
+      <w:start w:val="1"/>
+      <w:numFmt w:val="decimal"/>
+      <w:lvlText w:val="%1.%2.%3.%4.%5.%6.%7.%8.%9"/>
+      <w:lvlJc w:val="left"/>
+      <w:pPr>
+        <w:ind w:left="0" w:firstLine="0"/>
+      </w:pPr>
+      <w:rPr>
+        <w:rFonts w:ascii="Arial" w:eastAsia="Arial" w:hAnsi="Arial" w:cs="Arial"/>
+        <w:vertAlign w:val="baseline"/>
+      </w:rPr>
+    </w:lvl>
+  </w:abstractNum>
   <w:num w:numId="1">
     <w:abstractNumId w:val="0"/>
   </w:num>
@@ -8015,6 +9051,9 @@
   </w:num>
   <w:num w:numId="4">
     <w:abstractNumId w:val="3"/>
+  </w:num>
+  <w:num w:numId="5">
+    <w:abstractNumId w:val="4"/>
   </w:num>
 </w:numbering>
 </file>
@@ -9088,7 +10127,7 @@
 </file>
 
 <file path=customXml/itemProps1.xml><?xml version="1.0" encoding="utf-8"?>
-<ds:datastoreItem xmlns:ds="http://schemas.openxmlformats.org/officeDocument/2006/customXml" ds:itemID="{BEFC7BAC-41E3-4642-B727-669C66F57F51}">
+<ds:datastoreItem xmlns:ds="http://schemas.openxmlformats.org/officeDocument/2006/customXml" ds:itemID="{8424ABB6-42AD-4776-89EA-E8A16A3B0100}">
   <ds:schemaRefs>
     <ds:schemaRef ds:uri="http://schemas.openxmlformats.org/officeDocument/2006/bibliography"/>
   </ds:schemaRefs>

</xml_diff>